<commit_message>
update report thiet ke
</commit_message>
<xml_diff>
--- a/07_Reports/03_ThietKe/ThietKe_00.docx
+++ b/07_Reports/03_ThietKe/ThietKe_00.docx
@@ -3175,7 +3175,7 @@
                 <w:i/>
                 <w:color w:val="0070C0"/>
               </w:rPr>
-              <w:t>1612168</w:t>
+              <w:t>1612169</w:t>
             </w:r>
           </w:p>
         </w:tc>
@@ -3268,50 +3268,25 @@
     </w:p>
     <w:p>
       <w:pPr>
-        <w:ind w:firstLine="851"/>
-        <w:rPr>
-          <w:i/>
+        <w:rPr>
           <w:color w:val="0070C0"/>
         </w:rPr>
       </w:pPr>
       <w:r>
         <w:rPr>
-          <w:i/>
           <w:color w:val="0070C0"/>
         </w:rPr>
-        <w:t xml:space="preserve"> </w:t>
-      </w:r>
-      <w:r>
-        <w:rPr>
-          <w:i/>
-          <w:color w:val="0070C0"/>
-        </w:rPr>
-        <w:t xml:space="preserve">[Mô hình quan niệm dưới được tạo bằng </w:t>
-      </w:r>
-      <w:hyperlink r:id="rId15" w:history="1">
-        <w:r>
-          <w:rPr>
-            <w:rStyle w:val="Hyperlink"/>
-            <w:i/>
-          </w:rPr>
-          <w:t>https://dbdiagram.io</w:t>
-        </w:r>
-      </w:hyperlink>
-      <w:r>
-        <w:rPr>
-          <w:i/>
-          <w:color w:val="0070C0"/>
-        </w:rPr>
-        <w:t xml:space="preserve"> ]</w:t>
+        <w:t>[Mô hình quan niệm dưới được tạo bỏi Visual Diagram]</w:t>
       </w:r>
     </w:p>
     <w:p>
       <w:pPr>
         <w:rPr>
-          <w:color w:val="0070C0"/>
+          <w:noProof/>
         </w:rPr>
       </w:pPr>
     </w:p>
+    <w:p/>
     <w:p>
       <w:pPr>
         <w:rPr>
@@ -3348,83 +3323,6 @@
     </w:p>
     <w:p>
       <w:pPr>
-        <w:ind w:firstLine="851"/>
-        <w:rPr>
-          <w:i/>
-          <w:color w:val="0070C0"/>
-        </w:rPr>
-      </w:pPr>
-      <w:r>
-        <w:rPr>
-          <w:i/>
-          <w:color w:val="0070C0"/>
-        </w:rPr>
-        <w:t>[Trình bày hình vẽ cây phân rã hệ thống, cho biết hệ thống có các thành phần như thế nào]</w:t>
-      </w:r>
-    </w:p>
-    <w:p>
-      <w:pPr>
-        <w:ind w:firstLine="851"/>
-        <w:rPr>
-          <w:i/>
-          <w:color w:val="0070C0"/>
-        </w:rPr>
-      </w:pPr>
-      <w:r>
-        <w:rPr>
-          <w:i/>
-          <w:color w:val="0070C0"/>
-        </w:rPr>
-        <w:t xml:space="preserve">[Trình bày hình vẽ kiến trúc tổng thể của hệ thống, thể hiện mối quan hệ giữa các thành phần </w:t>
-      </w:r>
-      <w:r>
-        <w:rPr>
-          <w:b/>
-          <w:i/>
-          <w:color w:val="0070C0"/>
-        </w:rPr>
-        <w:t>CHÍNH</w:t>
-      </w:r>
-      <w:r>
-        <w:rPr>
-          <w:i/>
-          <w:color w:val="0070C0"/>
-        </w:rPr>
-        <w:t xml:space="preserve"> trong hệ thống đã xác định </w:t>
-      </w:r>
-      <w:r>
-        <w:rPr>
-          <w:i/>
-          <w:color w:val="0070C0"/>
-        </w:rPr>
-        <w:t xml:space="preserve">ở </w:t>
-      </w:r>
-      <w:r>
-        <w:rPr>
-          <w:i/>
-          <w:color w:val="0070C0"/>
-        </w:rPr>
-        <w:t>cây phân rã hệ thống]</w:t>
-      </w:r>
-    </w:p>
-    <w:p>
-      <w:pPr>
-        <w:ind w:firstLine="851"/>
-        <w:rPr>
-          <w:i/>
-          <w:color w:val="0070C0"/>
-        </w:rPr>
-      </w:pPr>
-      <w:r>
-        <w:rPr>
-          <w:i/>
-          <w:color w:val="0070C0"/>
-        </w:rPr>
-        <w:t>[Nếu có các điểm đặc biệt trong kiến trúc, ví dụ như áp dụng mẫu thiết kế (Design Pattern), sử dụng kiến trúc Client-Server/Tier/MVC…, hỗ trợ cơ chế plug-in…, cần trình bày rõ để thể hiện điều này]</w:t>
-      </w:r>
-    </w:p>
-    <w:p>
-      <w:pPr>
         <w:pStyle w:val="Heading2"/>
       </w:pPr>
       <w:bookmarkStart w:id="5" w:name="_Toc383898127"/>
@@ -3434,1145 +3332,15 @@
       <w:bookmarkEnd w:id="5"/>
     </w:p>
     <w:p>
-      <w:pPr>
-        <w:ind w:firstLine="851"/>
-        <w:rPr>
-          <w:i/>
-          <w:color w:val="0070C0"/>
-        </w:rPr>
-      </w:pPr>
-      <w:r>
-        <w:rPr>
-          <w:i/>
-          <w:color w:val="0070C0"/>
-        </w:rPr>
-        <w:t>[Vẽ hình sơ đồ lớp đối tượng.</w:t>
-      </w:r>
-    </w:p>
-    <w:p>
-      <w:pPr>
-        <w:ind w:firstLine="851"/>
-        <w:rPr>
-          <w:i/>
-          <w:color w:val="0070C0"/>
-        </w:rPr>
-      </w:pPr>
-      <w:r>
-        <w:rPr>
-          <w:i/>
-          <w:color w:val="0070C0"/>
-        </w:rPr>
-        <w:t>Trong sơ đồ lớp cần thể hiện rõ:</w:t>
-      </w:r>
-    </w:p>
-    <w:p>
-      <w:pPr>
-        <w:ind w:firstLine="851"/>
-        <w:rPr>
-          <w:i/>
-          <w:color w:val="0070C0"/>
-        </w:rPr>
-      </w:pPr>
-      <w:r>
-        <w:rPr>
-          <w:i/>
-          <w:color w:val="0070C0"/>
-        </w:rPr>
-        <w:t>-</w:t>
-      </w:r>
-      <w:r>
-        <w:rPr>
-          <w:i/>
-          <w:color w:val="0070C0"/>
-        </w:rPr>
-        <w:tab/>
-        <w:t>Tên các lớp đối tượng</w:t>
-      </w:r>
-    </w:p>
-    <w:p>
-      <w:pPr>
-        <w:ind w:firstLine="851"/>
-        <w:rPr>
-          <w:i/>
-          <w:color w:val="0070C0"/>
-        </w:rPr>
-      </w:pPr>
-      <w:r>
-        <w:rPr>
-          <w:i/>
-          <w:color w:val="0070C0"/>
-        </w:rPr>
-        <w:t>-</w:t>
-      </w:r>
-      <w:r>
-        <w:rPr>
-          <w:i/>
-          <w:color w:val="0070C0"/>
-        </w:rPr>
-        <w:tab/>
-        <w:t>Các mối quan hệ giữa các lớp đối tượng (loại quan hệ, bản số)</w:t>
-      </w:r>
-    </w:p>
-    <w:p>
-      <w:pPr>
-        <w:ind w:firstLine="851"/>
-        <w:rPr>
-          <w:i/>
-          <w:color w:val="0070C0"/>
-        </w:rPr>
-      </w:pPr>
-      <w:r>
-        <w:rPr>
-          <w:i/>
-          <w:color w:val="0070C0"/>
-        </w:rPr>
-        <w:t>Trong sơ đồ lớp không nhất thiết phải liệt kê các thuộc tính và phương thức của mỗi lớp đối tượng. Tuy nhiên, nên thể hiện các thông tin này trong sơ đồ lớp, nếu sơ đồ không quá lớn]</w:t>
-      </w:r>
-    </w:p>
-    <w:p>
-      <w:pPr>
-        <w:pStyle w:val="Heading2"/>
-      </w:pPr>
-      <w:bookmarkStart w:id="6" w:name="_Toc383898128"/>
-      <w:r>
-        <w:t xml:space="preserve">Đặc tả </w:t>
-      </w:r>
-      <w:r>
-        <w:t>các lớp đối tượng</w:t>
-      </w:r>
-      <w:bookmarkEnd w:id="6"/>
-    </w:p>
-    <w:p>
-      <w:pPr>
-        <w:ind w:firstLine="851"/>
-        <w:rPr>
-          <w:i/>
-          <w:color w:val="0070C0"/>
-        </w:rPr>
-      </w:pPr>
-      <w:r>
-        <w:rPr>
-          <w:i/>
-          <w:color w:val="0070C0"/>
-        </w:rPr>
-        <w:t xml:space="preserve">[Sinh viên chọn và trình bày đặc tả của vài </w:t>
-      </w:r>
-      <w:r>
-        <w:rPr>
-          <w:i/>
-          <w:color w:val="0070C0"/>
-        </w:rPr>
-        <w:t>(3</w:t>
-      </w:r>
-      <w:r>
-        <w:rPr>
-          <w:i/>
-          <w:color w:val="0070C0"/>
-        </w:rPr>
-        <w:t>-4</w:t>
-      </w:r>
-      <w:r>
-        <w:rPr>
-          <w:i/>
-          <w:color w:val="0070C0"/>
-        </w:rPr>
-        <w:t xml:space="preserve">) </w:t>
-      </w:r>
-      <w:r>
-        <w:rPr>
-          <w:i/>
-          <w:color w:val="0070C0"/>
-        </w:rPr>
-        <w:t>lớp đối tượng</w:t>
-      </w:r>
-      <w:r>
-        <w:rPr>
-          <w:i/>
-          <w:color w:val="0070C0"/>
-        </w:rPr>
-        <w:t xml:space="preserve"> </w:t>
-      </w:r>
-      <w:r>
-        <w:rPr>
-          <w:i/>
-          <w:color w:val="0070C0"/>
-        </w:rPr>
-        <w:t>quan trọng nhất]</w:t>
-      </w:r>
-    </w:p>
-    <w:p>
-      <w:pPr>
-        <w:pStyle w:val="Heading3"/>
-      </w:pPr>
-      <w:bookmarkStart w:id="7" w:name="_Toc383898129"/>
-      <w:r>
-        <w:t xml:space="preserve">Lớp </w:t>
-      </w:r>
-      <w:r>
-        <w:t>C</w:t>
-      </w:r>
-      <w:r>
-        <w:t>1</w:t>
-      </w:r>
-      <w:bookmarkEnd w:id="7"/>
-    </w:p>
-    <w:p>
-      <w:pPr>
-        <w:ind w:firstLine="851"/>
-        <w:rPr>
-          <w:i/>
-          <w:color w:val="0070C0"/>
-        </w:rPr>
-      </w:pPr>
-      <w:r>
-        <w:rPr>
-          <w:i/>
-          <w:color w:val="0070C0"/>
-        </w:rPr>
-        <w:t>[Lớp đối tượng kế thừa từ lớp đối tượng nào (nếu có)]</w:t>
-      </w:r>
-    </w:p>
-    <w:p>
-      <w:pPr>
-        <w:ind w:firstLine="851"/>
-        <w:rPr>
-          <w:i/>
-          <w:color w:val="0070C0"/>
-        </w:rPr>
-      </w:pPr>
-      <w:r>
-        <w:rPr>
-          <w:i/>
-          <w:color w:val="0070C0"/>
-        </w:rPr>
-        <w:t xml:space="preserve">[Mô tả danh sách các thuộc tính (các thuộc tính nào kế thừa – nếu có, loại thuộc tính là </w:t>
-      </w:r>
-      <w:r>
-        <w:rPr>
-          <w:b/>
-          <w:i/>
-          <w:color w:val="0070C0"/>
-        </w:rPr>
-        <w:t>public</w:t>
-      </w:r>
-      <w:r>
-        <w:rPr>
-          <w:i/>
-          <w:color w:val="0070C0"/>
-        </w:rPr>
-        <w:t xml:space="preserve">, </w:t>
-      </w:r>
-      <w:r>
-        <w:rPr>
-          <w:b/>
-          <w:i/>
-          <w:color w:val="0070C0"/>
-        </w:rPr>
-        <w:t>protected</w:t>
-      </w:r>
-      <w:r>
-        <w:rPr>
-          <w:i/>
-          <w:color w:val="0070C0"/>
-        </w:rPr>
-        <w:t xml:space="preserve"> hay </w:t>
-      </w:r>
-      <w:r>
-        <w:rPr>
-          <w:b/>
-          <w:i/>
-          <w:color w:val="0070C0"/>
-        </w:rPr>
-        <w:t>private</w:t>
-      </w:r>
-      <w:r>
-        <w:rPr>
-          <w:i/>
-          <w:color w:val="0070C0"/>
-        </w:rPr>
-        <w:t xml:space="preserve"> …)]</w:t>
-      </w:r>
-    </w:p>
-    <w:tbl>
-      <w:tblPr>
-        <w:tblStyle w:val="TableGrid"/>
-        <w:tblW w:w="0" w:type="auto"/>
-        <w:tblLook w:val="04A0" w:firstRow="1" w:lastRow="0" w:firstColumn="1" w:lastColumn="0" w:noHBand="0" w:noVBand="1"/>
-      </w:tblPr>
-      <w:tblGrid>
-        <w:gridCol w:w="812"/>
-        <w:gridCol w:w="3214"/>
-        <w:gridCol w:w="1491"/>
-        <w:gridCol w:w="2079"/>
-        <w:gridCol w:w="2474"/>
-      </w:tblGrid>
-      <w:tr>
-        <w:tc>
-          <w:tcPr>
-            <w:tcW w:w="817" w:type="dxa"/>
-            <w:shd w:val="clear" w:color="auto" w:fill="0070C0"/>
-          </w:tcPr>
-          <w:p>
-            <w:pPr>
-              <w:spacing w:before="60" w:after="60" w:line="276" w:lineRule="auto"/>
-              <w:rPr>
-                <w:b/>
-                <w:color w:val="FFFFFF" w:themeColor="background1"/>
-              </w:rPr>
-            </w:pPr>
-            <w:r>
-              <w:rPr>
-                <w:b/>
-                <w:color w:val="FFFFFF" w:themeColor="background1"/>
-              </w:rPr>
-              <w:t>STT</w:t>
-            </w:r>
-          </w:p>
-        </w:tc>
-        <w:tc>
-          <w:tcPr>
-            <w:tcW w:w="3301" w:type="dxa"/>
-            <w:shd w:val="clear" w:color="auto" w:fill="0070C0"/>
-          </w:tcPr>
-          <w:p>
-            <w:pPr>
-              <w:spacing w:before="60" w:after="60" w:line="276" w:lineRule="auto"/>
-              <w:rPr>
-                <w:b/>
-                <w:color w:val="FFFFFF" w:themeColor="background1"/>
-              </w:rPr>
-            </w:pPr>
-            <w:r>
-              <w:rPr>
-                <w:b/>
-                <w:color w:val="FFFFFF" w:themeColor="background1"/>
-              </w:rPr>
-              <w:t>Tên thuộc tính</w:t>
-            </w:r>
-          </w:p>
-        </w:tc>
-        <w:tc>
-          <w:tcPr>
-            <w:tcW w:w="1519" w:type="dxa"/>
-            <w:shd w:val="clear" w:color="auto" w:fill="0070C0"/>
-          </w:tcPr>
-          <w:p>
-            <w:pPr>
-              <w:spacing w:before="60" w:after="60" w:line="276" w:lineRule="auto"/>
-              <w:rPr>
-                <w:b/>
-                <w:color w:val="FFFFFF" w:themeColor="background1"/>
-              </w:rPr>
-            </w:pPr>
-            <w:r>
-              <w:rPr>
-                <w:b/>
-                <w:color w:val="FFFFFF" w:themeColor="background1"/>
-              </w:rPr>
-              <w:t>Loại</w:t>
-            </w:r>
-          </w:p>
-        </w:tc>
-        <w:tc>
-          <w:tcPr>
-            <w:tcW w:w="2126" w:type="dxa"/>
-            <w:shd w:val="clear" w:color="auto" w:fill="0070C0"/>
-          </w:tcPr>
-          <w:p>
-            <w:pPr>
-              <w:spacing w:before="60" w:after="60" w:line="276" w:lineRule="auto"/>
-              <w:rPr>
-                <w:b/>
-                <w:color w:val="FFFFFF" w:themeColor="background1"/>
-              </w:rPr>
-            </w:pPr>
-            <w:r>
-              <w:rPr>
-                <w:b/>
-                <w:color w:val="FFFFFF" w:themeColor="background1"/>
-              </w:rPr>
-              <w:t>Ràng buộc</w:t>
-            </w:r>
-          </w:p>
-        </w:tc>
-        <w:tc>
-          <w:tcPr>
-            <w:tcW w:w="2533" w:type="dxa"/>
-            <w:shd w:val="clear" w:color="auto" w:fill="0070C0"/>
-          </w:tcPr>
-          <w:p>
-            <w:pPr>
-              <w:spacing w:before="60" w:after="60" w:line="276" w:lineRule="auto"/>
-              <w:rPr>
-                <w:b/>
-                <w:color w:val="FFFFFF" w:themeColor="background1"/>
-              </w:rPr>
-            </w:pPr>
-            <w:r>
-              <w:rPr>
-                <w:b/>
-                <w:color w:val="FFFFFF" w:themeColor="background1"/>
-              </w:rPr>
-              <w:t>Ý nghĩa</w:t>
-            </w:r>
-          </w:p>
-        </w:tc>
-      </w:tr>
-      <w:tr>
-        <w:tc>
-          <w:tcPr>
-            <w:tcW w:w="817" w:type="dxa"/>
-          </w:tcPr>
-          <w:p>
-            <w:pPr>
-              <w:spacing w:before="60" w:after="60" w:line="276" w:lineRule="auto"/>
-            </w:pPr>
-          </w:p>
-        </w:tc>
-        <w:tc>
-          <w:tcPr>
-            <w:tcW w:w="3301" w:type="dxa"/>
-          </w:tcPr>
-          <w:p>
-            <w:pPr>
-              <w:spacing w:before="60" w:after="60" w:line="276" w:lineRule="auto"/>
-            </w:pPr>
-          </w:p>
-        </w:tc>
-        <w:tc>
-          <w:tcPr>
-            <w:tcW w:w="1519" w:type="dxa"/>
-          </w:tcPr>
-          <w:p>
-            <w:pPr>
-              <w:spacing w:before="60" w:after="60" w:line="276" w:lineRule="auto"/>
-            </w:pPr>
-          </w:p>
-        </w:tc>
-        <w:tc>
-          <w:tcPr>
-            <w:tcW w:w="2126" w:type="dxa"/>
-          </w:tcPr>
-          <w:p>
-            <w:pPr>
-              <w:spacing w:before="60" w:after="60" w:line="276" w:lineRule="auto"/>
-            </w:pPr>
-          </w:p>
-        </w:tc>
-        <w:tc>
-          <w:tcPr>
-            <w:tcW w:w="2533" w:type="dxa"/>
-          </w:tcPr>
-          <w:p>
-            <w:pPr>
-              <w:spacing w:before="60" w:after="60" w:line="276" w:lineRule="auto"/>
-            </w:pPr>
-          </w:p>
-        </w:tc>
-      </w:tr>
-    </w:tbl>
-    <w:p/>
-    <w:p>
-      <w:pPr>
-        <w:ind w:firstLine="851"/>
-        <w:rPr>
-          <w:i/>
-          <w:color w:val="0070C0"/>
-        </w:rPr>
-      </w:pPr>
-      <w:r>
-        <w:rPr>
-          <w:i/>
-          <w:color w:val="0070C0"/>
-        </w:rPr>
-        <w:t>[Danh sách các các phương thức chính]</w:t>
-      </w:r>
-    </w:p>
-    <w:tbl>
-      <w:tblPr>
-        <w:tblStyle w:val="TableGrid"/>
-        <w:tblW w:w="0" w:type="auto"/>
-        <w:tblLook w:val="04A0" w:firstRow="1" w:lastRow="0" w:firstColumn="1" w:lastColumn="0" w:noHBand="0" w:noVBand="1"/>
-      </w:tblPr>
-      <w:tblGrid>
-        <w:gridCol w:w="812"/>
-        <w:gridCol w:w="3221"/>
-        <w:gridCol w:w="1489"/>
-        <w:gridCol w:w="2077"/>
-        <w:gridCol w:w="2471"/>
-      </w:tblGrid>
-      <w:tr>
-        <w:tc>
-          <w:tcPr>
-            <w:tcW w:w="817" w:type="dxa"/>
-            <w:shd w:val="clear" w:color="auto" w:fill="0070C0"/>
-          </w:tcPr>
-          <w:p>
-            <w:pPr>
-              <w:spacing w:before="60" w:after="60" w:line="276" w:lineRule="auto"/>
-              <w:rPr>
-                <w:b/>
-                <w:color w:val="FFFFFF" w:themeColor="background1"/>
-              </w:rPr>
-            </w:pPr>
-            <w:r>
-              <w:rPr>
-                <w:b/>
-                <w:color w:val="FFFFFF" w:themeColor="background1"/>
-              </w:rPr>
-              <w:t>STT</w:t>
-            </w:r>
-          </w:p>
-        </w:tc>
-        <w:tc>
-          <w:tcPr>
-            <w:tcW w:w="3301" w:type="dxa"/>
-            <w:shd w:val="clear" w:color="auto" w:fill="0070C0"/>
-          </w:tcPr>
-          <w:p>
-            <w:pPr>
-              <w:spacing w:before="60" w:after="60" w:line="276" w:lineRule="auto"/>
-              <w:rPr>
-                <w:b/>
-                <w:color w:val="FFFFFF" w:themeColor="background1"/>
-              </w:rPr>
-            </w:pPr>
-            <w:r>
-              <w:rPr>
-                <w:b/>
-                <w:color w:val="FFFFFF" w:themeColor="background1"/>
-              </w:rPr>
-              <w:t>Tên phương thức</w:t>
-            </w:r>
-          </w:p>
-        </w:tc>
-        <w:tc>
-          <w:tcPr>
-            <w:tcW w:w="1519" w:type="dxa"/>
-            <w:shd w:val="clear" w:color="auto" w:fill="0070C0"/>
-          </w:tcPr>
-          <w:p>
-            <w:pPr>
-              <w:spacing w:before="60" w:after="60" w:line="276" w:lineRule="auto"/>
-              <w:rPr>
-                <w:b/>
-                <w:color w:val="FFFFFF" w:themeColor="background1"/>
-              </w:rPr>
-            </w:pPr>
-            <w:r>
-              <w:rPr>
-                <w:b/>
-                <w:color w:val="FFFFFF" w:themeColor="background1"/>
-              </w:rPr>
-              <w:t>Loại</w:t>
-            </w:r>
-          </w:p>
-        </w:tc>
-        <w:tc>
-          <w:tcPr>
-            <w:tcW w:w="2126" w:type="dxa"/>
-            <w:shd w:val="clear" w:color="auto" w:fill="0070C0"/>
-          </w:tcPr>
-          <w:p>
-            <w:pPr>
-              <w:spacing w:before="60" w:after="60" w:line="276" w:lineRule="auto"/>
-              <w:rPr>
-                <w:b/>
-                <w:color w:val="FFFFFF" w:themeColor="background1"/>
-              </w:rPr>
-            </w:pPr>
-            <w:r>
-              <w:rPr>
-                <w:b/>
-                <w:color w:val="FFFFFF" w:themeColor="background1"/>
-              </w:rPr>
-              <w:t>Ràng buộc</w:t>
-            </w:r>
-          </w:p>
-        </w:tc>
-        <w:tc>
-          <w:tcPr>
-            <w:tcW w:w="2533" w:type="dxa"/>
-            <w:shd w:val="clear" w:color="auto" w:fill="0070C0"/>
-          </w:tcPr>
-          <w:p>
-            <w:pPr>
-              <w:spacing w:before="60" w:after="60" w:line="276" w:lineRule="auto"/>
-              <w:rPr>
-                <w:b/>
-                <w:color w:val="FFFFFF" w:themeColor="background1"/>
-              </w:rPr>
-            </w:pPr>
-            <w:r>
-              <w:rPr>
-                <w:b/>
-                <w:color w:val="FFFFFF" w:themeColor="background1"/>
-              </w:rPr>
-              <w:t>Ý nghĩa</w:t>
-            </w:r>
-          </w:p>
-        </w:tc>
-      </w:tr>
-      <w:tr>
-        <w:tc>
-          <w:tcPr>
-            <w:tcW w:w="817" w:type="dxa"/>
-          </w:tcPr>
-          <w:p>
-            <w:pPr>
-              <w:spacing w:before="60" w:after="60" w:line="276" w:lineRule="auto"/>
-            </w:pPr>
-          </w:p>
-        </w:tc>
-        <w:tc>
-          <w:tcPr>
-            <w:tcW w:w="3301" w:type="dxa"/>
-          </w:tcPr>
-          <w:p>
-            <w:pPr>
-              <w:spacing w:before="60" w:after="60" w:line="276" w:lineRule="auto"/>
-            </w:pPr>
-          </w:p>
-        </w:tc>
-        <w:tc>
-          <w:tcPr>
-            <w:tcW w:w="1519" w:type="dxa"/>
-          </w:tcPr>
-          <w:p>
-            <w:pPr>
-              <w:spacing w:before="60" w:after="60" w:line="276" w:lineRule="auto"/>
-            </w:pPr>
-          </w:p>
-        </w:tc>
-        <w:tc>
-          <w:tcPr>
-            <w:tcW w:w="2126" w:type="dxa"/>
-          </w:tcPr>
-          <w:p>
-            <w:pPr>
-              <w:spacing w:before="60" w:after="60" w:line="276" w:lineRule="auto"/>
-            </w:pPr>
-          </w:p>
-        </w:tc>
-        <w:tc>
-          <w:tcPr>
-            <w:tcW w:w="2533" w:type="dxa"/>
-          </w:tcPr>
-          <w:p>
-            <w:pPr>
-              <w:spacing w:before="60" w:after="60" w:line="276" w:lineRule="auto"/>
-            </w:pPr>
-          </w:p>
-        </w:tc>
-      </w:tr>
-    </w:tbl>
-    <w:p/>
-    <w:p>
-      <w:pPr>
-        <w:pStyle w:val="Heading3"/>
-      </w:pPr>
-      <w:bookmarkStart w:id="8" w:name="_Toc383898130"/>
-      <w:r>
-        <w:t xml:space="preserve">Lớp </w:t>
-      </w:r>
-      <w:r>
-        <w:t>C2</w:t>
-      </w:r>
-      <w:bookmarkEnd w:id="8"/>
-    </w:p>
-    <w:p>
-      <w:pPr>
-        <w:ind w:firstLine="851"/>
-        <w:rPr>
-          <w:i/>
-          <w:color w:val="0070C0"/>
-        </w:rPr>
-      </w:pPr>
-      <w:r>
-        <w:rPr>
-          <w:i/>
-          <w:color w:val="0070C0"/>
-        </w:rPr>
-        <w:t>[Lớp đối tượng kế thừa từ lớp đối tượng nào (nếu có)]</w:t>
-      </w:r>
-    </w:p>
-    <w:p>
-      <w:pPr>
-        <w:ind w:firstLine="851"/>
-        <w:rPr>
-          <w:i/>
-          <w:color w:val="0070C0"/>
-        </w:rPr>
-      </w:pPr>
-      <w:r>
-        <w:rPr>
-          <w:i/>
-          <w:color w:val="0070C0"/>
-        </w:rPr>
-        <w:t xml:space="preserve">[Mô tả danh sách các thuộc tính (các thuộc tính nào kế thừa – nếu có, loại thuộc tính là </w:t>
-      </w:r>
-      <w:r>
-        <w:rPr>
-          <w:b/>
-          <w:i/>
-          <w:color w:val="0070C0"/>
-        </w:rPr>
-        <w:t>public</w:t>
-      </w:r>
-      <w:r>
-        <w:rPr>
-          <w:i/>
-          <w:color w:val="0070C0"/>
-        </w:rPr>
-        <w:t xml:space="preserve">, </w:t>
-      </w:r>
-      <w:r>
-        <w:rPr>
-          <w:b/>
-          <w:i/>
-          <w:color w:val="0070C0"/>
-        </w:rPr>
-        <w:t>protected</w:t>
-      </w:r>
-      <w:r>
-        <w:rPr>
-          <w:i/>
-          <w:color w:val="0070C0"/>
-        </w:rPr>
-        <w:t xml:space="preserve"> hay </w:t>
-      </w:r>
-      <w:r>
-        <w:rPr>
-          <w:b/>
-          <w:i/>
-          <w:color w:val="0070C0"/>
-        </w:rPr>
-        <w:t>private</w:t>
-      </w:r>
-      <w:r>
-        <w:rPr>
-          <w:i/>
-          <w:color w:val="0070C0"/>
-        </w:rPr>
-        <w:t xml:space="preserve"> …)]</w:t>
-      </w:r>
-    </w:p>
-    <w:tbl>
-      <w:tblPr>
-        <w:tblStyle w:val="TableGrid"/>
-        <w:tblW w:w="0" w:type="auto"/>
-        <w:tblLook w:val="04A0" w:firstRow="1" w:lastRow="0" w:firstColumn="1" w:lastColumn="0" w:noHBand="0" w:noVBand="1"/>
-      </w:tblPr>
-      <w:tblGrid>
-        <w:gridCol w:w="812"/>
-        <w:gridCol w:w="3214"/>
-        <w:gridCol w:w="1491"/>
-        <w:gridCol w:w="2079"/>
-        <w:gridCol w:w="2474"/>
-      </w:tblGrid>
-      <w:tr>
-        <w:tc>
-          <w:tcPr>
-            <w:tcW w:w="817" w:type="dxa"/>
-            <w:shd w:val="clear" w:color="auto" w:fill="0070C0"/>
-          </w:tcPr>
-          <w:p>
-            <w:pPr>
-              <w:spacing w:before="60" w:after="60" w:line="276" w:lineRule="auto"/>
-              <w:rPr>
-                <w:b/>
-                <w:color w:val="FFFFFF" w:themeColor="background1"/>
-              </w:rPr>
-            </w:pPr>
-            <w:r>
-              <w:rPr>
-                <w:b/>
-                <w:color w:val="FFFFFF" w:themeColor="background1"/>
-              </w:rPr>
-              <w:t>STT</w:t>
-            </w:r>
-          </w:p>
-        </w:tc>
-        <w:tc>
-          <w:tcPr>
-            <w:tcW w:w="3301" w:type="dxa"/>
-            <w:shd w:val="clear" w:color="auto" w:fill="0070C0"/>
-          </w:tcPr>
-          <w:p>
-            <w:pPr>
-              <w:spacing w:before="60" w:after="60" w:line="276" w:lineRule="auto"/>
-              <w:rPr>
-                <w:b/>
-                <w:color w:val="FFFFFF" w:themeColor="background1"/>
-              </w:rPr>
-            </w:pPr>
-            <w:r>
-              <w:rPr>
-                <w:b/>
-                <w:color w:val="FFFFFF" w:themeColor="background1"/>
-              </w:rPr>
-              <w:t>Tên thuộc tính</w:t>
-            </w:r>
-          </w:p>
-        </w:tc>
-        <w:tc>
-          <w:tcPr>
-            <w:tcW w:w="1519" w:type="dxa"/>
-            <w:shd w:val="clear" w:color="auto" w:fill="0070C0"/>
-          </w:tcPr>
-          <w:p>
-            <w:pPr>
-              <w:spacing w:before="60" w:after="60" w:line="276" w:lineRule="auto"/>
-              <w:rPr>
-                <w:b/>
-                <w:color w:val="FFFFFF" w:themeColor="background1"/>
-              </w:rPr>
-            </w:pPr>
-            <w:r>
-              <w:rPr>
-                <w:b/>
-                <w:color w:val="FFFFFF" w:themeColor="background1"/>
-              </w:rPr>
-              <w:t>Loại</w:t>
-            </w:r>
-          </w:p>
-        </w:tc>
-        <w:tc>
-          <w:tcPr>
-            <w:tcW w:w="2126" w:type="dxa"/>
-            <w:shd w:val="clear" w:color="auto" w:fill="0070C0"/>
-          </w:tcPr>
-          <w:p>
-            <w:pPr>
-              <w:spacing w:before="60" w:after="60" w:line="276" w:lineRule="auto"/>
-              <w:rPr>
-                <w:b/>
-                <w:color w:val="FFFFFF" w:themeColor="background1"/>
-              </w:rPr>
-            </w:pPr>
-            <w:r>
-              <w:rPr>
-                <w:b/>
-                <w:color w:val="FFFFFF" w:themeColor="background1"/>
-              </w:rPr>
-              <w:t>Ràng buộc</w:t>
-            </w:r>
-          </w:p>
-        </w:tc>
-        <w:tc>
-          <w:tcPr>
-            <w:tcW w:w="2533" w:type="dxa"/>
-            <w:shd w:val="clear" w:color="auto" w:fill="0070C0"/>
-          </w:tcPr>
-          <w:p>
-            <w:pPr>
-              <w:spacing w:before="60" w:after="60" w:line="276" w:lineRule="auto"/>
-              <w:rPr>
-                <w:b/>
-                <w:color w:val="FFFFFF" w:themeColor="background1"/>
-              </w:rPr>
-            </w:pPr>
-            <w:r>
-              <w:rPr>
-                <w:b/>
-                <w:color w:val="FFFFFF" w:themeColor="background1"/>
-              </w:rPr>
-              <w:t>Ý nghĩa</w:t>
-            </w:r>
-          </w:p>
-        </w:tc>
-      </w:tr>
-      <w:tr>
-        <w:tc>
-          <w:tcPr>
-            <w:tcW w:w="817" w:type="dxa"/>
-          </w:tcPr>
-          <w:p>
-            <w:pPr>
-              <w:spacing w:before="60" w:after="60" w:line="276" w:lineRule="auto"/>
-            </w:pPr>
-          </w:p>
-        </w:tc>
-        <w:tc>
-          <w:tcPr>
-            <w:tcW w:w="3301" w:type="dxa"/>
-          </w:tcPr>
-          <w:p>
-            <w:pPr>
-              <w:spacing w:before="60" w:after="60" w:line="276" w:lineRule="auto"/>
-            </w:pPr>
-          </w:p>
-        </w:tc>
-        <w:tc>
-          <w:tcPr>
-            <w:tcW w:w="1519" w:type="dxa"/>
-          </w:tcPr>
-          <w:p>
-            <w:pPr>
-              <w:spacing w:before="60" w:after="60" w:line="276" w:lineRule="auto"/>
-            </w:pPr>
-          </w:p>
-        </w:tc>
-        <w:tc>
-          <w:tcPr>
-            <w:tcW w:w="2126" w:type="dxa"/>
-          </w:tcPr>
-          <w:p>
-            <w:pPr>
-              <w:spacing w:before="60" w:after="60" w:line="276" w:lineRule="auto"/>
-            </w:pPr>
-          </w:p>
-        </w:tc>
-        <w:tc>
-          <w:tcPr>
-            <w:tcW w:w="2533" w:type="dxa"/>
-          </w:tcPr>
-          <w:p>
-            <w:pPr>
-              <w:spacing w:before="60" w:after="60" w:line="276" w:lineRule="auto"/>
-            </w:pPr>
-          </w:p>
-        </w:tc>
-      </w:tr>
-    </w:tbl>
-    <w:p/>
-    <w:p>
-      <w:pPr>
-        <w:ind w:firstLine="851"/>
-        <w:rPr>
-          <w:i/>
-          <w:color w:val="0070C0"/>
-        </w:rPr>
-      </w:pPr>
-      <w:r>
-        <w:rPr>
-          <w:i/>
-          <w:color w:val="0070C0"/>
-        </w:rPr>
-        <w:t>[Danh sách các các phương thức chính]</w:t>
-      </w:r>
-    </w:p>
-    <w:tbl>
-      <w:tblPr>
-        <w:tblStyle w:val="TableGrid"/>
-        <w:tblW w:w="0" w:type="auto"/>
-        <w:tblLook w:val="04A0" w:firstRow="1" w:lastRow="0" w:firstColumn="1" w:lastColumn="0" w:noHBand="0" w:noVBand="1"/>
-      </w:tblPr>
-      <w:tblGrid>
-        <w:gridCol w:w="812"/>
-        <w:gridCol w:w="3221"/>
-        <w:gridCol w:w="1489"/>
-        <w:gridCol w:w="2077"/>
-        <w:gridCol w:w="2471"/>
-      </w:tblGrid>
-      <w:tr>
-        <w:tc>
-          <w:tcPr>
-            <w:tcW w:w="817" w:type="dxa"/>
-            <w:shd w:val="clear" w:color="auto" w:fill="0070C0"/>
-          </w:tcPr>
-          <w:p>
-            <w:pPr>
-              <w:spacing w:before="60" w:after="60" w:line="276" w:lineRule="auto"/>
-              <w:rPr>
-                <w:b/>
-                <w:color w:val="FFFFFF" w:themeColor="background1"/>
-              </w:rPr>
-            </w:pPr>
-            <w:r>
-              <w:rPr>
-                <w:b/>
-                <w:color w:val="FFFFFF" w:themeColor="background1"/>
-              </w:rPr>
-              <w:t>STT</w:t>
-            </w:r>
-          </w:p>
-        </w:tc>
-        <w:tc>
-          <w:tcPr>
-            <w:tcW w:w="3301" w:type="dxa"/>
-            <w:shd w:val="clear" w:color="auto" w:fill="0070C0"/>
-          </w:tcPr>
-          <w:p>
-            <w:pPr>
-              <w:spacing w:before="60" w:after="60" w:line="276" w:lineRule="auto"/>
-              <w:rPr>
-                <w:b/>
-                <w:color w:val="FFFFFF" w:themeColor="background1"/>
-              </w:rPr>
-            </w:pPr>
-            <w:r>
-              <w:rPr>
-                <w:b/>
-                <w:color w:val="FFFFFF" w:themeColor="background1"/>
-              </w:rPr>
-              <w:t>Tên phương thức</w:t>
-            </w:r>
-          </w:p>
-        </w:tc>
-        <w:tc>
-          <w:tcPr>
-            <w:tcW w:w="1519" w:type="dxa"/>
-            <w:shd w:val="clear" w:color="auto" w:fill="0070C0"/>
-          </w:tcPr>
-          <w:p>
-            <w:pPr>
-              <w:spacing w:before="60" w:after="60" w:line="276" w:lineRule="auto"/>
-              <w:rPr>
-                <w:b/>
-                <w:color w:val="FFFFFF" w:themeColor="background1"/>
-              </w:rPr>
-            </w:pPr>
-            <w:r>
-              <w:rPr>
-                <w:b/>
-                <w:color w:val="FFFFFF" w:themeColor="background1"/>
-              </w:rPr>
-              <w:t>Loại</w:t>
-            </w:r>
-          </w:p>
-        </w:tc>
-        <w:tc>
-          <w:tcPr>
-            <w:tcW w:w="2126" w:type="dxa"/>
-            <w:shd w:val="clear" w:color="auto" w:fill="0070C0"/>
-          </w:tcPr>
-          <w:p>
-            <w:pPr>
-              <w:spacing w:before="60" w:after="60" w:line="276" w:lineRule="auto"/>
-              <w:rPr>
-                <w:b/>
-                <w:color w:val="FFFFFF" w:themeColor="background1"/>
-              </w:rPr>
-            </w:pPr>
-            <w:r>
-              <w:rPr>
-                <w:b/>
-                <w:color w:val="FFFFFF" w:themeColor="background1"/>
-              </w:rPr>
-              <w:t>Ràng buộc</w:t>
-            </w:r>
-          </w:p>
-        </w:tc>
-        <w:tc>
-          <w:tcPr>
-            <w:tcW w:w="2533" w:type="dxa"/>
-            <w:shd w:val="clear" w:color="auto" w:fill="0070C0"/>
-          </w:tcPr>
-          <w:p>
-            <w:pPr>
-              <w:spacing w:before="60" w:after="60" w:line="276" w:lineRule="auto"/>
-              <w:rPr>
-                <w:b/>
-                <w:color w:val="FFFFFF" w:themeColor="background1"/>
-              </w:rPr>
-            </w:pPr>
-            <w:r>
-              <w:rPr>
-                <w:b/>
-                <w:color w:val="FFFFFF" w:themeColor="background1"/>
-              </w:rPr>
-              <w:t>Ý nghĩa</w:t>
-            </w:r>
-          </w:p>
-        </w:tc>
-      </w:tr>
-      <w:tr>
-        <w:tc>
-          <w:tcPr>
-            <w:tcW w:w="817" w:type="dxa"/>
-          </w:tcPr>
-          <w:p>
-            <w:pPr>
-              <w:spacing w:before="60" w:after="60" w:line="276" w:lineRule="auto"/>
-            </w:pPr>
-          </w:p>
-        </w:tc>
-        <w:tc>
-          <w:tcPr>
-            <w:tcW w:w="3301" w:type="dxa"/>
-          </w:tcPr>
-          <w:p>
-            <w:pPr>
-              <w:spacing w:before="60" w:after="60" w:line="276" w:lineRule="auto"/>
-            </w:pPr>
-          </w:p>
-        </w:tc>
-        <w:tc>
-          <w:tcPr>
-            <w:tcW w:w="1519" w:type="dxa"/>
-          </w:tcPr>
-          <w:p>
-            <w:pPr>
-              <w:spacing w:before="60" w:after="60" w:line="276" w:lineRule="auto"/>
-            </w:pPr>
-          </w:p>
-        </w:tc>
-        <w:tc>
-          <w:tcPr>
-            <w:tcW w:w="2126" w:type="dxa"/>
-          </w:tcPr>
-          <w:p>
-            <w:pPr>
-              <w:spacing w:before="60" w:after="60" w:line="276" w:lineRule="auto"/>
-            </w:pPr>
-          </w:p>
-        </w:tc>
-        <w:tc>
-          <w:tcPr>
-            <w:tcW w:w="2533" w:type="dxa"/>
-          </w:tcPr>
-          <w:p>
-            <w:pPr>
-              <w:spacing w:before="60" w:after="60" w:line="276" w:lineRule="auto"/>
-            </w:pPr>
-          </w:p>
-        </w:tc>
-      </w:tr>
-    </w:tbl>
-    <w:p/>
-    <w:p>
-      <w:pPr>
-        <w:rPr>
-          <w:sz w:val="144"/>
-          <w:szCs w:val="144"/>
-        </w:rPr>
-      </w:pPr>
-      <w:r>
-        <w:br w:type="page"/>
-      </w:r>
-    </w:p>
-    <w:p>
-      <w:pPr>
-        <w:pStyle w:val="Heading1"/>
-      </w:pPr>
-      <w:bookmarkStart w:id="9" w:name="_Toc383898131"/>
-      <w:r>
-        <w:lastRenderedPageBreak/>
-        <w:t>Thiết kế dữ liệu</w:t>
-      </w:r>
-      <w:bookmarkEnd w:id="9"/>
-    </w:p>
-    <w:p>
-      <w:pPr>
-        <w:pStyle w:val="Heading2"/>
-      </w:pPr>
-      <w:bookmarkStart w:id="10" w:name="_Toc383898132"/>
-      <w:r>
-        <w:t>Sơ đồ dữ liệu</w:t>
-      </w:r>
-      <w:bookmarkEnd w:id="10"/>
-    </w:p>
-    <w:p>
       <w:r>
         <w:rPr>
           <w:noProof/>
         </w:rPr>
         <w:drawing>
-          <wp:inline distT="0" distB="0" distL="0" distR="0">
-            <wp:extent cx="6400800" cy="5106670"/>
-            <wp:effectExtent l="0" t="0" r="0" b="0"/>
-            <wp:docPr id="5" name="Picture 5"/>
+          <wp:inline distT="0" distB="0" distL="0" distR="0" wp14:anchorId="3C25F8BB" wp14:editId="17C3EFFC">
+            <wp:extent cx="6400800" cy="4776470"/>
+            <wp:effectExtent l="0" t="0" r="0" b="5080"/>
+            <wp:docPr id="4" name="Picture 4"/>
             <wp:cNvGraphicFramePr>
               <a:graphicFrameLocks xmlns:a="http://schemas.openxmlformats.org/drawingml/2006/main" noChangeAspect="1"/>
             </wp:cNvGraphicFramePr>
@@ -4580,7 +3348,56 @@
               <a:graphicData uri="http://schemas.openxmlformats.org/drawingml/2006/picture">
                 <pic:pic xmlns:pic="http://schemas.openxmlformats.org/drawingml/2006/picture">
                   <pic:nvPicPr>
-                    <pic:cNvPr id="5" name="design_draw_3.jpg"/>
+                    <pic:cNvPr id="4" name="database_01.jpg"/>
+                    <pic:cNvPicPr/>
+                  </pic:nvPicPr>
+                  <pic:blipFill>
+                    <a:blip r:embed="rId15">
+                      <a:extLst>
+                        <a:ext uri="{28A0092B-C50C-407E-A947-70E740481C1C}">
+                          <a14:useLocalDpi xmlns:a14="http://schemas.microsoft.com/office/drawing/2010/main" val="0"/>
+                        </a:ext>
+                      </a:extLst>
+                    </a:blip>
+                    <a:stretch>
+                      <a:fillRect/>
+                    </a:stretch>
+                  </pic:blipFill>
+                  <pic:spPr>
+                    <a:xfrm>
+                      <a:off x="0" y="0"/>
+                      <a:ext cx="6400800" cy="4776470"/>
+                    </a:xfrm>
+                    <a:prstGeom prst="rect">
+                      <a:avLst/>
+                    </a:prstGeom>
+                  </pic:spPr>
+                </pic:pic>
+              </a:graphicData>
+            </a:graphic>
+          </wp:inline>
+        </w:drawing>
+      </w:r>
+    </w:p>
+    <w:p>
+      <w:r>
+        <w:rPr>
+          <w:noProof/>
+        </w:rPr>
+        <w:lastRenderedPageBreak/>
+        <w:drawing>
+          <wp:inline distT="0" distB="0" distL="0" distR="0" wp14:anchorId="375D3E55" wp14:editId="0F2D0FE9">
+            <wp:extent cx="6400800" cy="4035425"/>
+            <wp:effectExtent l="0" t="0" r="0" b="3175"/>
+            <wp:docPr id="6" name="Picture 6"/>
+            <wp:cNvGraphicFramePr>
+              <a:graphicFrameLocks xmlns:a="http://schemas.openxmlformats.org/drawingml/2006/main" noChangeAspect="1"/>
+            </wp:cNvGraphicFramePr>
+            <a:graphic xmlns:a="http://schemas.openxmlformats.org/drawingml/2006/main">
+              <a:graphicData uri="http://schemas.openxmlformats.org/drawingml/2006/picture">
+                <pic:pic xmlns:pic="http://schemas.openxmlformats.org/drawingml/2006/picture">
+                  <pic:nvPicPr>
+                    <pic:cNvPr id="6" name="model_1.jpg"/>
                     <pic:cNvPicPr/>
                   </pic:nvPicPr>
                   <pic:blipFill>
@@ -4598,7 +3415,7 @@
                   <pic:spPr>
                     <a:xfrm>
                       <a:off x="0" y="0"/>
-                      <a:ext cx="6400800" cy="5106670"/>
+                      <a:ext cx="6400800" cy="4035425"/>
                     </a:xfrm>
                     <a:prstGeom prst="rect">
                       <a:avLst/>
@@ -4610,8 +3427,2962 @@
           </wp:inline>
         </w:drawing>
       </w:r>
-      <w:bookmarkStart w:id="11" w:name="_GoBack"/>
+    </w:p>
+    <w:p>
+      <w:pPr>
+        <w:pStyle w:val="Heading2"/>
+      </w:pPr>
+      <w:bookmarkStart w:id="6" w:name="_Toc383898128"/>
+      <w:r>
+        <w:t xml:space="preserve">Đặc tả </w:t>
+      </w:r>
+      <w:r>
+        <w:t>các lớp đối tượng</w:t>
+      </w:r>
+      <w:bookmarkEnd w:id="6"/>
+    </w:p>
+    <w:p>
+      <w:pPr>
+        <w:ind w:firstLine="851"/>
+        <w:rPr>
+          <w:i/>
+          <w:color w:val="0070C0"/>
+        </w:rPr>
+      </w:pPr>
+      <w:r>
+        <w:rPr>
+          <w:i/>
+          <w:color w:val="0070C0"/>
+        </w:rPr>
+        <w:t xml:space="preserve">[Sinh viên chọn và trình bày đặc tả của vài </w:t>
+      </w:r>
+      <w:r>
+        <w:rPr>
+          <w:i/>
+          <w:color w:val="0070C0"/>
+        </w:rPr>
+        <w:t>(3</w:t>
+      </w:r>
+      <w:r>
+        <w:rPr>
+          <w:i/>
+          <w:color w:val="0070C0"/>
+        </w:rPr>
+        <w:t>-4</w:t>
+      </w:r>
+      <w:r>
+        <w:rPr>
+          <w:i/>
+          <w:color w:val="0070C0"/>
+        </w:rPr>
+        <w:t xml:space="preserve">) </w:t>
+      </w:r>
+      <w:r>
+        <w:rPr>
+          <w:i/>
+          <w:color w:val="0070C0"/>
+        </w:rPr>
+        <w:t>lớp đối tượng</w:t>
+      </w:r>
+      <w:r>
+        <w:rPr>
+          <w:i/>
+          <w:color w:val="0070C0"/>
+        </w:rPr>
+        <w:t xml:space="preserve"> </w:t>
+      </w:r>
+      <w:r>
+        <w:rPr>
+          <w:i/>
+          <w:color w:val="0070C0"/>
+        </w:rPr>
+        <w:t>quan trọng nhất]</w:t>
+      </w:r>
+    </w:p>
+    <w:p>
+      <w:pPr>
+        <w:pStyle w:val="Heading3"/>
+      </w:pPr>
+      <w:bookmarkStart w:id="7" w:name="_Toc383898129"/>
+      <w:r>
+        <w:t xml:space="preserve">Lớp </w:t>
+      </w:r>
+      <w:bookmarkEnd w:id="7"/>
+      <w:r>
+        <w:t>Database</w:t>
+      </w:r>
+      <w:r>
+        <w:t xml:space="preserve"> (kết thừa SQL</w:t>
+      </w:r>
+      <w:r>
+        <w:t>ite</w:t>
+      </w:r>
+      <w:r>
+        <w:t>Open</w:t>
+      </w:r>
+      <w:r>
+        <w:t>Helper)</w:t>
+      </w:r>
+    </w:p>
+    <w:tbl>
+      <w:tblPr>
+        <w:tblStyle w:val="TableGrid"/>
+        <w:tblW w:w="0" w:type="auto"/>
+        <w:tblLook w:val="04A0" w:firstRow="1" w:lastRow="0" w:firstColumn="1" w:lastColumn="0" w:noHBand="0" w:noVBand="1"/>
+      </w:tblPr>
+      <w:tblGrid>
+        <w:gridCol w:w="810"/>
+        <w:gridCol w:w="3206"/>
+        <w:gridCol w:w="1491"/>
+        <w:gridCol w:w="2054"/>
+        <w:gridCol w:w="2509"/>
+      </w:tblGrid>
+      <w:tr>
+        <w:tc>
+          <w:tcPr>
+            <w:tcW w:w="817" w:type="dxa"/>
+            <w:shd w:val="clear" w:color="auto" w:fill="0070C0"/>
+          </w:tcPr>
+          <w:p>
+            <w:pPr>
+              <w:spacing w:before="60" w:after="60" w:line="276" w:lineRule="auto"/>
+              <w:rPr>
+                <w:b/>
+                <w:color w:val="FFFFFF" w:themeColor="background1"/>
+              </w:rPr>
+            </w:pPr>
+            <w:r>
+              <w:rPr>
+                <w:b/>
+                <w:color w:val="FFFFFF" w:themeColor="background1"/>
+              </w:rPr>
+              <w:t>STT</w:t>
+            </w:r>
+          </w:p>
+        </w:tc>
+        <w:tc>
+          <w:tcPr>
+            <w:tcW w:w="3301" w:type="dxa"/>
+            <w:shd w:val="clear" w:color="auto" w:fill="0070C0"/>
+          </w:tcPr>
+          <w:p>
+            <w:pPr>
+              <w:spacing w:before="60" w:after="60" w:line="276" w:lineRule="auto"/>
+              <w:rPr>
+                <w:b/>
+                <w:color w:val="FFFFFF" w:themeColor="background1"/>
+              </w:rPr>
+            </w:pPr>
+            <w:r>
+              <w:rPr>
+                <w:b/>
+                <w:color w:val="FFFFFF" w:themeColor="background1"/>
+              </w:rPr>
+              <w:t>Tên thuộc tính</w:t>
+            </w:r>
+          </w:p>
+        </w:tc>
+        <w:tc>
+          <w:tcPr>
+            <w:tcW w:w="1519" w:type="dxa"/>
+            <w:shd w:val="clear" w:color="auto" w:fill="0070C0"/>
+          </w:tcPr>
+          <w:p>
+            <w:pPr>
+              <w:spacing w:before="60" w:after="60" w:line="276" w:lineRule="auto"/>
+              <w:rPr>
+                <w:b/>
+                <w:color w:val="FFFFFF" w:themeColor="background1"/>
+              </w:rPr>
+            </w:pPr>
+            <w:r>
+              <w:rPr>
+                <w:b/>
+                <w:color w:val="FFFFFF" w:themeColor="background1"/>
+              </w:rPr>
+              <w:t>Loại</w:t>
+            </w:r>
+          </w:p>
+        </w:tc>
+        <w:tc>
+          <w:tcPr>
+            <w:tcW w:w="2126" w:type="dxa"/>
+            <w:shd w:val="clear" w:color="auto" w:fill="0070C0"/>
+          </w:tcPr>
+          <w:p>
+            <w:pPr>
+              <w:spacing w:before="60" w:after="60" w:line="276" w:lineRule="auto"/>
+              <w:rPr>
+                <w:b/>
+                <w:color w:val="FFFFFF" w:themeColor="background1"/>
+              </w:rPr>
+            </w:pPr>
+            <w:r>
+              <w:rPr>
+                <w:b/>
+                <w:color w:val="FFFFFF" w:themeColor="background1"/>
+              </w:rPr>
+              <w:t>Ràng buộc</w:t>
+            </w:r>
+          </w:p>
+        </w:tc>
+        <w:tc>
+          <w:tcPr>
+            <w:tcW w:w="2533" w:type="dxa"/>
+            <w:shd w:val="clear" w:color="auto" w:fill="0070C0"/>
+          </w:tcPr>
+          <w:p>
+            <w:pPr>
+              <w:spacing w:before="60" w:after="60" w:line="276" w:lineRule="auto"/>
+              <w:rPr>
+                <w:b/>
+                <w:color w:val="FFFFFF" w:themeColor="background1"/>
+              </w:rPr>
+            </w:pPr>
+            <w:r>
+              <w:rPr>
+                <w:b/>
+                <w:color w:val="FFFFFF" w:themeColor="background1"/>
+              </w:rPr>
+              <w:t>Ý nghĩa</w:t>
+            </w:r>
+          </w:p>
+        </w:tc>
+      </w:tr>
+      <w:tr>
+        <w:tc>
+          <w:tcPr>
+            <w:tcW w:w="817" w:type="dxa"/>
+          </w:tcPr>
+          <w:p>
+            <w:pPr>
+              <w:spacing w:before="60" w:after="60" w:line="276" w:lineRule="auto"/>
+            </w:pPr>
+            <w:r>
+              <w:t>1</w:t>
+            </w:r>
+          </w:p>
+        </w:tc>
+        <w:tc>
+          <w:tcPr>
+            <w:tcW w:w="3301" w:type="dxa"/>
+          </w:tcPr>
+          <w:p>
+            <w:pPr>
+              <w:spacing w:before="60" w:after="60" w:line="276" w:lineRule="auto"/>
+            </w:pPr>
+            <w:r>
+              <w:t>DBNAME</w:t>
+            </w:r>
+          </w:p>
+        </w:tc>
+        <w:tc>
+          <w:tcPr>
+            <w:tcW w:w="1519" w:type="dxa"/>
+          </w:tcPr>
+          <w:p>
+            <w:pPr>
+              <w:spacing w:before="60" w:after="60" w:line="276" w:lineRule="auto"/>
+            </w:pPr>
+            <w:r>
+              <w:t>Private static final</w:t>
+            </w:r>
+          </w:p>
+        </w:tc>
+        <w:tc>
+          <w:tcPr>
+            <w:tcW w:w="2126" w:type="dxa"/>
+          </w:tcPr>
+          <w:p>
+            <w:pPr>
+              <w:spacing w:before="60" w:after="60" w:line="276" w:lineRule="auto"/>
+            </w:pPr>
+          </w:p>
+        </w:tc>
+        <w:tc>
+          <w:tcPr>
+            <w:tcW w:w="2533" w:type="dxa"/>
+          </w:tcPr>
+          <w:p>
+            <w:pPr>
+              <w:spacing w:before="60" w:after="60" w:line="276" w:lineRule="auto"/>
+            </w:pPr>
+            <w:r>
+              <w:t>Tên database</w:t>
+            </w:r>
+          </w:p>
+        </w:tc>
+      </w:tr>
+      <w:tr>
+        <w:tc>
+          <w:tcPr>
+            <w:tcW w:w="817" w:type="dxa"/>
+          </w:tcPr>
+          <w:p>
+            <w:pPr>
+              <w:spacing w:before="60" w:after="60" w:line="276" w:lineRule="auto"/>
+            </w:pPr>
+            <w:r>
+              <w:t>2</w:t>
+            </w:r>
+          </w:p>
+        </w:tc>
+        <w:tc>
+          <w:tcPr>
+            <w:tcW w:w="3301" w:type="dxa"/>
+          </w:tcPr>
+          <w:p>
+            <w:pPr>
+              <w:spacing w:before="60" w:after="60" w:line="276" w:lineRule="auto"/>
+            </w:pPr>
+            <w:r>
+              <w:t>DBVERSION</w:t>
+            </w:r>
+          </w:p>
+        </w:tc>
+        <w:tc>
+          <w:tcPr>
+            <w:tcW w:w="1519" w:type="dxa"/>
+          </w:tcPr>
+          <w:p>
+            <w:pPr>
+              <w:spacing w:before="60" w:after="60" w:line="276" w:lineRule="auto"/>
+            </w:pPr>
+            <w:r>
+              <w:t>Private static final</w:t>
+            </w:r>
+          </w:p>
+        </w:tc>
+        <w:tc>
+          <w:tcPr>
+            <w:tcW w:w="2126" w:type="dxa"/>
+          </w:tcPr>
+          <w:p>
+            <w:pPr>
+              <w:spacing w:before="60" w:after="60" w:line="276" w:lineRule="auto"/>
+            </w:pPr>
+          </w:p>
+        </w:tc>
+        <w:tc>
+          <w:tcPr>
+            <w:tcW w:w="2533" w:type="dxa"/>
+          </w:tcPr>
+          <w:p>
+            <w:pPr>
+              <w:spacing w:before="60" w:after="60" w:line="276" w:lineRule="auto"/>
+            </w:pPr>
+            <w:r>
+              <w:t>Version của database, giúp ích cho việc update &amp; replace các table hoặc data trong database cũ</w:t>
+            </w:r>
+            <w:r>
+              <w:t xml:space="preserve"> (qua hàm </w:t>
+            </w:r>
+            <w:r>
+              <w:rPr>
+                <w:b/>
+              </w:rPr>
+              <w:t>onUpdate</w:t>
+            </w:r>
+            <w:r>
+              <w:t xml:space="preserve"> của SQLOpenHelper)</w:t>
+            </w:r>
+          </w:p>
+        </w:tc>
+      </w:tr>
+      <w:tr>
+        <w:tc>
+          <w:tcPr>
+            <w:tcW w:w="817" w:type="dxa"/>
+          </w:tcPr>
+          <w:p>
+            <w:pPr>
+              <w:spacing w:before="60" w:after="60" w:line="276" w:lineRule="auto"/>
+            </w:pPr>
+            <w:r>
+              <w:lastRenderedPageBreak/>
+              <w:t>3</w:t>
+            </w:r>
+          </w:p>
+        </w:tc>
+        <w:tc>
+          <w:tcPr>
+            <w:tcW w:w="3301" w:type="dxa"/>
+          </w:tcPr>
+          <w:p>
+            <w:pPr>
+              <w:spacing w:before="60" w:after="60" w:line="276" w:lineRule="auto"/>
+            </w:pPr>
+            <w:r>
+              <w:t>mContext</w:t>
+            </w:r>
+          </w:p>
+        </w:tc>
+        <w:tc>
+          <w:tcPr>
+            <w:tcW w:w="1519" w:type="dxa"/>
+          </w:tcPr>
+          <w:p>
+            <w:pPr>
+              <w:spacing w:before="60" w:after="60" w:line="276" w:lineRule="auto"/>
+            </w:pPr>
+            <w:r>
+              <w:t>Private</w:t>
+            </w:r>
+          </w:p>
+        </w:tc>
+        <w:tc>
+          <w:tcPr>
+            <w:tcW w:w="2126" w:type="dxa"/>
+          </w:tcPr>
+          <w:p>
+            <w:pPr>
+              <w:spacing w:before="60" w:after="60" w:line="276" w:lineRule="auto"/>
+            </w:pPr>
+          </w:p>
+        </w:tc>
+        <w:tc>
+          <w:tcPr>
+            <w:tcW w:w="2533" w:type="dxa"/>
+          </w:tcPr>
+          <w:p>
+            <w:pPr>
+              <w:spacing w:before="60" w:after="60" w:line="276" w:lineRule="auto"/>
+            </w:pPr>
+            <w:r>
+              <w:t xml:space="preserve">Lưu </w:t>
+            </w:r>
+            <w:r>
+              <w:t xml:space="preserve">đối tượng </w:t>
+            </w:r>
+            <w:r>
+              <w:t>context của application</w:t>
+            </w:r>
+            <w:r>
+              <w:t>, dùng để yêu cầu connect với database</w:t>
+            </w:r>
+          </w:p>
+        </w:tc>
+      </w:tr>
+      <w:tr>
+        <w:tc>
+          <w:tcPr>
+            <w:tcW w:w="817" w:type="dxa"/>
+          </w:tcPr>
+          <w:p>
+            <w:pPr>
+              <w:spacing w:before="60" w:after="60" w:line="276" w:lineRule="auto"/>
+            </w:pPr>
+            <w:r>
+              <w:t>4</w:t>
+            </w:r>
+          </w:p>
+        </w:tc>
+        <w:tc>
+          <w:tcPr>
+            <w:tcW w:w="3301" w:type="dxa"/>
+          </w:tcPr>
+          <w:p>
+            <w:pPr>
+              <w:spacing w:before="60" w:after="60" w:line="276" w:lineRule="auto"/>
+            </w:pPr>
+            <w:r>
+              <w:t>mInstance</w:t>
+            </w:r>
+          </w:p>
+        </w:tc>
+        <w:tc>
+          <w:tcPr>
+            <w:tcW w:w="1519" w:type="dxa"/>
+          </w:tcPr>
+          <w:p>
+            <w:pPr>
+              <w:spacing w:before="60" w:after="60" w:line="276" w:lineRule="auto"/>
+            </w:pPr>
+            <w:r>
+              <w:t>Public static</w:t>
+            </w:r>
+          </w:p>
+        </w:tc>
+        <w:tc>
+          <w:tcPr>
+            <w:tcW w:w="2126" w:type="dxa"/>
+          </w:tcPr>
+          <w:p>
+            <w:pPr>
+              <w:spacing w:before="60" w:after="60" w:line="276" w:lineRule="auto"/>
+            </w:pPr>
+          </w:p>
+        </w:tc>
+        <w:tc>
+          <w:tcPr>
+            <w:tcW w:w="2533" w:type="dxa"/>
+          </w:tcPr>
+          <w:p>
+            <w:pPr>
+              <w:spacing w:before="60" w:after="60" w:line="276" w:lineRule="auto"/>
+            </w:pPr>
+            <w:r>
+              <w:t>Do SQLite chỉ cho phép open duy nhất 1 kết nối, để sử dụng ở nhiều class khác nhau ta phải tạo nhiều instance dạng static để các Đối tượng khác truy cập</w:t>
+            </w:r>
+          </w:p>
+        </w:tc>
+      </w:tr>
+    </w:tbl>
+    <w:p/>
+    <w:p>
+      <w:pPr>
+        <w:ind w:firstLine="851"/>
+        <w:rPr>
+          <w:i/>
+          <w:color w:val="0070C0"/>
+        </w:rPr>
+      </w:pPr>
+      <w:r>
+        <w:rPr>
+          <w:i/>
+          <w:color w:val="0070C0"/>
+        </w:rPr>
+        <w:t>[Danh sách các các phương thức chính]</w:t>
+      </w:r>
+    </w:p>
+    <w:tbl>
+      <w:tblPr>
+        <w:tblStyle w:val="TableGrid"/>
+        <w:tblW w:w="0" w:type="auto"/>
+        <w:tblLook w:val="04A0" w:firstRow="1" w:lastRow="0" w:firstColumn="1" w:lastColumn="0" w:noHBand="0" w:noVBand="1"/>
+      </w:tblPr>
+      <w:tblGrid>
+        <w:gridCol w:w="809"/>
+        <w:gridCol w:w="3270"/>
+        <w:gridCol w:w="1489"/>
+        <w:gridCol w:w="2048"/>
+        <w:gridCol w:w="2454"/>
+      </w:tblGrid>
+      <w:tr>
+        <w:tc>
+          <w:tcPr>
+            <w:tcW w:w="817" w:type="dxa"/>
+            <w:shd w:val="clear" w:color="auto" w:fill="0070C0"/>
+          </w:tcPr>
+          <w:p>
+            <w:pPr>
+              <w:spacing w:before="60" w:after="60" w:line="276" w:lineRule="auto"/>
+              <w:rPr>
+                <w:b/>
+                <w:color w:val="FFFFFF" w:themeColor="background1"/>
+              </w:rPr>
+            </w:pPr>
+            <w:r>
+              <w:rPr>
+                <w:b/>
+                <w:color w:val="FFFFFF" w:themeColor="background1"/>
+              </w:rPr>
+              <w:t>STT</w:t>
+            </w:r>
+          </w:p>
+        </w:tc>
+        <w:tc>
+          <w:tcPr>
+            <w:tcW w:w="3301" w:type="dxa"/>
+            <w:shd w:val="clear" w:color="auto" w:fill="0070C0"/>
+          </w:tcPr>
+          <w:p>
+            <w:pPr>
+              <w:spacing w:before="60" w:after="60" w:line="276" w:lineRule="auto"/>
+              <w:rPr>
+                <w:b/>
+                <w:color w:val="FFFFFF" w:themeColor="background1"/>
+              </w:rPr>
+            </w:pPr>
+            <w:r>
+              <w:rPr>
+                <w:b/>
+                <w:color w:val="FFFFFF" w:themeColor="background1"/>
+              </w:rPr>
+              <w:t>Tên phương thức</w:t>
+            </w:r>
+          </w:p>
+        </w:tc>
+        <w:tc>
+          <w:tcPr>
+            <w:tcW w:w="1519" w:type="dxa"/>
+            <w:shd w:val="clear" w:color="auto" w:fill="0070C0"/>
+          </w:tcPr>
+          <w:p>
+            <w:pPr>
+              <w:spacing w:before="60" w:after="60" w:line="276" w:lineRule="auto"/>
+              <w:rPr>
+                <w:b/>
+                <w:color w:val="FFFFFF" w:themeColor="background1"/>
+              </w:rPr>
+            </w:pPr>
+            <w:r>
+              <w:rPr>
+                <w:b/>
+                <w:color w:val="FFFFFF" w:themeColor="background1"/>
+              </w:rPr>
+              <w:t>Loại</w:t>
+            </w:r>
+          </w:p>
+        </w:tc>
+        <w:tc>
+          <w:tcPr>
+            <w:tcW w:w="2126" w:type="dxa"/>
+            <w:shd w:val="clear" w:color="auto" w:fill="0070C0"/>
+          </w:tcPr>
+          <w:p>
+            <w:pPr>
+              <w:spacing w:before="60" w:after="60" w:line="276" w:lineRule="auto"/>
+              <w:rPr>
+                <w:b/>
+                <w:color w:val="FFFFFF" w:themeColor="background1"/>
+              </w:rPr>
+            </w:pPr>
+            <w:r>
+              <w:rPr>
+                <w:b/>
+                <w:color w:val="FFFFFF" w:themeColor="background1"/>
+              </w:rPr>
+              <w:t>Ràng buộc</w:t>
+            </w:r>
+          </w:p>
+        </w:tc>
+        <w:tc>
+          <w:tcPr>
+            <w:tcW w:w="2533" w:type="dxa"/>
+            <w:shd w:val="clear" w:color="auto" w:fill="0070C0"/>
+          </w:tcPr>
+          <w:p>
+            <w:pPr>
+              <w:spacing w:before="60" w:after="60" w:line="276" w:lineRule="auto"/>
+              <w:rPr>
+                <w:b/>
+                <w:color w:val="FFFFFF" w:themeColor="background1"/>
+              </w:rPr>
+            </w:pPr>
+            <w:r>
+              <w:rPr>
+                <w:b/>
+                <w:color w:val="FFFFFF" w:themeColor="background1"/>
+              </w:rPr>
+              <w:t>Ý nghĩa</w:t>
+            </w:r>
+          </w:p>
+        </w:tc>
+      </w:tr>
+      <w:tr>
+        <w:tc>
+          <w:tcPr>
+            <w:tcW w:w="817" w:type="dxa"/>
+          </w:tcPr>
+          <w:p>
+            <w:pPr>
+              <w:spacing w:before="60" w:after="60" w:line="276" w:lineRule="auto"/>
+            </w:pPr>
+            <w:r>
+              <w:t>1</w:t>
+            </w:r>
+          </w:p>
+        </w:tc>
+        <w:tc>
+          <w:tcPr>
+            <w:tcW w:w="3301" w:type="dxa"/>
+          </w:tcPr>
+          <w:p>
+            <w:pPr>
+              <w:spacing w:before="60" w:after="60" w:line="276" w:lineRule="auto"/>
+            </w:pPr>
+            <w:r>
+              <w:t>getInstance</w:t>
+            </w:r>
+          </w:p>
+        </w:tc>
+        <w:tc>
+          <w:tcPr>
+            <w:tcW w:w="1519" w:type="dxa"/>
+          </w:tcPr>
+          <w:p>
+            <w:pPr>
+              <w:spacing w:before="60" w:after="60" w:line="276" w:lineRule="auto"/>
+            </w:pPr>
+            <w:r>
+              <w:t>Public static</w:t>
+            </w:r>
+          </w:p>
+        </w:tc>
+        <w:tc>
+          <w:tcPr>
+            <w:tcW w:w="2126" w:type="dxa"/>
+          </w:tcPr>
+          <w:p>
+            <w:pPr>
+              <w:spacing w:before="60" w:after="60" w:line="276" w:lineRule="auto"/>
+            </w:pPr>
+          </w:p>
+        </w:tc>
+        <w:tc>
+          <w:tcPr>
+            <w:tcW w:w="2533" w:type="dxa"/>
+          </w:tcPr>
+          <w:p>
+            <w:pPr>
+              <w:spacing w:before="60" w:after="60" w:line="276" w:lineRule="auto"/>
+            </w:pPr>
+            <w:r>
+              <w:t>Cung cấp 1 instance cho class khác</w:t>
+            </w:r>
+          </w:p>
+        </w:tc>
+      </w:tr>
+      <w:tr>
+        <w:tc>
+          <w:tcPr>
+            <w:tcW w:w="817" w:type="dxa"/>
+          </w:tcPr>
+          <w:p>
+            <w:pPr>
+              <w:spacing w:before="60" w:after="60" w:line="276" w:lineRule="auto"/>
+            </w:pPr>
+            <w:r>
+              <w:t>2</w:t>
+            </w:r>
+          </w:p>
+        </w:tc>
+        <w:tc>
+          <w:tcPr>
+            <w:tcW w:w="3301" w:type="dxa"/>
+          </w:tcPr>
+          <w:p>
+            <w:pPr>
+              <w:spacing w:before="60" w:after="60" w:line="276" w:lineRule="auto"/>
+            </w:pPr>
+            <w:r>
+              <w:t>onCreate</w:t>
+            </w:r>
+            <w:r>
+              <w:t xml:space="preserve"> (kế thừa)</w:t>
+            </w:r>
+          </w:p>
+        </w:tc>
+        <w:tc>
+          <w:tcPr>
+            <w:tcW w:w="1519" w:type="dxa"/>
+          </w:tcPr>
+          <w:p>
+            <w:pPr>
+              <w:spacing w:before="60" w:after="60" w:line="276" w:lineRule="auto"/>
+            </w:pPr>
+            <w:r>
+              <w:t>Public</w:t>
+            </w:r>
+          </w:p>
+        </w:tc>
+        <w:tc>
+          <w:tcPr>
+            <w:tcW w:w="2126" w:type="dxa"/>
+          </w:tcPr>
+          <w:p>
+            <w:pPr>
+              <w:spacing w:before="60" w:after="60" w:line="276" w:lineRule="auto"/>
+            </w:pPr>
+          </w:p>
+        </w:tc>
+        <w:tc>
+          <w:tcPr>
+            <w:tcW w:w="2533" w:type="dxa"/>
+          </w:tcPr>
+          <w:p>
+            <w:pPr>
+              <w:spacing w:before="60" w:after="60" w:line="276" w:lineRule="auto"/>
+            </w:pPr>
+            <w:r>
+              <w:t>Khi database được tạo mới (lần đầu sử dụng)</w:t>
+            </w:r>
+          </w:p>
+        </w:tc>
+      </w:tr>
+      <w:tr>
+        <w:tc>
+          <w:tcPr>
+            <w:tcW w:w="817" w:type="dxa"/>
+          </w:tcPr>
+          <w:p>
+            <w:pPr>
+              <w:spacing w:before="60" w:after="60" w:line="276" w:lineRule="auto"/>
+            </w:pPr>
+            <w:r>
+              <w:t>3</w:t>
+            </w:r>
+          </w:p>
+        </w:tc>
+        <w:tc>
+          <w:tcPr>
+            <w:tcW w:w="3301" w:type="dxa"/>
+          </w:tcPr>
+          <w:p>
+            <w:pPr>
+              <w:spacing w:before="60" w:after="60" w:line="276" w:lineRule="auto"/>
+            </w:pPr>
+            <w:r>
+              <w:t>onUpdate</w:t>
+            </w:r>
+            <w:r>
+              <w:t xml:space="preserve"> (kế thừa)</w:t>
+            </w:r>
+          </w:p>
+        </w:tc>
+        <w:tc>
+          <w:tcPr>
+            <w:tcW w:w="1519" w:type="dxa"/>
+          </w:tcPr>
+          <w:p>
+            <w:pPr>
+              <w:spacing w:before="60" w:after="60" w:line="276" w:lineRule="auto"/>
+            </w:pPr>
+            <w:r>
+              <w:t>Public</w:t>
+            </w:r>
+          </w:p>
+        </w:tc>
+        <w:tc>
+          <w:tcPr>
+            <w:tcW w:w="2126" w:type="dxa"/>
+          </w:tcPr>
+          <w:p>
+            <w:pPr>
+              <w:spacing w:before="60" w:after="60" w:line="276" w:lineRule="auto"/>
+            </w:pPr>
+          </w:p>
+        </w:tc>
+        <w:tc>
+          <w:tcPr>
+            <w:tcW w:w="2533" w:type="dxa"/>
+          </w:tcPr>
+          <w:p>
+            <w:pPr>
+              <w:spacing w:before="60" w:after="60" w:line="276" w:lineRule="auto"/>
+            </w:pPr>
+            <w:r>
+              <w:t>Khi database đã có sẵn (từ lần chạy trước). Hàm này sẽ gọi lên để xử lý cập nhật (nếu có)</w:t>
+            </w:r>
+          </w:p>
+        </w:tc>
+      </w:tr>
+      <w:tr>
+        <w:tc>
+          <w:tcPr>
+            <w:tcW w:w="817" w:type="dxa"/>
+          </w:tcPr>
+          <w:p>
+            <w:pPr>
+              <w:spacing w:before="60" w:after="60" w:line="276" w:lineRule="auto"/>
+            </w:pPr>
+            <w:r>
+              <w:t>4</w:t>
+            </w:r>
+          </w:p>
+        </w:tc>
+        <w:tc>
+          <w:tcPr>
+            <w:tcW w:w="3301" w:type="dxa"/>
+          </w:tcPr>
+          <w:p>
+            <w:pPr>
+              <w:spacing w:before="60" w:after="60" w:line="276" w:lineRule="auto"/>
+            </w:pPr>
+            <w:r>
+              <w:t>InitDB(SQLiteDatabase db, int resID)</w:t>
+            </w:r>
+          </w:p>
+        </w:tc>
+        <w:tc>
+          <w:tcPr>
+            <w:tcW w:w="1519" w:type="dxa"/>
+          </w:tcPr>
+          <w:p>
+            <w:pPr>
+              <w:spacing w:before="60" w:after="60" w:line="276" w:lineRule="auto"/>
+            </w:pPr>
+            <w:r>
+              <w:t>Private</w:t>
+            </w:r>
+          </w:p>
+        </w:tc>
+        <w:tc>
+          <w:tcPr>
+            <w:tcW w:w="2126" w:type="dxa"/>
+          </w:tcPr>
+          <w:p>
+            <w:pPr>
+              <w:spacing w:before="60" w:after="60" w:line="276" w:lineRule="auto"/>
+            </w:pPr>
+          </w:p>
+        </w:tc>
+        <w:tc>
+          <w:tcPr>
+            <w:tcW w:w="2533" w:type="dxa"/>
+          </w:tcPr>
+          <w:p>
+            <w:pPr>
+              <w:spacing w:before="60" w:after="60" w:line="276" w:lineRule="auto"/>
+            </w:pPr>
+            <w:r>
+              <w:t>Tạo database &amp; table được định nghĩ ở file .sql đã có (lấy theo resource resID)</w:t>
+            </w:r>
+          </w:p>
+        </w:tc>
+      </w:tr>
+    </w:tbl>
+    <w:p/>
+    <w:p>
+      <w:pPr>
+        <w:pStyle w:val="Heading3"/>
+      </w:pPr>
+      <w:bookmarkStart w:id="8" w:name="_Toc383898130"/>
+      <w:r>
+        <w:lastRenderedPageBreak/>
+        <w:t xml:space="preserve">Lớp </w:t>
+      </w:r>
+      <w:bookmarkEnd w:id="8"/>
+      <w:r>
+        <w:t>DBGiaoDich</w:t>
+      </w:r>
+    </w:p>
+    <w:p>
+      <w:pPr>
+        <w:ind w:firstLine="851"/>
+        <w:rPr>
+          <w:i/>
+          <w:color w:val="0070C0"/>
+        </w:rPr>
+      </w:pPr>
+      <w:r>
+        <w:rPr>
+          <w:i/>
+          <w:color w:val="0070C0"/>
+        </w:rPr>
+        <w:t>Dùng để thao tác với Database theo đối tượng GiaoDich</w:t>
+      </w:r>
+    </w:p>
+    <w:tbl>
+      <w:tblPr>
+        <w:tblStyle w:val="TableGrid"/>
+        <w:tblW w:w="0" w:type="auto"/>
+        <w:tblLook w:val="04A0" w:firstRow="1" w:lastRow="0" w:firstColumn="1" w:lastColumn="0" w:noHBand="0" w:noVBand="1"/>
+      </w:tblPr>
+      <w:tblGrid>
+        <w:gridCol w:w="811"/>
+        <w:gridCol w:w="3184"/>
+        <w:gridCol w:w="1508"/>
+        <w:gridCol w:w="2062"/>
+        <w:gridCol w:w="2505"/>
+      </w:tblGrid>
+      <w:tr>
+        <w:tc>
+          <w:tcPr>
+            <w:tcW w:w="811" w:type="dxa"/>
+            <w:shd w:val="clear" w:color="auto" w:fill="0070C0"/>
+          </w:tcPr>
+          <w:p>
+            <w:pPr>
+              <w:spacing w:before="60" w:after="60" w:line="276" w:lineRule="auto"/>
+              <w:rPr>
+                <w:b/>
+                <w:color w:val="FFFFFF" w:themeColor="background1"/>
+              </w:rPr>
+            </w:pPr>
+            <w:r>
+              <w:rPr>
+                <w:b/>
+                <w:color w:val="FFFFFF" w:themeColor="background1"/>
+              </w:rPr>
+              <w:t>STT</w:t>
+            </w:r>
+          </w:p>
+        </w:tc>
+        <w:tc>
+          <w:tcPr>
+            <w:tcW w:w="3184" w:type="dxa"/>
+            <w:shd w:val="clear" w:color="auto" w:fill="0070C0"/>
+          </w:tcPr>
+          <w:p>
+            <w:pPr>
+              <w:spacing w:before="60" w:after="60" w:line="276" w:lineRule="auto"/>
+              <w:rPr>
+                <w:b/>
+                <w:color w:val="FFFFFF" w:themeColor="background1"/>
+              </w:rPr>
+            </w:pPr>
+            <w:r>
+              <w:rPr>
+                <w:b/>
+                <w:color w:val="FFFFFF" w:themeColor="background1"/>
+              </w:rPr>
+              <w:t>Tên thuộc tính</w:t>
+            </w:r>
+          </w:p>
+        </w:tc>
+        <w:tc>
+          <w:tcPr>
+            <w:tcW w:w="1508" w:type="dxa"/>
+            <w:shd w:val="clear" w:color="auto" w:fill="0070C0"/>
+          </w:tcPr>
+          <w:p>
+            <w:pPr>
+              <w:spacing w:before="60" w:after="60" w:line="276" w:lineRule="auto"/>
+              <w:rPr>
+                <w:b/>
+                <w:color w:val="FFFFFF" w:themeColor="background1"/>
+              </w:rPr>
+            </w:pPr>
+            <w:r>
+              <w:rPr>
+                <w:b/>
+                <w:color w:val="FFFFFF" w:themeColor="background1"/>
+              </w:rPr>
+              <w:t>Loại</w:t>
+            </w:r>
+          </w:p>
+        </w:tc>
+        <w:tc>
+          <w:tcPr>
+            <w:tcW w:w="2062" w:type="dxa"/>
+            <w:shd w:val="clear" w:color="auto" w:fill="0070C0"/>
+          </w:tcPr>
+          <w:p>
+            <w:pPr>
+              <w:spacing w:before="60" w:after="60" w:line="276" w:lineRule="auto"/>
+              <w:rPr>
+                <w:b/>
+                <w:color w:val="FFFFFF" w:themeColor="background1"/>
+              </w:rPr>
+            </w:pPr>
+            <w:r>
+              <w:rPr>
+                <w:b/>
+                <w:color w:val="FFFFFF" w:themeColor="background1"/>
+              </w:rPr>
+              <w:t>Ràng buộc</w:t>
+            </w:r>
+          </w:p>
+        </w:tc>
+        <w:tc>
+          <w:tcPr>
+            <w:tcW w:w="2505" w:type="dxa"/>
+            <w:shd w:val="clear" w:color="auto" w:fill="0070C0"/>
+          </w:tcPr>
+          <w:p>
+            <w:pPr>
+              <w:spacing w:before="60" w:after="60" w:line="276" w:lineRule="auto"/>
+              <w:rPr>
+                <w:b/>
+                <w:color w:val="FFFFFF" w:themeColor="background1"/>
+              </w:rPr>
+            </w:pPr>
+            <w:r>
+              <w:rPr>
+                <w:b/>
+                <w:color w:val="FFFFFF" w:themeColor="background1"/>
+              </w:rPr>
+              <w:t>Ý nghĩa</w:t>
+            </w:r>
+          </w:p>
+        </w:tc>
+      </w:tr>
+      <w:tr>
+        <w:tc>
+          <w:tcPr>
+            <w:tcW w:w="811" w:type="dxa"/>
+          </w:tcPr>
+          <w:p>
+            <w:pPr>
+              <w:spacing w:before="60" w:after="60" w:line="276" w:lineRule="auto"/>
+            </w:pPr>
+            <w:r>
+              <w:t>1</w:t>
+            </w:r>
+          </w:p>
+        </w:tc>
+        <w:tc>
+          <w:tcPr>
+            <w:tcW w:w="3184" w:type="dxa"/>
+          </w:tcPr>
+          <w:p>
+            <w:pPr>
+              <w:spacing w:before="60" w:after="60" w:line="276" w:lineRule="auto"/>
+            </w:pPr>
+            <w:r>
+              <w:t>db</w:t>
+            </w:r>
+          </w:p>
+        </w:tc>
+        <w:tc>
+          <w:tcPr>
+            <w:tcW w:w="1508" w:type="dxa"/>
+          </w:tcPr>
+          <w:p>
+            <w:pPr>
+              <w:spacing w:before="60" w:after="60" w:line="276" w:lineRule="auto"/>
+            </w:pPr>
+            <w:r>
+              <w:t>Protected static</w:t>
+            </w:r>
+          </w:p>
+        </w:tc>
+        <w:tc>
+          <w:tcPr>
+            <w:tcW w:w="2062" w:type="dxa"/>
+          </w:tcPr>
+          <w:p>
+            <w:pPr>
+              <w:spacing w:before="60" w:after="60" w:line="276" w:lineRule="auto"/>
+            </w:pPr>
+          </w:p>
+        </w:tc>
+        <w:tc>
+          <w:tcPr>
+            <w:tcW w:w="2505" w:type="dxa"/>
+          </w:tcPr>
+          <w:p>
+            <w:pPr>
+              <w:spacing w:before="60" w:after="60" w:line="276" w:lineRule="auto"/>
+            </w:pPr>
+            <w:r>
+              <w:t>Một databaseHelper instance được tạo ra từ class Database</w:t>
+            </w:r>
+          </w:p>
+        </w:tc>
+      </w:tr>
+    </w:tbl>
+    <w:p/>
+    <w:p>
+      <w:pPr>
+        <w:ind w:firstLine="851"/>
+        <w:rPr>
+          <w:i/>
+          <w:color w:val="0070C0"/>
+        </w:rPr>
+      </w:pPr>
+      <w:r>
+        <w:rPr>
+          <w:i/>
+          <w:color w:val="0070C0"/>
+        </w:rPr>
+        <w:t>[Danh sách các các phương thức chính]</w:t>
+      </w:r>
+    </w:p>
+    <w:tbl>
+      <w:tblPr>
+        <w:tblStyle w:val="TableGrid"/>
+        <w:tblW w:w="0" w:type="auto"/>
+        <w:tblLook w:val="04A0" w:firstRow="1" w:lastRow="0" w:firstColumn="1" w:lastColumn="0" w:noHBand="0" w:noVBand="1"/>
+      </w:tblPr>
+      <w:tblGrid>
+        <w:gridCol w:w="808"/>
+        <w:gridCol w:w="3264"/>
+        <w:gridCol w:w="1478"/>
+        <w:gridCol w:w="2038"/>
+        <w:gridCol w:w="2482"/>
+      </w:tblGrid>
+      <w:tr>
+        <w:tc>
+          <w:tcPr>
+            <w:tcW w:w="817" w:type="dxa"/>
+            <w:shd w:val="clear" w:color="auto" w:fill="0070C0"/>
+          </w:tcPr>
+          <w:p>
+            <w:pPr>
+              <w:spacing w:before="60" w:after="60" w:line="276" w:lineRule="auto"/>
+              <w:rPr>
+                <w:b/>
+                <w:color w:val="FFFFFF" w:themeColor="background1"/>
+              </w:rPr>
+            </w:pPr>
+            <w:r>
+              <w:rPr>
+                <w:b/>
+                <w:color w:val="FFFFFF" w:themeColor="background1"/>
+              </w:rPr>
+              <w:t>STT</w:t>
+            </w:r>
+          </w:p>
+        </w:tc>
+        <w:tc>
+          <w:tcPr>
+            <w:tcW w:w="3301" w:type="dxa"/>
+            <w:shd w:val="clear" w:color="auto" w:fill="0070C0"/>
+          </w:tcPr>
+          <w:p>
+            <w:pPr>
+              <w:spacing w:before="60" w:after="60" w:line="276" w:lineRule="auto"/>
+              <w:rPr>
+                <w:b/>
+                <w:color w:val="FFFFFF" w:themeColor="background1"/>
+              </w:rPr>
+            </w:pPr>
+            <w:r>
+              <w:rPr>
+                <w:b/>
+                <w:color w:val="FFFFFF" w:themeColor="background1"/>
+              </w:rPr>
+              <w:t>Tên phương thức</w:t>
+            </w:r>
+          </w:p>
+        </w:tc>
+        <w:tc>
+          <w:tcPr>
+            <w:tcW w:w="1519" w:type="dxa"/>
+            <w:shd w:val="clear" w:color="auto" w:fill="0070C0"/>
+          </w:tcPr>
+          <w:p>
+            <w:pPr>
+              <w:spacing w:before="60" w:after="60" w:line="276" w:lineRule="auto"/>
+              <w:rPr>
+                <w:b/>
+                <w:color w:val="FFFFFF" w:themeColor="background1"/>
+              </w:rPr>
+            </w:pPr>
+            <w:r>
+              <w:rPr>
+                <w:b/>
+                <w:color w:val="FFFFFF" w:themeColor="background1"/>
+              </w:rPr>
+              <w:t>Loại</w:t>
+            </w:r>
+          </w:p>
+        </w:tc>
+        <w:tc>
+          <w:tcPr>
+            <w:tcW w:w="2126" w:type="dxa"/>
+            <w:shd w:val="clear" w:color="auto" w:fill="0070C0"/>
+          </w:tcPr>
+          <w:p>
+            <w:pPr>
+              <w:spacing w:before="60" w:after="60" w:line="276" w:lineRule="auto"/>
+              <w:rPr>
+                <w:b/>
+                <w:color w:val="FFFFFF" w:themeColor="background1"/>
+              </w:rPr>
+            </w:pPr>
+            <w:r>
+              <w:rPr>
+                <w:b/>
+                <w:color w:val="FFFFFF" w:themeColor="background1"/>
+              </w:rPr>
+              <w:t>Ràng buộc</w:t>
+            </w:r>
+          </w:p>
+        </w:tc>
+        <w:tc>
+          <w:tcPr>
+            <w:tcW w:w="2533" w:type="dxa"/>
+            <w:shd w:val="clear" w:color="auto" w:fill="0070C0"/>
+          </w:tcPr>
+          <w:p>
+            <w:pPr>
+              <w:spacing w:before="60" w:after="60" w:line="276" w:lineRule="auto"/>
+              <w:rPr>
+                <w:b/>
+                <w:color w:val="FFFFFF" w:themeColor="background1"/>
+              </w:rPr>
+            </w:pPr>
+            <w:r>
+              <w:rPr>
+                <w:b/>
+                <w:color w:val="FFFFFF" w:themeColor="background1"/>
+              </w:rPr>
+              <w:t>Ý nghĩa</w:t>
+            </w:r>
+          </w:p>
+        </w:tc>
+      </w:tr>
+      <w:tr>
+        <w:tc>
+          <w:tcPr>
+            <w:tcW w:w="817" w:type="dxa"/>
+          </w:tcPr>
+          <w:p>
+            <w:pPr>
+              <w:spacing w:before="60" w:after="60" w:line="276" w:lineRule="auto"/>
+            </w:pPr>
+            <w:r>
+              <w:t>1</w:t>
+            </w:r>
+          </w:p>
+        </w:tc>
+        <w:tc>
+          <w:tcPr>
+            <w:tcW w:w="3301" w:type="dxa"/>
+          </w:tcPr>
+          <w:p>
+            <w:pPr>
+              <w:spacing w:before="60" w:after="60" w:line="276" w:lineRule="auto"/>
+            </w:pPr>
+            <w:r>
+              <w:t>them(ClassGiaoDich)</w:t>
+            </w:r>
+          </w:p>
+        </w:tc>
+        <w:tc>
+          <w:tcPr>
+            <w:tcW w:w="1519" w:type="dxa"/>
+          </w:tcPr>
+          <w:p>
+            <w:pPr>
+              <w:spacing w:before="60" w:after="60" w:line="276" w:lineRule="auto"/>
+            </w:pPr>
+            <w:r>
+              <w:t>Public static</w:t>
+            </w:r>
+          </w:p>
+        </w:tc>
+        <w:tc>
+          <w:tcPr>
+            <w:tcW w:w="2126" w:type="dxa"/>
+          </w:tcPr>
+          <w:p>
+            <w:pPr>
+              <w:spacing w:before="60" w:after="60" w:line="276" w:lineRule="auto"/>
+            </w:pPr>
+          </w:p>
+        </w:tc>
+        <w:tc>
+          <w:tcPr>
+            <w:tcW w:w="2533" w:type="dxa"/>
+          </w:tcPr>
+          <w:p>
+            <w:pPr>
+              <w:spacing w:before="60" w:after="60" w:line="276" w:lineRule="auto"/>
+            </w:pPr>
+            <w:r>
+              <w:t>Thực hiện thao tác thêm info giao dịch từ ClassGiaoDich vào database</w:t>
+            </w:r>
+          </w:p>
+        </w:tc>
+      </w:tr>
+      <w:tr>
+        <w:tc>
+          <w:tcPr>
+            <w:tcW w:w="817" w:type="dxa"/>
+          </w:tcPr>
+          <w:p>
+            <w:pPr>
+              <w:spacing w:before="60" w:after="60" w:line="276" w:lineRule="auto"/>
+            </w:pPr>
+            <w:r>
+              <w:t>2</w:t>
+            </w:r>
+          </w:p>
+        </w:tc>
+        <w:tc>
+          <w:tcPr>
+            <w:tcW w:w="3301" w:type="dxa"/>
+          </w:tcPr>
+          <w:p>
+            <w:pPr>
+              <w:spacing w:before="60" w:after="60" w:line="276" w:lineRule="auto"/>
+            </w:pPr>
+            <w:r>
+              <w:t>getByDate(Date)</w:t>
+            </w:r>
+          </w:p>
+        </w:tc>
+        <w:tc>
+          <w:tcPr>
+            <w:tcW w:w="1519" w:type="dxa"/>
+          </w:tcPr>
+          <w:p>
+            <w:pPr>
+              <w:spacing w:before="60" w:after="60" w:line="276" w:lineRule="auto"/>
+            </w:pPr>
+            <w:r>
+              <w:t>Public static</w:t>
+            </w:r>
+          </w:p>
+        </w:tc>
+        <w:tc>
+          <w:tcPr>
+            <w:tcW w:w="2126" w:type="dxa"/>
+          </w:tcPr>
+          <w:p>
+            <w:pPr>
+              <w:spacing w:before="60" w:after="60" w:line="276" w:lineRule="auto"/>
+            </w:pPr>
+          </w:p>
+        </w:tc>
+        <w:tc>
+          <w:tcPr>
+            <w:tcW w:w="2533" w:type="dxa"/>
+          </w:tcPr>
+          <w:p>
+            <w:pPr>
+              <w:spacing w:before="60" w:after="60" w:line="276" w:lineRule="auto"/>
+            </w:pPr>
+            <w:r>
+              <w:t>Lấy danh sách info các giao dịch theo ngày</w:t>
+            </w:r>
+          </w:p>
+        </w:tc>
+      </w:tr>
+      <w:tr>
+        <w:tc>
+          <w:tcPr>
+            <w:tcW w:w="817" w:type="dxa"/>
+          </w:tcPr>
+          <w:p>
+            <w:pPr>
+              <w:spacing w:before="60" w:after="60" w:line="276" w:lineRule="auto"/>
+            </w:pPr>
+            <w:r>
+              <w:t>3</w:t>
+            </w:r>
+          </w:p>
+        </w:tc>
+        <w:tc>
+          <w:tcPr>
+            <w:tcW w:w="3301" w:type="dxa"/>
+          </w:tcPr>
+          <w:p>
+            <w:pPr>
+              <w:spacing w:before="60" w:after="60" w:line="276" w:lineRule="auto"/>
+            </w:pPr>
+            <w:r>
+              <w:t>getById(int)</w:t>
+            </w:r>
+          </w:p>
+        </w:tc>
+        <w:tc>
+          <w:tcPr>
+            <w:tcW w:w="1519" w:type="dxa"/>
+          </w:tcPr>
+          <w:p>
+            <w:pPr>
+              <w:spacing w:before="60" w:after="60" w:line="276" w:lineRule="auto"/>
+            </w:pPr>
+            <w:r>
+              <w:t>Public static</w:t>
+            </w:r>
+          </w:p>
+        </w:tc>
+        <w:tc>
+          <w:tcPr>
+            <w:tcW w:w="2126" w:type="dxa"/>
+          </w:tcPr>
+          <w:p>
+            <w:pPr>
+              <w:spacing w:before="60" w:after="60" w:line="276" w:lineRule="auto"/>
+            </w:pPr>
+          </w:p>
+        </w:tc>
+        <w:tc>
+          <w:tcPr>
+            <w:tcW w:w="2533" w:type="dxa"/>
+          </w:tcPr>
+          <w:p>
+            <w:pPr>
+              <w:spacing w:before="60" w:after="60" w:line="276" w:lineRule="auto"/>
+            </w:pPr>
+            <w:r>
+              <w:t>Trả về ClassGiaoDich theo id của giao dịch</w:t>
+            </w:r>
+          </w:p>
+        </w:tc>
+      </w:tr>
+      <w:tr>
+        <w:tc>
+          <w:tcPr>
+            <w:tcW w:w="817" w:type="dxa"/>
+          </w:tcPr>
+          <w:p>
+            <w:pPr>
+              <w:spacing w:before="60" w:after="60" w:line="276" w:lineRule="auto"/>
+            </w:pPr>
+            <w:r>
+              <w:t>4</w:t>
+            </w:r>
+          </w:p>
+        </w:tc>
+        <w:tc>
+          <w:tcPr>
+            <w:tcW w:w="3301" w:type="dxa"/>
+          </w:tcPr>
+          <w:p>
+            <w:pPr>
+              <w:spacing w:before="60" w:after="60" w:line="276" w:lineRule="auto"/>
+            </w:pPr>
+            <w:r>
+              <w:t>xoa(int)</w:t>
+            </w:r>
+          </w:p>
+        </w:tc>
+        <w:tc>
+          <w:tcPr>
+            <w:tcW w:w="1519" w:type="dxa"/>
+          </w:tcPr>
+          <w:p>
+            <w:pPr>
+              <w:spacing w:before="60" w:after="60" w:line="276" w:lineRule="auto"/>
+            </w:pPr>
+            <w:r>
+              <w:t>Public static</w:t>
+            </w:r>
+          </w:p>
+        </w:tc>
+        <w:tc>
+          <w:tcPr>
+            <w:tcW w:w="2126" w:type="dxa"/>
+          </w:tcPr>
+          <w:p>
+            <w:pPr>
+              <w:spacing w:before="60" w:after="60" w:line="276" w:lineRule="auto"/>
+            </w:pPr>
+          </w:p>
+        </w:tc>
+        <w:tc>
+          <w:tcPr>
+            <w:tcW w:w="2533" w:type="dxa"/>
+          </w:tcPr>
+          <w:p>
+            <w:pPr>
+              <w:spacing w:before="60" w:after="60" w:line="276" w:lineRule="auto"/>
+            </w:pPr>
+            <w:r>
+              <w:t>Xóa giao dịch theo id</w:t>
+            </w:r>
+          </w:p>
+        </w:tc>
+      </w:tr>
+      <w:tr>
+        <w:tc>
+          <w:tcPr>
+            <w:tcW w:w="817" w:type="dxa"/>
+          </w:tcPr>
+          <w:p>
+            <w:pPr>
+              <w:spacing w:before="60" w:after="60" w:line="276" w:lineRule="auto"/>
+            </w:pPr>
+            <w:r>
+              <w:t>5</w:t>
+            </w:r>
+          </w:p>
+        </w:tc>
+        <w:tc>
+          <w:tcPr>
+            <w:tcW w:w="3301" w:type="dxa"/>
+          </w:tcPr>
+          <w:p>
+            <w:pPr>
+              <w:spacing w:before="60" w:after="60" w:line="276" w:lineRule="auto"/>
+            </w:pPr>
+            <w:r>
+              <w:t>update(ClassGiaoDich)</w:t>
+            </w:r>
+          </w:p>
+        </w:tc>
+        <w:tc>
+          <w:tcPr>
+            <w:tcW w:w="1519" w:type="dxa"/>
+          </w:tcPr>
+          <w:p>
+            <w:pPr>
+              <w:spacing w:before="60" w:after="60" w:line="276" w:lineRule="auto"/>
+            </w:pPr>
+            <w:r>
+              <w:t>Public static</w:t>
+            </w:r>
+          </w:p>
+        </w:tc>
+        <w:tc>
+          <w:tcPr>
+            <w:tcW w:w="2126" w:type="dxa"/>
+          </w:tcPr>
+          <w:p>
+            <w:pPr>
+              <w:spacing w:before="60" w:after="60" w:line="276" w:lineRule="auto"/>
+            </w:pPr>
+          </w:p>
+        </w:tc>
+        <w:tc>
+          <w:tcPr>
+            <w:tcW w:w="2533" w:type="dxa"/>
+          </w:tcPr>
+          <w:p>
+            <w:pPr>
+              <w:spacing w:before="60" w:after="60" w:line="276" w:lineRule="auto"/>
+            </w:pPr>
+            <w:r>
+              <w:t>cập nhật giao dịch theo thông tin classGiaoDich đã có</w:t>
+            </w:r>
+          </w:p>
+        </w:tc>
+      </w:tr>
+      <w:tr>
+        <w:tc>
+          <w:tcPr>
+            <w:tcW w:w="817" w:type="dxa"/>
+          </w:tcPr>
+          <w:p>
+            <w:pPr>
+              <w:spacing w:before="60" w:after="60" w:line="276" w:lineRule="auto"/>
+            </w:pPr>
+          </w:p>
+        </w:tc>
+        <w:tc>
+          <w:tcPr>
+            <w:tcW w:w="3301" w:type="dxa"/>
+          </w:tcPr>
+          <w:p>
+            <w:pPr>
+              <w:spacing w:before="60" w:after="60" w:line="276" w:lineRule="auto"/>
+            </w:pPr>
+          </w:p>
+        </w:tc>
+        <w:tc>
+          <w:tcPr>
+            <w:tcW w:w="1519" w:type="dxa"/>
+          </w:tcPr>
+          <w:p>
+            <w:pPr>
+              <w:spacing w:before="60" w:after="60" w:line="276" w:lineRule="auto"/>
+            </w:pPr>
+          </w:p>
+        </w:tc>
+        <w:tc>
+          <w:tcPr>
+            <w:tcW w:w="2126" w:type="dxa"/>
+          </w:tcPr>
+          <w:p>
+            <w:pPr>
+              <w:spacing w:before="60" w:after="60" w:line="276" w:lineRule="auto"/>
+            </w:pPr>
+          </w:p>
+        </w:tc>
+        <w:tc>
+          <w:tcPr>
+            <w:tcW w:w="2533" w:type="dxa"/>
+          </w:tcPr>
+          <w:p>
+            <w:pPr>
+              <w:spacing w:before="60" w:after="60" w:line="276" w:lineRule="auto"/>
+            </w:pPr>
+          </w:p>
+        </w:tc>
+      </w:tr>
+    </w:tbl>
+    <w:p/>
+    <w:p>
+      <w:pPr>
+        <w:pStyle w:val="Heading3"/>
+      </w:pPr>
+      <w:r>
+        <w:t xml:space="preserve">Lớp </w:t>
+      </w:r>
+      <w:r>
+        <w:t>ClassGiaoDich</w:t>
+      </w:r>
+    </w:p>
+    <w:p>
+      <w:pPr>
+        <w:ind w:firstLine="851"/>
+        <w:rPr>
+          <w:i/>
+          <w:color w:val="0070C0"/>
+        </w:rPr>
+      </w:pPr>
+      <w:r>
+        <w:rPr>
+          <w:i/>
+          <w:color w:val="0070C0"/>
+        </w:rPr>
+        <w:t>Class Model để lưu thông tin 1 giao dịch</w:t>
+      </w:r>
+    </w:p>
+    <w:tbl>
+      <w:tblPr>
+        <w:tblStyle w:val="TableGrid"/>
+        <w:tblW w:w="0" w:type="auto"/>
+        <w:tblLook w:val="04A0" w:firstRow="1" w:lastRow="0" w:firstColumn="1" w:lastColumn="0" w:noHBand="0" w:noVBand="1"/>
+      </w:tblPr>
+      <w:tblGrid>
+        <w:gridCol w:w="811"/>
+        <w:gridCol w:w="3184"/>
+        <w:gridCol w:w="1508"/>
+        <w:gridCol w:w="2062"/>
+        <w:gridCol w:w="2505"/>
+      </w:tblGrid>
+      <w:tr>
+        <w:tc>
+          <w:tcPr>
+            <w:tcW w:w="811" w:type="dxa"/>
+            <w:shd w:val="clear" w:color="auto" w:fill="0070C0"/>
+          </w:tcPr>
+          <w:p>
+            <w:pPr>
+              <w:spacing w:before="60" w:after="60" w:line="276" w:lineRule="auto"/>
+              <w:rPr>
+                <w:b/>
+                <w:color w:val="FFFFFF" w:themeColor="background1"/>
+              </w:rPr>
+            </w:pPr>
+            <w:r>
+              <w:rPr>
+                <w:b/>
+                <w:color w:val="FFFFFF" w:themeColor="background1"/>
+              </w:rPr>
+              <w:t>STT</w:t>
+            </w:r>
+          </w:p>
+        </w:tc>
+        <w:tc>
+          <w:tcPr>
+            <w:tcW w:w="3184" w:type="dxa"/>
+            <w:shd w:val="clear" w:color="auto" w:fill="0070C0"/>
+          </w:tcPr>
+          <w:p>
+            <w:pPr>
+              <w:spacing w:before="60" w:after="60" w:line="276" w:lineRule="auto"/>
+              <w:rPr>
+                <w:b/>
+                <w:color w:val="FFFFFF" w:themeColor="background1"/>
+              </w:rPr>
+            </w:pPr>
+            <w:r>
+              <w:rPr>
+                <w:b/>
+                <w:color w:val="FFFFFF" w:themeColor="background1"/>
+              </w:rPr>
+              <w:t>Tên thuộc tính</w:t>
+            </w:r>
+          </w:p>
+        </w:tc>
+        <w:tc>
+          <w:tcPr>
+            <w:tcW w:w="1508" w:type="dxa"/>
+            <w:shd w:val="clear" w:color="auto" w:fill="0070C0"/>
+          </w:tcPr>
+          <w:p>
+            <w:pPr>
+              <w:spacing w:before="60" w:after="60" w:line="276" w:lineRule="auto"/>
+              <w:rPr>
+                <w:b/>
+                <w:color w:val="FFFFFF" w:themeColor="background1"/>
+              </w:rPr>
+            </w:pPr>
+            <w:r>
+              <w:rPr>
+                <w:b/>
+                <w:color w:val="FFFFFF" w:themeColor="background1"/>
+              </w:rPr>
+              <w:t>Loại</w:t>
+            </w:r>
+          </w:p>
+        </w:tc>
+        <w:tc>
+          <w:tcPr>
+            <w:tcW w:w="2062" w:type="dxa"/>
+            <w:shd w:val="clear" w:color="auto" w:fill="0070C0"/>
+          </w:tcPr>
+          <w:p>
+            <w:pPr>
+              <w:spacing w:before="60" w:after="60" w:line="276" w:lineRule="auto"/>
+              <w:rPr>
+                <w:b/>
+                <w:color w:val="FFFFFF" w:themeColor="background1"/>
+              </w:rPr>
+            </w:pPr>
+            <w:r>
+              <w:rPr>
+                <w:b/>
+                <w:color w:val="FFFFFF" w:themeColor="background1"/>
+              </w:rPr>
+              <w:t>Ràng buộc</w:t>
+            </w:r>
+          </w:p>
+        </w:tc>
+        <w:tc>
+          <w:tcPr>
+            <w:tcW w:w="2505" w:type="dxa"/>
+            <w:shd w:val="clear" w:color="auto" w:fill="0070C0"/>
+          </w:tcPr>
+          <w:p>
+            <w:pPr>
+              <w:spacing w:before="60" w:after="60" w:line="276" w:lineRule="auto"/>
+              <w:rPr>
+                <w:b/>
+                <w:color w:val="FFFFFF" w:themeColor="background1"/>
+              </w:rPr>
+            </w:pPr>
+            <w:r>
+              <w:rPr>
+                <w:b/>
+                <w:color w:val="FFFFFF" w:themeColor="background1"/>
+              </w:rPr>
+              <w:t>Ý nghĩa</w:t>
+            </w:r>
+          </w:p>
+        </w:tc>
+      </w:tr>
+      <w:tr>
+        <w:tc>
+          <w:tcPr>
+            <w:tcW w:w="811" w:type="dxa"/>
+          </w:tcPr>
+          <w:p>
+            <w:pPr>
+              <w:spacing w:before="60" w:after="60" w:line="276" w:lineRule="auto"/>
+            </w:pPr>
+            <w:r>
+              <w:t>1</w:t>
+            </w:r>
+          </w:p>
+        </w:tc>
+        <w:tc>
+          <w:tcPr>
+            <w:tcW w:w="3184" w:type="dxa"/>
+          </w:tcPr>
+          <w:p>
+            <w:pPr>
+              <w:spacing w:before="60" w:after="60" w:line="276" w:lineRule="auto"/>
+            </w:pPr>
+            <w:r>
+              <w:t>id</w:t>
+            </w:r>
+          </w:p>
+        </w:tc>
+        <w:tc>
+          <w:tcPr>
+            <w:tcW w:w="1508" w:type="dxa"/>
+          </w:tcPr>
+          <w:p>
+            <w:pPr>
+              <w:spacing w:before="60" w:after="60" w:line="276" w:lineRule="auto"/>
+            </w:pPr>
+            <w:r>
+              <w:t>public</w:t>
+            </w:r>
+          </w:p>
+        </w:tc>
+        <w:tc>
+          <w:tcPr>
+            <w:tcW w:w="2062" w:type="dxa"/>
+          </w:tcPr>
+          <w:p>
+            <w:pPr>
+              <w:spacing w:before="60" w:after="60" w:line="276" w:lineRule="auto"/>
+            </w:pPr>
+          </w:p>
+        </w:tc>
+        <w:tc>
+          <w:tcPr>
+            <w:tcW w:w="2505" w:type="dxa"/>
+          </w:tcPr>
+          <w:p>
+            <w:pPr>
+              <w:spacing w:before="60" w:after="60" w:line="276" w:lineRule="auto"/>
+            </w:pPr>
+          </w:p>
+        </w:tc>
+      </w:tr>
+      <w:tr>
+        <w:tc>
+          <w:tcPr>
+            <w:tcW w:w="811" w:type="dxa"/>
+          </w:tcPr>
+          <w:p>
+            <w:pPr>
+              <w:spacing w:before="60" w:after="60" w:line="276" w:lineRule="auto"/>
+            </w:pPr>
+            <w:r>
+              <w:lastRenderedPageBreak/>
+              <w:t>2</w:t>
+            </w:r>
+          </w:p>
+        </w:tc>
+        <w:tc>
+          <w:tcPr>
+            <w:tcW w:w="3184" w:type="dxa"/>
+          </w:tcPr>
+          <w:p>
+            <w:pPr>
+              <w:spacing w:before="60" w:after="60" w:line="276" w:lineRule="auto"/>
+            </w:pPr>
+            <w:r>
+              <w:t>thoigian</w:t>
+            </w:r>
+          </w:p>
+        </w:tc>
+        <w:tc>
+          <w:tcPr>
+            <w:tcW w:w="1508" w:type="dxa"/>
+          </w:tcPr>
+          <w:p>
+            <w:pPr>
+              <w:spacing w:before="60" w:after="60" w:line="276" w:lineRule="auto"/>
+            </w:pPr>
+            <w:r>
+              <w:t>public</w:t>
+            </w:r>
+          </w:p>
+        </w:tc>
+        <w:tc>
+          <w:tcPr>
+            <w:tcW w:w="2062" w:type="dxa"/>
+          </w:tcPr>
+          <w:p>
+            <w:pPr>
+              <w:spacing w:before="60" w:after="60" w:line="276" w:lineRule="auto"/>
+            </w:pPr>
+          </w:p>
+        </w:tc>
+        <w:tc>
+          <w:tcPr>
+            <w:tcW w:w="2505" w:type="dxa"/>
+          </w:tcPr>
+          <w:p>
+            <w:pPr>
+              <w:spacing w:before="60" w:after="60" w:line="276" w:lineRule="auto"/>
+            </w:pPr>
+            <w:r>
+              <w:t>thời gian thực hiện giao dịch</w:t>
+            </w:r>
+          </w:p>
+        </w:tc>
+      </w:tr>
+      <w:tr>
+        <w:tc>
+          <w:tcPr>
+            <w:tcW w:w="811" w:type="dxa"/>
+          </w:tcPr>
+          <w:p>
+            <w:pPr>
+              <w:spacing w:before="60" w:after="60" w:line="276" w:lineRule="auto"/>
+            </w:pPr>
+            <w:r>
+              <w:t>3</w:t>
+            </w:r>
+          </w:p>
+        </w:tc>
+        <w:tc>
+          <w:tcPr>
+            <w:tcW w:w="3184" w:type="dxa"/>
+          </w:tcPr>
+          <w:p>
+            <w:pPr>
+              <w:spacing w:before="60" w:after="60" w:line="276" w:lineRule="auto"/>
+            </w:pPr>
+            <w:r>
+              <w:t>sotien</w:t>
+            </w:r>
+          </w:p>
+        </w:tc>
+        <w:tc>
+          <w:tcPr>
+            <w:tcW w:w="1508" w:type="dxa"/>
+          </w:tcPr>
+          <w:p>
+            <w:pPr>
+              <w:spacing w:before="60" w:after="60" w:line="276" w:lineRule="auto"/>
+            </w:pPr>
+            <w:r>
+              <w:t>public</w:t>
+            </w:r>
+          </w:p>
+        </w:tc>
+        <w:tc>
+          <w:tcPr>
+            <w:tcW w:w="2062" w:type="dxa"/>
+          </w:tcPr>
+          <w:p>
+            <w:pPr>
+              <w:spacing w:before="60" w:after="60" w:line="276" w:lineRule="auto"/>
+            </w:pPr>
+          </w:p>
+        </w:tc>
+        <w:tc>
+          <w:tcPr>
+            <w:tcW w:w="2505" w:type="dxa"/>
+          </w:tcPr>
+          <w:p>
+            <w:pPr>
+              <w:spacing w:before="60" w:after="60" w:line="276" w:lineRule="auto"/>
+            </w:pPr>
+            <w:r>
+              <w:t>số tiền của giao dịch</w:t>
+            </w:r>
+          </w:p>
+        </w:tc>
+      </w:tr>
+      <w:tr>
+        <w:tc>
+          <w:tcPr>
+            <w:tcW w:w="811" w:type="dxa"/>
+          </w:tcPr>
+          <w:p>
+            <w:pPr>
+              <w:spacing w:before="60" w:after="60" w:line="276" w:lineRule="auto"/>
+            </w:pPr>
+            <w:r>
+              <w:t>4</w:t>
+            </w:r>
+          </w:p>
+        </w:tc>
+        <w:tc>
+          <w:tcPr>
+            <w:tcW w:w="3184" w:type="dxa"/>
+          </w:tcPr>
+          <w:p>
+            <w:pPr>
+              <w:spacing w:before="60" w:after="60" w:line="276" w:lineRule="auto"/>
+            </w:pPr>
+            <w:r>
+              <w:t>category_id</w:t>
+            </w:r>
+          </w:p>
+        </w:tc>
+        <w:tc>
+          <w:tcPr>
+            <w:tcW w:w="1508" w:type="dxa"/>
+          </w:tcPr>
+          <w:p>
+            <w:pPr>
+              <w:spacing w:before="60" w:after="60" w:line="276" w:lineRule="auto"/>
+            </w:pPr>
+            <w:r>
+              <w:t>public</w:t>
+            </w:r>
+          </w:p>
+        </w:tc>
+        <w:tc>
+          <w:tcPr>
+            <w:tcW w:w="2062" w:type="dxa"/>
+          </w:tcPr>
+          <w:p>
+            <w:pPr>
+              <w:spacing w:before="60" w:after="60" w:line="276" w:lineRule="auto"/>
+            </w:pPr>
+          </w:p>
+        </w:tc>
+        <w:tc>
+          <w:tcPr>
+            <w:tcW w:w="2505" w:type="dxa"/>
+          </w:tcPr>
+          <w:p>
+            <w:pPr>
+              <w:spacing w:before="60" w:after="60" w:line="276" w:lineRule="auto"/>
+            </w:pPr>
+            <w:r>
+              <w:t>id category của giao dich</w:t>
+            </w:r>
+          </w:p>
+        </w:tc>
+      </w:tr>
+      <w:tr>
+        <w:tc>
+          <w:tcPr>
+            <w:tcW w:w="811" w:type="dxa"/>
+          </w:tcPr>
+          <w:p>
+            <w:pPr>
+              <w:spacing w:before="60" w:after="60" w:line="276" w:lineRule="auto"/>
+            </w:pPr>
+            <w:r>
+              <w:t>5</w:t>
+            </w:r>
+          </w:p>
+        </w:tc>
+        <w:tc>
+          <w:tcPr>
+            <w:tcW w:w="3184" w:type="dxa"/>
+          </w:tcPr>
+          <w:p>
+            <w:pPr>
+              <w:spacing w:before="60" w:after="60" w:line="276" w:lineRule="auto"/>
+            </w:pPr>
+            <w:r>
+              <w:t>note</w:t>
+            </w:r>
+          </w:p>
+        </w:tc>
+        <w:tc>
+          <w:tcPr>
+            <w:tcW w:w="1508" w:type="dxa"/>
+          </w:tcPr>
+          <w:p>
+            <w:pPr>
+              <w:spacing w:before="60" w:after="60" w:line="276" w:lineRule="auto"/>
+            </w:pPr>
+            <w:r>
+              <w:t>public</w:t>
+            </w:r>
+          </w:p>
+        </w:tc>
+        <w:tc>
+          <w:tcPr>
+            <w:tcW w:w="2062" w:type="dxa"/>
+          </w:tcPr>
+          <w:p>
+            <w:pPr>
+              <w:spacing w:before="60" w:after="60" w:line="276" w:lineRule="auto"/>
+            </w:pPr>
+          </w:p>
+        </w:tc>
+        <w:tc>
+          <w:tcPr>
+            <w:tcW w:w="2505" w:type="dxa"/>
+          </w:tcPr>
+          <w:p>
+            <w:pPr>
+              <w:spacing w:before="60" w:after="60" w:line="276" w:lineRule="auto"/>
+            </w:pPr>
+            <w:r>
+              <w:t>ghi chú thêm của giao dich</w:t>
+            </w:r>
+          </w:p>
+        </w:tc>
+      </w:tr>
+      <w:tr>
+        <w:tc>
+          <w:tcPr>
+            <w:tcW w:w="811" w:type="dxa"/>
+          </w:tcPr>
+          <w:p>
+            <w:pPr>
+              <w:spacing w:before="60" w:after="60" w:line="276" w:lineRule="auto"/>
+            </w:pPr>
+            <w:r>
+              <w:t>6</w:t>
+            </w:r>
+          </w:p>
+        </w:tc>
+        <w:tc>
+          <w:tcPr>
+            <w:tcW w:w="3184" w:type="dxa"/>
+          </w:tcPr>
+          <w:p>
+            <w:pPr>
+              <w:spacing w:before="60" w:after="60" w:line="276" w:lineRule="auto"/>
+            </w:pPr>
+            <w:r>
+              <w:t>from_id, to_id</w:t>
+            </w:r>
+          </w:p>
+        </w:tc>
+        <w:tc>
+          <w:tcPr>
+            <w:tcW w:w="1508" w:type="dxa"/>
+          </w:tcPr>
+          <w:p>
+            <w:pPr>
+              <w:spacing w:before="60" w:after="60" w:line="276" w:lineRule="auto"/>
+            </w:pPr>
+            <w:r>
+              <w:t>public</w:t>
+            </w:r>
+          </w:p>
+        </w:tc>
+        <w:tc>
+          <w:tcPr>
+            <w:tcW w:w="2062" w:type="dxa"/>
+          </w:tcPr>
+          <w:p>
+            <w:pPr>
+              <w:spacing w:before="60" w:after="60" w:line="276" w:lineRule="auto"/>
+            </w:pPr>
+          </w:p>
+        </w:tc>
+        <w:tc>
+          <w:tcPr>
+            <w:tcW w:w="2505" w:type="dxa"/>
+          </w:tcPr>
+          <w:p>
+            <w:pPr>
+              <w:spacing w:before="60" w:after="60" w:line="276" w:lineRule="auto"/>
+            </w:pPr>
+            <w:r>
+              <w:t>2 id của Class Ví mà số tiền từ đâu và đến đâu</w:t>
+            </w:r>
+          </w:p>
+        </w:tc>
+      </w:tr>
+      <w:tr>
+        <w:tc>
+          <w:tcPr>
+            <w:tcW w:w="811" w:type="dxa"/>
+          </w:tcPr>
+          <w:p>
+            <w:pPr>
+              <w:spacing w:before="60" w:after="60" w:line="276" w:lineRule="auto"/>
+            </w:pPr>
+          </w:p>
+        </w:tc>
+        <w:tc>
+          <w:tcPr>
+            <w:tcW w:w="3184" w:type="dxa"/>
+          </w:tcPr>
+          <w:p>
+            <w:pPr>
+              <w:spacing w:before="60" w:after="60" w:line="276" w:lineRule="auto"/>
+            </w:pPr>
+          </w:p>
+        </w:tc>
+        <w:tc>
+          <w:tcPr>
+            <w:tcW w:w="1508" w:type="dxa"/>
+          </w:tcPr>
+          <w:p>
+            <w:pPr>
+              <w:spacing w:before="60" w:after="60" w:line="276" w:lineRule="auto"/>
+            </w:pPr>
+          </w:p>
+        </w:tc>
+        <w:tc>
+          <w:tcPr>
+            <w:tcW w:w="2062" w:type="dxa"/>
+          </w:tcPr>
+          <w:p>
+            <w:pPr>
+              <w:spacing w:before="60" w:after="60" w:line="276" w:lineRule="auto"/>
+            </w:pPr>
+          </w:p>
+        </w:tc>
+        <w:tc>
+          <w:tcPr>
+            <w:tcW w:w="2505" w:type="dxa"/>
+          </w:tcPr>
+          <w:p>
+            <w:pPr>
+              <w:spacing w:before="60" w:after="60" w:line="276" w:lineRule="auto"/>
+            </w:pPr>
+          </w:p>
+        </w:tc>
+      </w:tr>
+    </w:tbl>
+    <w:p>
+      <w:pPr>
+        <w:pStyle w:val="Heading3"/>
+      </w:pPr>
+      <w:bookmarkStart w:id="9" w:name="_Toc383898131"/>
+      <w:r>
+        <w:t xml:space="preserve">Lớp </w:t>
+      </w:r>
+      <w:r>
+        <w:t>ClassIncome</w:t>
+      </w:r>
+    </w:p>
+    <w:p>
+      <w:pPr>
+        <w:ind w:firstLine="851"/>
+        <w:rPr>
+          <w:i/>
+          <w:color w:val="0070C0"/>
+        </w:rPr>
+      </w:pPr>
+      <w:r>
+        <w:rPr>
+          <w:i/>
+          <w:color w:val="0070C0"/>
+        </w:rPr>
+        <w:t>Kế thừa ClassGiaoDich, income = một giao dịch đi từ chỗ khác vào ví tiền</w:t>
+      </w:r>
+    </w:p>
+    <w:tbl>
+      <w:tblPr>
+        <w:tblStyle w:val="TableGrid"/>
+        <w:tblW w:w="0" w:type="auto"/>
+        <w:tblLook w:val="04A0" w:firstRow="1" w:lastRow="0" w:firstColumn="1" w:lastColumn="0" w:noHBand="0" w:noVBand="1"/>
+      </w:tblPr>
+      <w:tblGrid>
+        <w:gridCol w:w="811"/>
+        <w:gridCol w:w="3184"/>
+        <w:gridCol w:w="1508"/>
+        <w:gridCol w:w="2062"/>
+        <w:gridCol w:w="2505"/>
+      </w:tblGrid>
+      <w:tr>
+        <w:tc>
+          <w:tcPr>
+            <w:tcW w:w="811" w:type="dxa"/>
+            <w:shd w:val="clear" w:color="auto" w:fill="0070C0"/>
+          </w:tcPr>
+          <w:p>
+            <w:pPr>
+              <w:spacing w:before="60" w:after="60" w:line="276" w:lineRule="auto"/>
+              <w:rPr>
+                <w:b/>
+                <w:color w:val="FFFFFF" w:themeColor="background1"/>
+              </w:rPr>
+            </w:pPr>
+            <w:r>
+              <w:rPr>
+                <w:b/>
+                <w:color w:val="FFFFFF" w:themeColor="background1"/>
+              </w:rPr>
+              <w:t>STT</w:t>
+            </w:r>
+          </w:p>
+        </w:tc>
+        <w:tc>
+          <w:tcPr>
+            <w:tcW w:w="3184" w:type="dxa"/>
+            <w:shd w:val="clear" w:color="auto" w:fill="0070C0"/>
+          </w:tcPr>
+          <w:p>
+            <w:pPr>
+              <w:spacing w:before="60" w:after="60" w:line="276" w:lineRule="auto"/>
+              <w:rPr>
+                <w:b/>
+                <w:color w:val="FFFFFF" w:themeColor="background1"/>
+              </w:rPr>
+            </w:pPr>
+            <w:r>
+              <w:rPr>
+                <w:b/>
+                <w:color w:val="FFFFFF" w:themeColor="background1"/>
+              </w:rPr>
+              <w:t>Tên thuộc tính</w:t>
+            </w:r>
+          </w:p>
+        </w:tc>
+        <w:tc>
+          <w:tcPr>
+            <w:tcW w:w="1508" w:type="dxa"/>
+            <w:shd w:val="clear" w:color="auto" w:fill="0070C0"/>
+          </w:tcPr>
+          <w:p>
+            <w:pPr>
+              <w:spacing w:before="60" w:after="60" w:line="276" w:lineRule="auto"/>
+              <w:rPr>
+                <w:b/>
+                <w:color w:val="FFFFFF" w:themeColor="background1"/>
+              </w:rPr>
+            </w:pPr>
+            <w:r>
+              <w:rPr>
+                <w:b/>
+                <w:color w:val="FFFFFF" w:themeColor="background1"/>
+              </w:rPr>
+              <w:t>Loại</w:t>
+            </w:r>
+          </w:p>
+        </w:tc>
+        <w:tc>
+          <w:tcPr>
+            <w:tcW w:w="2062" w:type="dxa"/>
+            <w:shd w:val="clear" w:color="auto" w:fill="0070C0"/>
+          </w:tcPr>
+          <w:p>
+            <w:pPr>
+              <w:spacing w:before="60" w:after="60" w:line="276" w:lineRule="auto"/>
+              <w:rPr>
+                <w:b/>
+                <w:color w:val="FFFFFF" w:themeColor="background1"/>
+              </w:rPr>
+            </w:pPr>
+            <w:r>
+              <w:rPr>
+                <w:b/>
+                <w:color w:val="FFFFFF" w:themeColor="background1"/>
+              </w:rPr>
+              <w:t>Ràng buộc</w:t>
+            </w:r>
+          </w:p>
+        </w:tc>
+        <w:tc>
+          <w:tcPr>
+            <w:tcW w:w="2505" w:type="dxa"/>
+            <w:shd w:val="clear" w:color="auto" w:fill="0070C0"/>
+          </w:tcPr>
+          <w:p>
+            <w:pPr>
+              <w:spacing w:before="60" w:after="60" w:line="276" w:lineRule="auto"/>
+              <w:rPr>
+                <w:b/>
+                <w:color w:val="FFFFFF" w:themeColor="background1"/>
+              </w:rPr>
+            </w:pPr>
+            <w:r>
+              <w:rPr>
+                <w:b/>
+                <w:color w:val="FFFFFF" w:themeColor="background1"/>
+              </w:rPr>
+              <w:t>Ý nghĩa</w:t>
+            </w:r>
+          </w:p>
+        </w:tc>
+      </w:tr>
+      <w:tr>
+        <w:tc>
+          <w:tcPr>
+            <w:tcW w:w="811" w:type="dxa"/>
+          </w:tcPr>
+          <w:p>
+            <w:pPr>
+              <w:spacing w:before="60" w:after="60" w:line="276" w:lineRule="auto"/>
+            </w:pPr>
+            <w:r>
+              <w:t>1</w:t>
+            </w:r>
+          </w:p>
+        </w:tc>
+        <w:tc>
+          <w:tcPr>
+            <w:tcW w:w="3184" w:type="dxa"/>
+          </w:tcPr>
+          <w:p>
+            <w:pPr>
+              <w:spacing w:before="60" w:after="60" w:line="276" w:lineRule="auto"/>
+            </w:pPr>
+            <w:r>
+              <w:t>from_id</w:t>
+            </w:r>
+          </w:p>
+        </w:tc>
+        <w:tc>
+          <w:tcPr>
+            <w:tcW w:w="1508" w:type="dxa"/>
+          </w:tcPr>
+          <w:p>
+            <w:pPr>
+              <w:spacing w:before="60" w:after="60" w:line="276" w:lineRule="auto"/>
+            </w:pPr>
+            <w:r>
+              <w:t xml:space="preserve">private </w:t>
+            </w:r>
+            <w:r>
+              <w:t>static</w:t>
+            </w:r>
+          </w:p>
+        </w:tc>
+        <w:tc>
+          <w:tcPr>
+            <w:tcW w:w="2062" w:type="dxa"/>
+          </w:tcPr>
+          <w:p>
+            <w:pPr>
+              <w:spacing w:before="60" w:after="60" w:line="276" w:lineRule="auto"/>
+            </w:pPr>
+            <w:r>
+              <w:t>luôn = 0</w:t>
+            </w:r>
+          </w:p>
+        </w:tc>
+        <w:tc>
+          <w:tcPr>
+            <w:tcW w:w="2505" w:type="dxa"/>
+          </w:tcPr>
+          <w:p>
+            <w:pPr>
+              <w:spacing w:before="60" w:after="60" w:line="276" w:lineRule="auto"/>
+            </w:pPr>
+            <w:r>
+              <w:t>Chỗ nào đó</w:t>
+            </w:r>
+          </w:p>
+        </w:tc>
+      </w:tr>
+      <w:tr>
+        <w:tc>
+          <w:tcPr>
+            <w:tcW w:w="811" w:type="dxa"/>
+          </w:tcPr>
+          <w:p>
+            <w:pPr>
+              <w:spacing w:before="60" w:after="60" w:line="276" w:lineRule="auto"/>
+            </w:pPr>
+            <w:r>
+              <w:t>2</w:t>
+            </w:r>
+          </w:p>
+        </w:tc>
+        <w:tc>
+          <w:tcPr>
+            <w:tcW w:w="3184" w:type="dxa"/>
+          </w:tcPr>
+          <w:p>
+            <w:pPr>
+              <w:spacing w:before="60" w:after="60" w:line="276" w:lineRule="auto"/>
+            </w:pPr>
+            <w:r>
+              <w:t>to_id</w:t>
+            </w:r>
+          </w:p>
+        </w:tc>
+        <w:tc>
+          <w:tcPr>
+            <w:tcW w:w="1508" w:type="dxa"/>
+          </w:tcPr>
+          <w:p>
+            <w:pPr>
+              <w:spacing w:before="60" w:after="60" w:line="276" w:lineRule="auto"/>
+            </w:pPr>
+            <w:r>
+              <w:t>private static</w:t>
+            </w:r>
+          </w:p>
+        </w:tc>
+        <w:tc>
+          <w:tcPr>
+            <w:tcW w:w="2062" w:type="dxa"/>
+          </w:tcPr>
+          <w:p>
+            <w:pPr>
+              <w:spacing w:before="60" w:after="60" w:line="276" w:lineRule="auto"/>
+            </w:pPr>
+            <w:r>
+              <w:t>luôn = 1</w:t>
+            </w:r>
+          </w:p>
+        </w:tc>
+        <w:tc>
+          <w:tcPr>
+            <w:tcW w:w="2505" w:type="dxa"/>
+          </w:tcPr>
+          <w:p>
+            <w:pPr>
+              <w:spacing w:before="60" w:after="60" w:line="276" w:lineRule="auto"/>
+            </w:pPr>
+            <w:r>
+              <w:t>Ví chính</w:t>
+            </w:r>
+          </w:p>
+        </w:tc>
+      </w:tr>
+    </w:tbl>
+    <w:p>
+      <w:pPr>
+        <w:pStyle w:val="Heading3"/>
+      </w:pPr>
+      <w:r>
+        <w:t xml:space="preserve">Lớp </w:t>
+      </w:r>
+      <w:r>
+        <w:t>Class</w:t>
+      </w:r>
+      <w:r>
+        <w:t>Expense</w:t>
+      </w:r>
+    </w:p>
+    <w:p>
+      <w:pPr>
+        <w:ind w:firstLine="851"/>
+        <w:rPr>
+          <w:i/>
+          <w:color w:val="0070C0"/>
+        </w:rPr>
+      </w:pPr>
+      <w:r>
+        <w:rPr>
+          <w:i/>
+          <w:color w:val="0070C0"/>
+        </w:rPr>
+        <w:t>Kế thừa ClassGiaoDich,</w:t>
+      </w:r>
+      <w:r>
+        <w:rPr>
+          <w:i/>
+          <w:color w:val="0070C0"/>
+        </w:rPr>
+        <w:t xml:space="preserve"> expense</w:t>
+      </w:r>
+      <w:r>
+        <w:rPr>
+          <w:i/>
+          <w:color w:val="0070C0"/>
+        </w:rPr>
+        <w:t xml:space="preserve"> = một giao dịch đi từ</w:t>
+      </w:r>
+      <w:r>
+        <w:rPr>
+          <w:i/>
+          <w:color w:val="0070C0"/>
+        </w:rPr>
+        <w:t xml:space="preserve"> ví tiền</w:t>
+      </w:r>
+      <w:r>
+        <w:rPr>
+          <w:i/>
+          <w:color w:val="0070C0"/>
+        </w:rPr>
+        <w:t xml:space="preserve"> </w:t>
+      </w:r>
+      <w:r>
+        <w:rPr>
+          <w:i/>
+          <w:color w:val="0070C0"/>
+        </w:rPr>
+        <w:t>đi ra chỗ khác</w:t>
+      </w:r>
+    </w:p>
+    <w:tbl>
+      <w:tblPr>
+        <w:tblStyle w:val="TableGrid"/>
+        <w:tblW w:w="0" w:type="auto"/>
+        <w:tblLook w:val="04A0" w:firstRow="1" w:lastRow="0" w:firstColumn="1" w:lastColumn="0" w:noHBand="0" w:noVBand="1"/>
+      </w:tblPr>
+      <w:tblGrid>
+        <w:gridCol w:w="811"/>
+        <w:gridCol w:w="3184"/>
+        <w:gridCol w:w="1508"/>
+        <w:gridCol w:w="2062"/>
+        <w:gridCol w:w="2505"/>
+      </w:tblGrid>
+      <w:tr>
+        <w:tc>
+          <w:tcPr>
+            <w:tcW w:w="811" w:type="dxa"/>
+            <w:shd w:val="clear" w:color="auto" w:fill="0070C0"/>
+          </w:tcPr>
+          <w:p>
+            <w:pPr>
+              <w:spacing w:before="60" w:after="60" w:line="276" w:lineRule="auto"/>
+              <w:rPr>
+                <w:b/>
+                <w:color w:val="FFFFFF" w:themeColor="background1"/>
+              </w:rPr>
+            </w:pPr>
+            <w:r>
+              <w:rPr>
+                <w:b/>
+                <w:color w:val="FFFFFF" w:themeColor="background1"/>
+              </w:rPr>
+              <w:t>STT</w:t>
+            </w:r>
+          </w:p>
+        </w:tc>
+        <w:tc>
+          <w:tcPr>
+            <w:tcW w:w="3184" w:type="dxa"/>
+            <w:shd w:val="clear" w:color="auto" w:fill="0070C0"/>
+          </w:tcPr>
+          <w:p>
+            <w:pPr>
+              <w:spacing w:before="60" w:after="60" w:line="276" w:lineRule="auto"/>
+              <w:rPr>
+                <w:b/>
+                <w:color w:val="FFFFFF" w:themeColor="background1"/>
+              </w:rPr>
+            </w:pPr>
+            <w:r>
+              <w:rPr>
+                <w:b/>
+                <w:color w:val="FFFFFF" w:themeColor="background1"/>
+              </w:rPr>
+              <w:t>Tên thuộc tính</w:t>
+            </w:r>
+          </w:p>
+        </w:tc>
+        <w:tc>
+          <w:tcPr>
+            <w:tcW w:w="1508" w:type="dxa"/>
+            <w:shd w:val="clear" w:color="auto" w:fill="0070C0"/>
+          </w:tcPr>
+          <w:p>
+            <w:pPr>
+              <w:spacing w:before="60" w:after="60" w:line="276" w:lineRule="auto"/>
+              <w:rPr>
+                <w:b/>
+                <w:color w:val="FFFFFF" w:themeColor="background1"/>
+              </w:rPr>
+            </w:pPr>
+            <w:r>
+              <w:rPr>
+                <w:b/>
+                <w:color w:val="FFFFFF" w:themeColor="background1"/>
+              </w:rPr>
+              <w:t>Loại</w:t>
+            </w:r>
+          </w:p>
+        </w:tc>
+        <w:tc>
+          <w:tcPr>
+            <w:tcW w:w="2062" w:type="dxa"/>
+            <w:shd w:val="clear" w:color="auto" w:fill="0070C0"/>
+          </w:tcPr>
+          <w:p>
+            <w:pPr>
+              <w:spacing w:before="60" w:after="60" w:line="276" w:lineRule="auto"/>
+              <w:rPr>
+                <w:b/>
+                <w:color w:val="FFFFFF" w:themeColor="background1"/>
+              </w:rPr>
+            </w:pPr>
+            <w:r>
+              <w:rPr>
+                <w:b/>
+                <w:color w:val="FFFFFF" w:themeColor="background1"/>
+              </w:rPr>
+              <w:t>Ràng buộc</w:t>
+            </w:r>
+          </w:p>
+        </w:tc>
+        <w:tc>
+          <w:tcPr>
+            <w:tcW w:w="2505" w:type="dxa"/>
+            <w:shd w:val="clear" w:color="auto" w:fill="0070C0"/>
+          </w:tcPr>
+          <w:p>
+            <w:pPr>
+              <w:spacing w:before="60" w:after="60" w:line="276" w:lineRule="auto"/>
+              <w:rPr>
+                <w:b/>
+                <w:color w:val="FFFFFF" w:themeColor="background1"/>
+              </w:rPr>
+            </w:pPr>
+            <w:r>
+              <w:rPr>
+                <w:b/>
+                <w:color w:val="FFFFFF" w:themeColor="background1"/>
+              </w:rPr>
+              <w:t>Ý nghĩa</w:t>
+            </w:r>
+          </w:p>
+        </w:tc>
+      </w:tr>
+      <w:tr>
+        <w:tc>
+          <w:tcPr>
+            <w:tcW w:w="811" w:type="dxa"/>
+          </w:tcPr>
+          <w:p>
+            <w:pPr>
+              <w:spacing w:before="60" w:after="60" w:line="276" w:lineRule="auto"/>
+            </w:pPr>
+            <w:r>
+              <w:t>1</w:t>
+            </w:r>
+          </w:p>
+        </w:tc>
+        <w:tc>
+          <w:tcPr>
+            <w:tcW w:w="3184" w:type="dxa"/>
+          </w:tcPr>
+          <w:p>
+            <w:pPr>
+              <w:spacing w:before="60" w:after="60" w:line="276" w:lineRule="auto"/>
+            </w:pPr>
+            <w:r>
+              <w:t>from_id</w:t>
+            </w:r>
+          </w:p>
+        </w:tc>
+        <w:tc>
+          <w:tcPr>
+            <w:tcW w:w="1508" w:type="dxa"/>
+          </w:tcPr>
+          <w:p>
+            <w:pPr>
+              <w:spacing w:before="60" w:after="60" w:line="276" w:lineRule="auto"/>
+            </w:pPr>
+            <w:r>
+              <w:t>private static</w:t>
+            </w:r>
+          </w:p>
+        </w:tc>
+        <w:tc>
+          <w:tcPr>
+            <w:tcW w:w="2062" w:type="dxa"/>
+          </w:tcPr>
+          <w:p>
+            <w:pPr>
+              <w:spacing w:before="60" w:after="60" w:line="276" w:lineRule="auto"/>
+            </w:pPr>
+            <w:r>
+              <w:t>luôn = 1</w:t>
+            </w:r>
+          </w:p>
+        </w:tc>
+        <w:tc>
+          <w:tcPr>
+            <w:tcW w:w="2505" w:type="dxa"/>
+          </w:tcPr>
+          <w:p>
+            <w:pPr>
+              <w:spacing w:before="60" w:after="60" w:line="276" w:lineRule="auto"/>
+            </w:pPr>
+            <w:r>
+              <w:t>Ví chính</w:t>
+            </w:r>
+          </w:p>
+        </w:tc>
+      </w:tr>
+      <w:tr>
+        <w:tc>
+          <w:tcPr>
+            <w:tcW w:w="811" w:type="dxa"/>
+          </w:tcPr>
+          <w:p>
+            <w:pPr>
+              <w:spacing w:before="60" w:after="60" w:line="276" w:lineRule="auto"/>
+            </w:pPr>
+            <w:r>
+              <w:t>2</w:t>
+            </w:r>
+          </w:p>
+        </w:tc>
+        <w:tc>
+          <w:tcPr>
+            <w:tcW w:w="3184" w:type="dxa"/>
+          </w:tcPr>
+          <w:p>
+            <w:pPr>
+              <w:spacing w:before="60" w:after="60" w:line="276" w:lineRule="auto"/>
+            </w:pPr>
+            <w:r>
+              <w:t>to_id</w:t>
+            </w:r>
+          </w:p>
+        </w:tc>
+        <w:tc>
+          <w:tcPr>
+            <w:tcW w:w="1508" w:type="dxa"/>
+          </w:tcPr>
+          <w:p>
+            <w:pPr>
+              <w:spacing w:before="60" w:after="60" w:line="276" w:lineRule="auto"/>
+            </w:pPr>
+            <w:r>
+              <w:t>private static</w:t>
+            </w:r>
+          </w:p>
+        </w:tc>
+        <w:tc>
+          <w:tcPr>
+            <w:tcW w:w="2062" w:type="dxa"/>
+          </w:tcPr>
+          <w:p>
+            <w:pPr>
+              <w:spacing w:before="60" w:after="60" w:line="276" w:lineRule="auto"/>
+            </w:pPr>
+            <w:r>
+              <w:t>luôn = 0</w:t>
+            </w:r>
+          </w:p>
+        </w:tc>
+        <w:tc>
+          <w:tcPr>
+            <w:tcW w:w="2505" w:type="dxa"/>
+          </w:tcPr>
+          <w:p>
+            <w:pPr>
+              <w:spacing w:before="60" w:after="60" w:line="276" w:lineRule="auto"/>
+            </w:pPr>
+            <w:r>
+              <w:t>Chỗ khác</w:t>
+            </w:r>
+            <w:bookmarkStart w:id="10" w:name="_GoBack"/>
+            <w:bookmarkEnd w:id="10"/>
+          </w:p>
+        </w:tc>
+      </w:tr>
+    </w:tbl>
+    <w:p>
+      <w:pPr>
+        <w:pStyle w:val="Heading1"/>
+        <w:numPr>
+          <w:ilvl w:val="0"/>
+          <w:numId w:val="0"/>
+        </w:numPr>
+      </w:pPr>
+    </w:p>
+    <w:p>
+      <w:pPr>
+        <w:pStyle w:val="Heading1"/>
+      </w:pPr>
+      <w:r>
+        <w:t>Thiết kế dữ liệu</w:t>
+      </w:r>
+      <w:bookmarkEnd w:id="9"/>
+    </w:p>
+    <w:p>
+      <w:pPr>
+        <w:pStyle w:val="Heading2"/>
+      </w:pPr>
+      <w:bookmarkStart w:id="11" w:name="_Toc383898132"/>
+      <w:r>
+        <w:t>Sơ đồ dữ liệu</w:t>
+      </w:r>
       <w:bookmarkEnd w:id="11"/>
+    </w:p>
+    <w:p>
+      <w:pPr>
+        <w:ind w:firstLine="851"/>
+        <w:rPr>
+          <w:i/>
+          <w:color w:val="0070C0"/>
+        </w:rPr>
+      </w:pPr>
+      <w:r>
+        <w:rPr>
+          <w:i/>
+          <w:color w:val="0070C0"/>
+        </w:rPr>
+        <w:t xml:space="preserve">[Mô hình dữ liệu dưới được tạo bằng </w:t>
+      </w:r>
+      <w:hyperlink r:id="rId17" w:history="1">
+        <w:r>
+          <w:rPr>
+            <w:rStyle w:val="Hyperlink"/>
+            <w:i/>
+          </w:rPr>
+          <w:t>https://dbdiagram.io</w:t>
+        </w:r>
+      </w:hyperlink>
+      <w:r>
+        <w:rPr>
+          <w:i/>
+          <w:color w:val="0070C0"/>
+        </w:rPr>
+        <w:t xml:space="preserve"> ]</w:t>
+      </w:r>
+    </w:p>
+    <w:p/>
+    <w:p>
+      <w:r>
+        <w:rPr>
+          <w:noProof/>
+        </w:rPr>
+        <w:drawing>
+          <wp:inline distT="0" distB="0" distL="0" distR="0">
+            <wp:extent cx="6400800" cy="4782820"/>
+            <wp:effectExtent l="0" t="0" r="0" b="0"/>
+            <wp:docPr id="3" name="Picture 3"/>
+            <wp:cNvGraphicFramePr>
+              <a:graphicFrameLocks xmlns:a="http://schemas.openxmlformats.org/drawingml/2006/main" noChangeAspect="1"/>
+            </wp:cNvGraphicFramePr>
+            <a:graphic xmlns:a="http://schemas.openxmlformats.org/drawingml/2006/main">
+              <a:graphicData uri="http://schemas.openxmlformats.org/drawingml/2006/picture">
+                <pic:pic xmlns:pic="http://schemas.openxmlformats.org/drawingml/2006/picture">
+                  <pic:nvPicPr>
+                    <pic:cNvPr id="3" name="design_draw_4.jpg"/>
+                    <pic:cNvPicPr/>
+                  </pic:nvPicPr>
+                  <pic:blipFill>
+                    <a:blip r:embed="rId18">
+                      <a:extLst>
+                        <a:ext uri="{28A0092B-C50C-407E-A947-70E740481C1C}">
+                          <a14:useLocalDpi xmlns:a14="http://schemas.microsoft.com/office/drawing/2010/main" val="0"/>
+                        </a:ext>
+                      </a:extLst>
+                    </a:blip>
+                    <a:stretch>
+                      <a:fillRect/>
+                    </a:stretch>
+                  </pic:blipFill>
+                  <pic:spPr>
+                    <a:xfrm>
+                      <a:off x="0" y="0"/>
+                      <a:ext cx="6400800" cy="4782820"/>
+                    </a:xfrm>
+                    <a:prstGeom prst="rect">
+                      <a:avLst/>
+                    </a:prstGeom>
+                  </pic:spPr>
+                </pic:pic>
+              </a:graphicData>
+            </a:graphic>
+          </wp:inline>
+        </w:drawing>
+      </w:r>
     </w:p>
     <w:p>
       <w:pPr>
@@ -4664,10 +6435,23 @@
         <w:rPr>
           <w:b/>
         </w:rPr>
+        <w:lastRenderedPageBreak/>
         <w:t>ID</w:t>
       </w:r>
       <w:r>
-        <w:t>: Nếu là Ví chính, ID = 0 (mặc định). Nếu là sổ tiết kiệm, ID khác 0.</w:t>
+        <w:t xml:space="preserve">: Nếu là Ví chính, ID = </w:t>
+      </w:r>
+      <w:r>
+        <w:t>1</w:t>
+      </w:r>
+      <w:r>
+        <w:t xml:space="preserve"> (mặc định). Nếu là sổ tiết kiệ</w:t>
+      </w:r>
+      <w:r>
+        <w:t>m, ID lớn hơn 1</w:t>
+      </w:r>
+      <w:r>
+        <w:t>.</w:t>
       </w:r>
     </w:p>
     <w:p>
@@ -4725,7 +6509,6 @@
         </w:rPr>
       </w:pPr>
       <w:r>
-        <w:lastRenderedPageBreak/>
         <w:t>Dùng để lưu thông tin một giao dịch gồm:</w:t>
       </w:r>
     </w:p>
@@ -4856,7 +6639,31 @@
         <w:t>From, To:</w:t>
       </w:r>
       <w:r>
-        <w:t xml:space="preserve"> Nếu là thu (income), from = null và to = 0 (id số 0 của ví chính). Nếu là chi tiêu (outcome), from = 0 (ví chính) và to = null. Nếu là một giao dịch như là thêm tiết kiệm hoặc rút tiết kiệm, from và to sẽ là 2 id của số tiết kiệm hoặc Ví chính.</w:t>
+        <w:t xml:space="preserve"> Nếu là thu (income), from = </w:t>
+      </w:r>
+      <w:r>
+        <w:t>0 và to = 1</w:t>
+      </w:r>
+      <w:r>
+        <w:t xml:space="preserve"> (id số</w:t>
+      </w:r>
+      <w:r>
+        <w:t xml:space="preserve"> 1</w:t>
+      </w:r>
+      <w:r>
+        <w:t xml:space="preserve"> của ví chính). Nếu</w:t>
+      </w:r>
+      <w:r>
+        <w:t xml:space="preserve"> là chi tiêu (expense), from = 1</w:t>
+      </w:r>
+      <w:r>
+        <w:t xml:space="preserve"> (ví chính) và to = </w:t>
+      </w:r>
+      <w:r>
+        <w:t>0</w:t>
+      </w:r>
+      <w:r>
+        <w:t>. Nếu là một giao dịch như là thêm tiết kiệm hoặc rút tiết kiệm, from và to sẽ là 2 id của số tiết kiệm hoặc Ví chính.</w:t>
       </w:r>
     </w:p>
     <w:p>
@@ -4919,7 +6726,13 @@
         <w:t>Type</w:t>
       </w:r>
       <w:r>
-        <w:t>: là 1 boolean (0 và 1), 0 ứng với thu (income), 1 ứng với chi (outcome)</w:t>
+        <w:t>: là 1 boolean (0 và 1), 0 ứng với thu (income), 1 ứng với chi (</w:t>
+      </w:r>
+      <w:r>
+        <w:t>expense</w:t>
+      </w:r>
+      <w:r>
+        <w:t>)</w:t>
       </w:r>
     </w:p>
     <w:p>
@@ -4988,7 +6801,16 @@
         <w:ind w:left="720"/>
       </w:pPr>
       <w:r>
-        <w:t>Bảng Ngan_Sach:</w:t>
+        <w:t xml:space="preserve">Bảng </w:t>
+      </w:r>
+      <w:r>
+        <w:rPr>
+          <w:b/>
+        </w:rPr>
+        <w:t>Ngan_Sach</w:t>
+      </w:r>
+      <w:r>
+        <w:t>:</w:t>
       </w:r>
     </w:p>
     <w:p>
@@ -5622,7 +7444,7 @@
               <w:noProof/>
               <w:color w:val="FFFFFF" w:themeColor="background1"/>
             </w:rPr>
-            <w:t>7</w:t>
+            <w:t>9</w:t>
           </w:r>
           <w:r>
             <w:rPr>
@@ -9298,6 +11120,96 @@
   </w:num>
   <w:num w:numId="34">
     <w:abstractNumId w:val="28"/>
+  </w:num>
+  <w:num w:numId="35">
+    <w:abstractNumId w:val="12"/>
+    <w:lvlOverride w:ilvl="0">
+      <w:startOverride w:val="1"/>
+    </w:lvlOverride>
+    <w:lvlOverride w:ilvl="1">
+      <w:startOverride w:val="1"/>
+    </w:lvlOverride>
+    <w:lvlOverride w:ilvl="2">
+      <w:startOverride w:val="1"/>
+    </w:lvlOverride>
+    <w:lvlOverride w:ilvl="3">
+      <w:startOverride w:val="1"/>
+    </w:lvlOverride>
+    <w:lvlOverride w:ilvl="4">
+      <w:startOverride w:val="1"/>
+    </w:lvlOverride>
+    <w:lvlOverride w:ilvl="5">
+      <w:startOverride w:val="1"/>
+    </w:lvlOverride>
+    <w:lvlOverride w:ilvl="6">
+      <w:startOverride w:val="1"/>
+    </w:lvlOverride>
+    <w:lvlOverride w:ilvl="7">
+      <w:startOverride w:val="1"/>
+    </w:lvlOverride>
+    <w:lvlOverride w:ilvl="8">
+      <w:startOverride w:val="1"/>
+    </w:lvlOverride>
+  </w:num>
+  <w:num w:numId="36">
+    <w:abstractNumId w:val="12"/>
+    <w:lvlOverride w:ilvl="0">
+      <w:startOverride w:val="1"/>
+    </w:lvlOverride>
+    <w:lvlOverride w:ilvl="1">
+      <w:startOverride w:val="1"/>
+    </w:lvlOverride>
+    <w:lvlOverride w:ilvl="2">
+      <w:startOverride w:val="1"/>
+    </w:lvlOverride>
+    <w:lvlOverride w:ilvl="3">
+      <w:startOverride w:val="1"/>
+    </w:lvlOverride>
+    <w:lvlOverride w:ilvl="4">
+      <w:startOverride w:val="1"/>
+    </w:lvlOverride>
+    <w:lvlOverride w:ilvl="5">
+      <w:startOverride w:val="1"/>
+    </w:lvlOverride>
+    <w:lvlOverride w:ilvl="6">
+      <w:startOverride w:val="1"/>
+    </w:lvlOverride>
+    <w:lvlOverride w:ilvl="7">
+      <w:startOverride w:val="1"/>
+    </w:lvlOverride>
+    <w:lvlOverride w:ilvl="8">
+      <w:startOverride w:val="1"/>
+    </w:lvlOverride>
+  </w:num>
+  <w:num w:numId="37">
+    <w:abstractNumId w:val="12"/>
+    <w:lvlOverride w:ilvl="0">
+      <w:startOverride w:val="1"/>
+    </w:lvlOverride>
+    <w:lvlOverride w:ilvl="1">
+      <w:startOverride w:val="1"/>
+    </w:lvlOverride>
+    <w:lvlOverride w:ilvl="2">
+      <w:startOverride w:val="1"/>
+    </w:lvlOverride>
+    <w:lvlOverride w:ilvl="3">
+      <w:startOverride w:val="1"/>
+    </w:lvlOverride>
+    <w:lvlOverride w:ilvl="4">
+      <w:startOverride w:val="1"/>
+    </w:lvlOverride>
+    <w:lvlOverride w:ilvl="5">
+      <w:startOverride w:val="1"/>
+    </w:lvlOverride>
+    <w:lvlOverride w:ilvl="6">
+      <w:startOverride w:val="1"/>
+    </w:lvlOverride>
+    <w:lvlOverride w:ilvl="7">
+      <w:startOverride w:val="1"/>
+    </w:lvlOverride>
+    <w:lvlOverride w:ilvl="8">
+      <w:startOverride w:val="1"/>
+    </w:lvlOverride>
   </w:num>
 </w:numbering>
 </file>
@@ -10409,7 +12321,7 @@
     <w:charset w:val="00"/>
     <w:family w:val="roman"/>
     <w:pitch w:val="variable"/>
-    <w:sig w:usb0="E0002AFF" w:usb1="C0007843" w:usb2="00000009" w:usb3="00000000" w:csb0="000001FF" w:csb1="00000000"/>
+    <w:sig w:usb0="E0002EFF" w:usb1="C000785B" w:usb2="00000009" w:usb3="00000000" w:csb0="000001FF" w:csb1="00000000"/>
   </w:font>
   <w:font w:name="Courier New">
     <w:panose1 w:val="02070309020205020404"/>
@@ -10437,14 +12349,14 @@
     <w:charset w:val="00"/>
     <w:family w:val="swiss"/>
     <w:pitch w:val="variable"/>
-    <w:sig w:usb0="E0002AFF" w:usb1="4000ACFF" w:usb2="00000001" w:usb3="00000000" w:csb0="000001FF" w:csb1="00000000"/>
+    <w:sig w:usb0="E4002EFF" w:usb1="C000247B" w:usb2="00000009" w:usb3="00000000" w:csb0="000001FF" w:csb1="00000000"/>
   </w:font>
   <w:font w:name="Cambria">
     <w:panose1 w:val="02040503050406030204"/>
     <w:charset w:val="00"/>
     <w:family w:val="roman"/>
     <w:pitch w:val="variable"/>
-    <w:sig w:usb0="A00002EF" w:usb1="4000004B" w:usb2="00000000" w:usb3="00000000" w:csb0="0000019F" w:csb1="00000000"/>
+    <w:sig w:usb0="E00006FF" w:usb1="420024FF" w:usb2="02000000" w:usb3="00000000" w:csb0="0000019F" w:csb1="00000000"/>
   </w:font>
   <w:font w:name="Tahoma">
     <w:panose1 w:val="020B0604030504040204"/>
@@ -10466,7 +12378,7 @@
     <w:charset w:val="00"/>
     <w:family w:val="swiss"/>
     <w:pitch w:val="variable"/>
-    <w:sig w:usb0="A0002AEF" w:usb1="4000207B" w:usb2="00000000" w:usb3="00000000" w:csb0="000001FF" w:csb1="00000000"/>
+    <w:sig w:usb0="E4002EFF" w:usb1="C000247B" w:usb2="00000009" w:usb3="00000000" w:csb0="000001FF" w:csb1="00000000"/>
   </w:font>
 </w:fonts>
 </file>
@@ -10504,6 +12416,7 @@
     <w:rsid w:val="006A5587"/>
     <w:rsid w:val="006E7B9E"/>
     <w:rsid w:val="00724C52"/>
+    <w:rsid w:val="00771C92"/>
     <w:rsid w:val="00783296"/>
     <w:rsid w:val="00794B56"/>
     <w:rsid w:val="008155D9"/>
@@ -10518,6 +12431,7 @@
     <w:rsid w:val="00C05383"/>
     <w:rsid w:val="00C33DB7"/>
     <w:rsid w:val="00C94AAA"/>
+    <w:rsid w:val="00C9758C"/>
     <w:rsid w:val="00D15AB5"/>
     <w:rsid w:val="00D73183"/>
     <w:rsid w:val="00DB34F6"/>
@@ -11313,7 +13227,7 @@
 </file>
 
 <file path=customXml/itemProps2.xml><?xml version="1.0" encoding="utf-8"?>
-<ds:datastoreItem xmlns:ds="http://schemas.openxmlformats.org/officeDocument/2006/customXml" ds:itemID="{0EEB89FC-DDB3-4BC8-B97A-F0C3B48784F9}">
+<ds:datastoreItem xmlns:ds="http://schemas.openxmlformats.org/officeDocument/2006/customXml" ds:itemID="{61B02E2A-204B-4AAC-8288-08D9CDA82AAF}">
   <ds:schemaRefs>
     <ds:schemaRef ds:uri="http://schemas.openxmlformats.org/officeDocument/2006/bibliography"/>
   </ds:schemaRefs>

</xml_diff>

<commit_message>
update thiet ke home va add
</commit_message>
<xml_diff>
--- a/07_Reports/03_ThietKe/ThietKe_00.docx
+++ b/07_Reports/03_ThietKe/ThietKe_00.docx
@@ -1307,7 +1307,7 @@
             <w:noProof/>
             <w:webHidden/>
           </w:rPr>
-          <w:t>4</w:t>
+          <w:t>5</w:t>
         </w:r>
         <w:r>
           <w:rPr>
@@ -1382,7 +1382,7 @@
           <w:rPr>
             <w:webHidden/>
           </w:rPr>
-          <w:t>4</w:t>
+          <w:t>5</w:t>
         </w:r>
         <w:r>
           <w:rPr>
@@ -1456,7 +1456,7 @@
           <w:rPr>
             <w:webHidden/>
           </w:rPr>
-          <w:t>5</w:t>
+          <w:t>6</w:t>
         </w:r>
         <w:r>
           <w:rPr>
@@ -1542,7 +1542,7 @@
             <w:noProof/>
             <w:webHidden/>
           </w:rPr>
-          <w:t>6</w:t>
+          <w:t>8</w:t>
         </w:r>
         <w:r>
           <w:rPr>
@@ -1628,7 +1628,7 @@
             <w:noProof/>
             <w:webHidden/>
           </w:rPr>
-          <w:t>6</w:t>
+          <w:t>8</w:t>
         </w:r>
         <w:r>
           <w:rPr>
@@ -1715,7 +1715,7 @@
             <w:noProof/>
             <w:webHidden/>
           </w:rPr>
-          <w:t>6</w:t>
+          <w:t>9</w:t>
         </w:r>
         <w:r>
           <w:rPr>
@@ -1803,7 +1803,7 @@
             <w:noProof/>
             <w:webHidden/>
           </w:rPr>
-          <w:t>7</w:t>
+          <w:t>11</w:t>
         </w:r>
         <w:r>
           <w:rPr>
@@ -1889,7 +1889,7 @@
             <w:noProof/>
             <w:webHidden/>
           </w:rPr>
-          <w:t>7</w:t>
+          <w:t>11</w:t>
         </w:r>
         <w:r>
           <w:rPr>
@@ -1975,7 +1975,7 @@
             <w:noProof/>
             <w:webHidden/>
           </w:rPr>
-          <w:t>7</w:t>
+          <w:t>11</w:t>
         </w:r>
         <w:r>
           <w:rPr>
@@ -2050,7 +2050,7 @@
           <w:rPr>
             <w:webHidden/>
           </w:rPr>
-          <w:t>7</w:t>
+          <w:t>11</w:t>
         </w:r>
         <w:r>
           <w:rPr>
@@ -2124,7 +2124,7 @@
           <w:rPr>
             <w:webHidden/>
           </w:rPr>
-          <w:t>7</w:t>
+          <w:t>12</w:t>
         </w:r>
         <w:r>
           <w:rPr>
@@ -3332,15 +3332,24 @@
       <w:bookmarkEnd w:id="5"/>
     </w:p>
     <w:p>
-      <w:r>
-        <w:rPr>
-          <w:noProof/>
-        </w:rPr>
+      <w:pPr>
+        <w:pStyle w:val="ListParagraph"/>
+        <w:numPr>
+          <w:ilvl w:val="0"/>
+          <w:numId w:val="38"/>
+        </w:numPr>
+      </w:pPr>
+      <w:r>
+        <w:t>Các class dùng để giao tiếp với database (SQLite &amp; FirebaseDatabase)</w:t>
+      </w:r>
+    </w:p>
+    <w:p>
+      <w:r>
         <w:drawing>
-          <wp:inline distT="0" distB="0" distL="0" distR="0" wp14:anchorId="3C25F8BB" wp14:editId="17C3EFFC">
-            <wp:extent cx="6400800" cy="4776470"/>
-            <wp:effectExtent l="0" t="0" r="0" b="5080"/>
-            <wp:docPr id="4" name="Picture 4"/>
+          <wp:inline distT="0" distB="0" distL="0" distR="0" wp14:anchorId="78FEFEF9" wp14:editId="2CEF006A">
+            <wp:extent cx="6400800" cy="3662045"/>
+            <wp:effectExtent l="0" t="0" r="0" b="0"/>
+            <wp:docPr id="5" name="Picture 5"/>
             <wp:cNvGraphicFramePr>
               <a:graphicFrameLocks xmlns:a="http://schemas.openxmlformats.org/drawingml/2006/main" noChangeAspect="1"/>
             </wp:cNvGraphicFramePr>
@@ -3348,17 +3357,11 @@
               <a:graphicData uri="http://schemas.openxmlformats.org/drawingml/2006/picture">
                 <pic:pic xmlns:pic="http://schemas.openxmlformats.org/drawingml/2006/picture">
                   <pic:nvPicPr>
-                    <pic:cNvPr id="4" name="database_01.jpg"/>
+                    <pic:cNvPr id="1" name=""/>
                     <pic:cNvPicPr/>
                   </pic:nvPicPr>
                   <pic:blipFill>
-                    <a:blip r:embed="rId15">
-                      <a:extLst>
-                        <a:ext uri="{28A0092B-C50C-407E-A947-70E740481C1C}">
-                          <a14:useLocalDpi xmlns:a14="http://schemas.microsoft.com/office/drawing/2010/main" val="0"/>
-                        </a:ext>
-                      </a:extLst>
-                    </a:blip>
+                    <a:blip r:embed="rId15"/>
                     <a:stretch>
                       <a:fillRect/>
                     </a:stretch>
@@ -3366,7 +3369,7 @@
                   <pic:spPr>
                     <a:xfrm>
                       <a:off x="0" y="0"/>
-                      <a:ext cx="6400800" cy="4776470"/>
+                      <a:ext cx="6400800" cy="3662045"/>
                     </a:xfrm>
                     <a:prstGeom prst="rect">
                       <a:avLst/>
@@ -3380,16 +3383,31 @@
       </w:r>
     </w:p>
     <w:p>
+      <w:pPr>
+        <w:pStyle w:val="ListParagraph"/>
+        <w:numPr>
+          <w:ilvl w:val="0"/>
+          <w:numId w:val="38"/>
+        </w:numPr>
+      </w:pPr>
+      <w:r>
+        <w:t xml:space="preserve">Các class model đùng để </w:t>
+      </w:r>
+      <w:r>
+        <w:t>biểu diễn và cung cấp các phương thức của các đối tượng, dùng để bên UI và bên Database có thể làm việc trung gian dễ dàng hơn</w:t>
+      </w:r>
+    </w:p>
+    <w:p>
       <w:r>
         <w:rPr>
           <w:noProof/>
         </w:rPr>
         <w:lastRenderedPageBreak/>
         <w:drawing>
-          <wp:inline distT="0" distB="0" distL="0" distR="0" wp14:anchorId="375D3E55" wp14:editId="0F2D0FE9">
-            <wp:extent cx="6400800" cy="4035425"/>
+          <wp:inline distT="0" distB="0" distL="0" distR="0">
+            <wp:extent cx="6400800" cy="3197225"/>
             <wp:effectExtent l="0" t="0" r="0" b="3175"/>
-            <wp:docPr id="6" name="Picture 6"/>
+            <wp:docPr id="8" name="Picture 8"/>
             <wp:cNvGraphicFramePr>
               <a:graphicFrameLocks xmlns:a="http://schemas.openxmlformats.org/drawingml/2006/main" noChangeAspect="1"/>
             </wp:cNvGraphicFramePr>
@@ -3397,7 +3415,7 @@
               <a:graphicData uri="http://schemas.openxmlformats.org/drawingml/2006/picture">
                 <pic:pic xmlns:pic="http://schemas.openxmlformats.org/drawingml/2006/picture">
                   <pic:nvPicPr>
-                    <pic:cNvPr id="6" name="model_1.jpg"/>
+                    <pic:cNvPr id="8" name="model_2.jpg"/>
                     <pic:cNvPicPr/>
                   </pic:nvPicPr>
                   <pic:blipFill>
@@ -3415,7 +3433,7 @@
                   <pic:spPr>
                     <a:xfrm>
                       <a:off x="0" y="0"/>
-                      <a:ext cx="6400800" cy="4035425"/>
+                      <a:ext cx="6400800" cy="3197225"/>
                     </a:xfrm>
                     <a:prstGeom prst="rect">
                       <a:avLst/>
@@ -3799,7 +3817,6 @@
               <w:spacing w:before="60" w:after="60" w:line="276" w:lineRule="auto"/>
             </w:pPr>
             <w:r>
-              <w:lastRenderedPageBreak/>
               <w:t>3</w:t>
             </w:r>
           </w:p>
@@ -3873,6 +3890,7 @@
               <w:spacing w:before="60" w:after="60" w:line="276" w:lineRule="auto"/>
             </w:pPr>
             <w:r>
+              <w:lastRenderedPageBreak/>
               <w:t>4</w:t>
             </w:r>
           </w:p>
@@ -3885,6 +3903,8 @@
             <w:pPr>
               <w:spacing w:before="60" w:after="60" w:line="276" w:lineRule="auto"/>
             </w:pPr>
+            <w:bookmarkStart w:id="8" w:name="_GoBack"/>
+            <w:bookmarkEnd w:id="8"/>
             <w:r>
               <w:t>mInstance</w:t>
             </w:r>
@@ -4338,12 +4358,11 @@
       <w:pPr>
         <w:pStyle w:val="Heading3"/>
       </w:pPr>
-      <w:bookmarkStart w:id="8" w:name="_Toc383898130"/>
-      <w:r>
-        <w:lastRenderedPageBreak/>
+      <w:bookmarkStart w:id="9" w:name="_Toc383898130"/>
+      <w:r>
         <w:t xml:space="preserve">Lớp </w:t>
       </w:r>
-      <w:bookmarkEnd w:id="8"/>
+      <w:bookmarkEnd w:id="9"/>
       <w:r>
         <w:t>DBGiaoDich</w:t>
       </w:r>
@@ -4499,6 +4518,7 @@
               <w:spacing w:before="60" w:after="60" w:line="276" w:lineRule="auto"/>
             </w:pPr>
             <w:r>
+              <w:lastRenderedPageBreak/>
               <w:t>1</w:t>
             </w:r>
           </w:p>
@@ -5293,7 +5313,6 @@
               <w:spacing w:before="60" w:after="60" w:line="276" w:lineRule="auto"/>
             </w:pPr>
             <w:r>
-              <w:lastRenderedPageBreak/>
               <w:t>2</w:t>
             </w:r>
           </w:p>
@@ -5422,6 +5441,7 @@
               <w:spacing w:before="60" w:after="60" w:line="276" w:lineRule="auto"/>
             </w:pPr>
             <w:r>
+              <w:lastRenderedPageBreak/>
               <w:t>4</w:t>
             </w:r>
           </w:p>
@@ -5661,7 +5681,7 @@
       <w:pPr>
         <w:pStyle w:val="Heading3"/>
       </w:pPr>
-      <w:bookmarkStart w:id="9" w:name="_Toc383898131"/>
+      <w:bookmarkStart w:id="10" w:name="_Toc383898131"/>
       <w:r>
         <w:t xml:space="preserve">Lớp </w:t>
       </w:r>
@@ -5956,10 +5976,7 @@
         <w:t xml:space="preserve">Lớp </w:t>
       </w:r>
       <w:r>
-        <w:t>Class</w:t>
-      </w:r>
-      <w:r>
-        <w:t>Expense</w:t>
+        <w:t>ClassExpense</w:t>
       </w:r>
     </w:p>
     <w:p>
@@ -5975,42 +5992,7 @@
           <w:i/>
           <w:color w:val="0070C0"/>
         </w:rPr>
-        <w:t>Kế thừa ClassGiaoDich,</w:t>
-      </w:r>
-      <w:r>
-        <w:rPr>
-          <w:i/>
-          <w:color w:val="0070C0"/>
-        </w:rPr>
-        <w:t xml:space="preserve"> expense</w:t>
-      </w:r>
-      <w:r>
-        <w:rPr>
-          <w:i/>
-          <w:color w:val="0070C0"/>
-        </w:rPr>
-        <w:t xml:space="preserve"> = một giao dịch đi từ</w:t>
-      </w:r>
-      <w:r>
-        <w:rPr>
-          <w:i/>
-          <w:color w:val="0070C0"/>
-        </w:rPr>
-        <w:t xml:space="preserve"> ví tiền</w:t>
-      </w:r>
-      <w:r>
-        <w:rPr>
-          <w:i/>
-          <w:color w:val="0070C0"/>
-        </w:rPr>
-        <w:t xml:space="preserve"> </w:t>
-      </w:r>
-      <w:r>
-        <w:rPr>
-          <w:i/>
-          <w:color w:val="0070C0"/>
-        </w:rPr>
-        <w:t>đi ra chỗ khác</w:t>
+        <w:t>Kế thừa ClassGiaoDich, expense = một giao dịch đi từ ví tiền đi ra chỗ khác</w:t>
       </w:r>
     </w:p>
     <w:tbl>
@@ -6269,8 +6251,6 @@
             <w:r>
               <w:t>Chỗ khác</w:t>
             </w:r>
-            <w:bookmarkStart w:id="10" w:name="_GoBack"/>
-            <w:bookmarkEnd w:id="10"/>
           </w:p>
         </w:tc>
       </w:tr>
@@ -6291,7 +6271,7 @@
       <w:r>
         <w:t>Thiết kế dữ liệu</w:t>
       </w:r>
-      <w:bookmarkEnd w:id="9"/>
+      <w:bookmarkEnd w:id="10"/>
     </w:p>
     <w:p>
       <w:pPr>
@@ -6341,6 +6321,7 @@
         <w:rPr>
           <w:noProof/>
         </w:rPr>
+        <w:lastRenderedPageBreak/>
         <w:drawing>
           <wp:inline distT="0" distB="0" distL="0" distR="0">
             <wp:extent cx="6400800" cy="4782820"/>
@@ -6435,7 +6416,6 @@
         <w:rPr>
           <w:b/>
         </w:rPr>
-        <w:lastRenderedPageBreak/>
         <w:t>ID</w:t>
       </w:r>
       <w:r>
@@ -6610,6 +6590,7 @@
         <w:rPr>
           <w:b/>
         </w:rPr>
+        <w:lastRenderedPageBreak/>
         <w:t xml:space="preserve">So_tien: </w:t>
       </w:r>
       <w:r>
@@ -7216,7 +7197,13 @@
       </w:pPr>
       <w:bookmarkStart w:id="16" w:name="_Toc383898137"/>
       <w:r>
-        <w:t>Màn hình “A”</w:t>
+        <w:t xml:space="preserve">Màn hình </w:t>
+      </w:r>
+      <w:r>
+        <w:t>“Home</w:t>
+      </w:r>
+      <w:r>
+        <w:t>”</w:t>
       </w:r>
       <w:bookmarkEnd w:id="16"/>
     </w:p>
@@ -7238,11 +7225,72 @@
     </w:p>
     <w:p>
       <w:pPr>
+        <w:ind w:firstLine="851"/>
+        <w:rPr>
+          <w:i/>
+          <w:color w:val="0070C0"/>
+        </w:rPr>
+      </w:pPr>
+      <w:r>
+        <w:rPr>
+          <w:i/>
+          <w:noProof/>
+          <w:color w:val="0070C0"/>
+        </w:rPr>
+        <w:lastRenderedPageBreak/>
+        <w:drawing>
+          <wp:inline distT="0" distB="0" distL="0" distR="0">
+            <wp:extent cx="1882931" cy="3834621"/>
+            <wp:effectExtent l="0" t="0" r="3175" b="0"/>
+            <wp:docPr id="9" name="Picture 9"/>
+            <wp:cNvGraphicFramePr>
+              <a:graphicFrameLocks xmlns:a="http://schemas.openxmlformats.org/drawingml/2006/main" noChangeAspect="1"/>
+            </wp:cNvGraphicFramePr>
+            <a:graphic xmlns:a="http://schemas.openxmlformats.org/drawingml/2006/main">
+              <a:graphicData uri="http://schemas.openxmlformats.org/drawingml/2006/picture">
+                <pic:pic xmlns:pic="http://schemas.openxmlformats.org/drawingml/2006/picture">
+                  <pic:nvPicPr>
+                    <pic:cNvPr id="9" name="HOME.png"/>
+                    <pic:cNvPicPr/>
+                  </pic:nvPicPr>
+                  <pic:blipFill>
+                    <a:blip r:embed="rId19">
+                      <a:extLst>
+                        <a:ext uri="{28A0092B-C50C-407E-A947-70E740481C1C}">
+                          <a14:useLocalDpi xmlns:a14="http://schemas.microsoft.com/office/drawing/2010/main" val="0"/>
+                        </a:ext>
+                      </a:extLst>
+                    </a:blip>
+                    <a:stretch>
+                      <a:fillRect/>
+                    </a:stretch>
+                  </pic:blipFill>
+                  <pic:spPr>
+                    <a:xfrm>
+                      <a:off x="0" y="0"/>
+                      <a:ext cx="1908918" cy="3887545"/>
+                    </a:xfrm>
+                    <a:prstGeom prst="rect">
+                      <a:avLst/>
+                    </a:prstGeom>
+                  </pic:spPr>
+                </pic:pic>
+              </a:graphicData>
+            </a:graphic>
+          </wp:inline>
+        </w:drawing>
+      </w:r>
+    </w:p>
+    <w:p>
+      <w:pPr>
         <w:pStyle w:val="Heading3"/>
       </w:pPr>
       <w:bookmarkStart w:id="17" w:name="_Toc383898138"/>
       <w:r>
-        <w:t>Màn hình “B”</w:t>
+        <w:t>Màn hình “Add</w:t>
+      </w:r>
+      <w:r>
+        <w:t>”</w:t>
       </w:r>
       <w:bookmarkEnd w:id="17"/>
     </w:p>
@@ -7260,6 +7308,453 @@
           <w:color w:val="0070C0"/>
         </w:rPr>
         <w:t>[Mô tả rõ hình thức trình bày và các xử lý đối với từng biến cố trong màn hình. Kèm theo hình ảnh thiết kế từng màn hình]</w:t>
+      </w:r>
+    </w:p>
+    <w:p>
+      <w:pPr>
+        <w:ind w:firstLine="851"/>
+        <w:rPr>
+          <w:i/>
+          <w:color w:val="0070C0"/>
+        </w:rPr>
+      </w:pPr>
+      <w:r>
+        <w:rPr>
+          <w:i/>
+          <w:noProof/>
+          <w:color w:val="0070C0"/>
+        </w:rPr>
+        <w:lastRenderedPageBreak/>
+        <w:drawing>
+          <wp:inline distT="0" distB="0" distL="0" distR="0" wp14:anchorId="4DE38A64" wp14:editId="2D40F6F8">
+            <wp:extent cx="2380891" cy="4848724"/>
+            <wp:effectExtent l="0" t="0" r="635" b="0"/>
+            <wp:docPr id="11" name="Picture 11"/>
+            <wp:cNvGraphicFramePr>
+              <a:graphicFrameLocks xmlns:a="http://schemas.openxmlformats.org/drawingml/2006/main" noChangeAspect="1"/>
+            </wp:cNvGraphicFramePr>
+            <a:graphic xmlns:a="http://schemas.openxmlformats.org/drawingml/2006/main">
+              <a:graphicData uri="http://schemas.openxmlformats.org/drawingml/2006/picture">
+                <pic:pic xmlns:pic="http://schemas.openxmlformats.org/drawingml/2006/picture">
+                  <pic:nvPicPr>
+                    <pic:cNvPr id="11" name="ADD_INCOME.png"/>
+                    <pic:cNvPicPr/>
+                  </pic:nvPicPr>
+                  <pic:blipFill>
+                    <a:blip r:embed="rId20">
+                      <a:extLst>
+                        <a:ext uri="{28A0092B-C50C-407E-A947-70E740481C1C}">
+                          <a14:useLocalDpi xmlns:a14="http://schemas.microsoft.com/office/drawing/2010/main" val="0"/>
+                        </a:ext>
+                      </a:extLst>
+                    </a:blip>
+                    <a:stretch>
+                      <a:fillRect/>
+                    </a:stretch>
+                  </pic:blipFill>
+                  <pic:spPr>
+                    <a:xfrm>
+                      <a:off x="0" y="0"/>
+                      <a:ext cx="2421000" cy="4930406"/>
+                    </a:xfrm>
+                    <a:prstGeom prst="rect">
+                      <a:avLst/>
+                    </a:prstGeom>
+                  </pic:spPr>
+                </pic:pic>
+              </a:graphicData>
+            </a:graphic>
+          </wp:inline>
+        </w:drawing>
+      </w:r>
+      <w:r>
+        <w:rPr>
+          <w:i/>
+          <w:noProof/>
+          <w:color w:val="0070C0"/>
+        </w:rPr>
+        <w:drawing>
+          <wp:inline distT="0" distB="0" distL="0" distR="0" wp14:anchorId="73C95E5D" wp14:editId="0F36062E">
+            <wp:extent cx="2380890" cy="4848721"/>
+            <wp:effectExtent l="0" t="0" r="635" b="0"/>
+            <wp:docPr id="10" name="Picture 10"/>
+            <wp:cNvGraphicFramePr>
+              <a:graphicFrameLocks xmlns:a="http://schemas.openxmlformats.org/drawingml/2006/main" noChangeAspect="1"/>
+            </wp:cNvGraphicFramePr>
+            <a:graphic xmlns:a="http://schemas.openxmlformats.org/drawingml/2006/main">
+              <a:graphicData uri="http://schemas.openxmlformats.org/drawingml/2006/picture">
+                <pic:pic xmlns:pic="http://schemas.openxmlformats.org/drawingml/2006/picture">
+                  <pic:nvPicPr>
+                    <pic:cNvPr id="10" name="ADD_EXPENSE.png"/>
+                    <pic:cNvPicPr/>
+                  </pic:nvPicPr>
+                  <pic:blipFill>
+                    <a:blip r:embed="rId21">
+                      <a:extLst>
+                        <a:ext uri="{28A0092B-C50C-407E-A947-70E740481C1C}">
+                          <a14:useLocalDpi xmlns:a14="http://schemas.microsoft.com/office/drawing/2010/main" val="0"/>
+                        </a:ext>
+                      </a:extLst>
+                    </a:blip>
+                    <a:stretch>
+                      <a:fillRect/>
+                    </a:stretch>
+                  </pic:blipFill>
+                  <pic:spPr>
+                    <a:xfrm>
+                      <a:off x="0" y="0"/>
+                      <a:ext cx="2399207" cy="4886024"/>
+                    </a:xfrm>
+                    <a:prstGeom prst="rect">
+                      <a:avLst/>
+                    </a:prstGeom>
+                  </pic:spPr>
+                </pic:pic>
+              </a:graphicData>
+            </a:graphic>
+          </wp:inline>
+        </w:drawing>
+      </w:r>
+      <w:r>
+        <w:rPr>
+          <w:i/>
+          <w:noProof/>
+          <w:color w:val="0070C0"/>
+        </w:rPr>
+        <w:lastRenderedPageBreak/>
+        <w:drawing>
+          <wp:inline distT="0" distB="0" distL="0" distR="0" wp14:anchorId="4EFE2A18" wp14:editId="07A1BADB">
+            <wp:extent cx="2234242" cy="4550072"/>
+            <wp:effectExtent l="0" t="0" r="0" b="3175"/>
+            <wp:docPr id="13" name="Picture 13"/>
+            <wp:cNvGraphicFramePr>
+              <a:graphicFrameLocks xmlns:a="http://schemas.openxmlformats.org/drawingml/2006/main" noChangeAspect="1"/>
+            </wp:cNvGraphicFramePr>
+            <a:graphic xmlns:a="http://schemas.openxmlformats.org/drawingml/2006/main">
+              <a:graphicData uri="http://schemas.openxmlformats.org/drawingml/2006/picture">
+                <pic:pic xmlns:pic="http://schemas.openxmlformats.org/drawingml/2006/picture">
+                  <pic:nvPicPr>
+                    <pic:cNvPr id="13" name="ADD_OUTCOME_SELECT_CATEGORY.png"/>
+                    <pic:cNvPicPr/>
+                  </pic:nvPicPr>
+                  <pic:blipFill>
+                    <a:blip r:embed="rId22">
+                      <a:extLst>
+                        <a:ext uri="{28A0092B-C50C-407E-A947-70E740481C1C}">
+                          <a14:useLocalDpi xmlns:a14="http://schemas.microsoft.com/office/drawing/2010/main" val="0"/>
+                        </a:ext>
+                      </a:extLst>
+                    </a:blip>
+                    <a:stretch>
+                      <a:fillRect/>
+                    </a:stretch>
+                  </pic:blipFill>
+                  <pic:spPr>
+                    <a:xfrm>
+                      <a:off x="0" y="0"/>
+                      <a:ext cx="2254238" cy="4590794"/>
+                    </a:xfrm>
+                    <a:prstGeom prst="rect">
+                      <a:avLst/>
+                    </a:prstGeom>
+                  </pic:spPr>
+                </pic:pic>
+              </a:graphicData>
+            </a:graphic>
+          </wp:inline>
+        </w:drawing>
+      </w:r>
+      <w:r>
+        <w:rPr>
+          <w:i/>
+          <w:noProof/>
+          <w:color w:val="0070C0"/>
+        </w:rPr>
+        <w:drawing>
+          <wp:inline distT="0" distB="0" distL="0" distR="0" wp14:anchorId="7A2CE39F" wp14:editId="2725317E">
+            <wp:extent cx="2234241" cy="4550069"/>
+            <wp:effectExtent l="0" t="0" r="0" b="3175"/>
+            <wp:docPr id="12" name="Picture 12"/>
+            <wp:cNvGraphicFramePr>
+              <a:graphicFrameLocks xmlns:a="http://schemas.openxmlformats.org/drawingml/2006/main" noChangeAspect="1"/>
+            </wp:cNvGraphicFramePr>
+            <a:graphic xmlns:a="http://schemas.openxmlformats.org/drawingml/2006/main">
+              <a:graphicData uri="http://schemas.openxmlformats.org/drawingml/2006/picture">
+                <pic:pic xmlns:pic="http://schemas.openxmlformats.org/drawingml/2006/picture">
+                  <pic:nvPicPr>
+                    <pic:cNvPr id="12" name="ADD_OUTCOME_INPUTED.png"/>
+                    <pic:cNvPicPr/>
+                  </pic:nvPicPr>
+                  <pic:blipFill>
+                    <a:blip r:embed="rId23">
+                      <a:extLst>
+                        <a:ext uri="{28A0092B-C50C-407E-A947-70E740481C1C}">
+                          <a14:useLocalDpi xmlns:a14="http://schemas.microsoft.com/office/drawing/2010/main" val="0"/>
+                        </a:ext>
+                      </a:extLst>
+                    </a:blip>
+                    <a:stretch>
+                      <a:fillRect/>
+                    </a:stretch>
+                  </pic:blipFill>
+                  <pic:spPr>
+                    <a:xfrm>
+                      <a:off x="0" y="0"/>
+                      <a:ext cx="2279314" cy="4641861"/>
+                    </a:xfrm>
+                    <a:prstGeom prst="rect">
+                      <a:avLst/>
+                    </a:prstGeom>
+                  </pic:spPr>
+                </pic:pic>
+              </a:graphicData>
+            </a:graphic>
+          </wp:inline>
+        </w:drawing>
+      </w:r>
+    </w:p>
+    <w:p>
+      <w:pPr>
+        <w:pStyle w:val="Heading3"/>
+      </w:pPr>
+      <w:r>
+        <w:t>Màn hình “</w:t>
+      </w:r>
+      <w:r>
+        <w:t>Category</w:t>
+      </w:r>
+      <w:r>
+        <w:t>”</w:t>
+      </w:r>
+    </w:p>
+    <w:p>
+      <w:pPr>
+        <w:ind w:firstLine="851"/>
+        <w:rPr>
+          <w:i/>
+          <w:color w:val="0070C0"/>
+        </w:rPr>
+      </w:pPr>
+      <w:r>
+        <w:rPr>
+          <w:i/>
+          <w:color w:val="0070C0"/>
+        </w:rPr>
+        <w:t>[Mô tả rõ hình thức trình bày và các xử lý đối với từng biến cố trong màn hình. Kèm theo hình ảnh thiết kế từng màn hình]</w:t>
+      </w:r>
+    </w:p>
+    <w:p>
+      <w:pPr>
+        <w:pStyle w:val="Heading3"/>
+      </w:pPr>
+      <w:r>
+        <w:t>Màn hình “</w:t>
+      </w:r>
+      <w:r>
+        <w:t>Thống kê</w:t>
+      </w:r>
+      <w:r>
+        <w:t>”</w:t>
+      </w:r>
+    </w:p>
+    <w:p>
+      <w:pPr>
+        <w:ind w:firstLine="851"/>
+        <w:rPr>
+          <w:i/>
+          <w:color w:val="0070C0"/>
+        </w:rPr>
+      </w:pPr>
+      <w:r>
+        <w:rPr>
+          <w:i/>
+          <w:color w:val="0070C0"/>
+        </w:rPr>
+        <w:t>[Mô tả rõ hình thức trình bày và các xử lý đối với từng biến cố trong màn hình. Kèm theo hình ảnh thiết kế từng màn hình]</w:t>
+      </w:r>
+    </w:p>
+    <w:p>
+      <w:pPr>
+        <w:pStyle w:val="Heading3"/>
+      </w:pPr>
+      <w:r>
+        <w:t>Màn hình “</w:t>
+      </w:r>
+      <w:r>
+        <w:t>Đăng nhập/Đăng ký</w:t>
+      </w:r>
+      <w:r>
+        <w:t>”</w:t>
+      </w:r>
+    </w:p>
+    <w:p>
+      <w:pPr>
+        <w:ind w:firstLine="851"/>
+        <w:rPr>
+          <w:i/>
+          <w:color w:val="0070C0"/>
+        </w:rPr>
+      </w:pPr>
+      <w:r>
+        <w:rPr>
+          <w:i/>
+          <w:color w:val="0070C0"/>
+        </w:rPr>
+        <w:t>[Mô tả rõ hình thức trình bày và các xử lý đối với từng biến cố trong màn hình. Kèm theo hình ảnh thiết kế từng màn hình]</w:t>
+      </w:r>
+    </w:p>
+    <w:p>
+      <w:pPr>
+        <w:ind w:firstLine="851"/>
+        <w:rPr>
+          <w:i/>
+          <w:color w:val="0070C0"/>
+        </w:rPr>
+      </w:pPr>
+      <w:r>
+        <w:rPr>
+          <w:i/>
+          <w:noProof/>
+          <w:color w:val="0070C0"/>
+        </w:rPr>
+        <w:lastRenderedPageBreak/>
+        <w:drawing>
+          <wp:inline distT="0" distB="0" distL="0" distR="0">
+            <wp:extent cx="1872253" cy="3812876"/>
+            <wp:effectExtent l="0" t="0" r="0" b="0"/>
+            <wp:docPr id="14" name="Picture 14"/>
+            <wp:cNvGraphicFramePr>
+              <a:graphicFrameLocks xmlns:a="http://schemas.openxmlformats.org/drawingml/2006/main" noChangeAspect="1"/>
+            </wp:cNvGraphicFramePr>
+            <a:graphic xmlns:a="http://schemas.openxmlformats.org/drawingml/2006/main">
+              <a:graphicData uri="http://schemas.openxmlformats.org/drawingml/2006/picture">
+                <pic:pic xmlns:pic="http://schemas.openxmlformats.org/drawingml/2006/picture">
+                  <pic:nvPicPr>
+                    <pic:cNvPr id="14" name="Login.png"/>
+                    <pic:cNvPicPr/>
+                  </pic:nvPicPr>
+                  <pic:blipFill>
+                    <a:blip r:embed="rId24">
+                      <a:extLst>
+                        <a:ext uri="{28A0092B-C50C-407E-A947-70E740481C1C}">
+                          <a14:useLocalDpi xmlns:a14="http://schemas.microsoft.com/office/drawing/2010/main" val="0"/>
+                        </a:ext>
+                      </a:extLst>
+                    </a:blip>
+                    <a:stretch>
+                      <a:fillRect/>
+                    </a:stretch>
+                  </pic:blipFill>
+                  <pic:spPr>
+                    <a:xfrm>
+                      <a:off x="0" y="0"/>
+                      <a:ext cx="1883789" cy="3836369"/>
+                    </a:xfrm>
+                    <a:prstGeom prst="rect">
+                      <a:avLst/>
+                    </a:prstGeom>
+                  </pic:spPr>
+                </pic:pic>
+              </a:graphicData>
+            </a:graphic>
+          </wp:inline>
+        </w:drawing>
+      </w:r>
+      <w:r>
+        <w:rPr>
+          <w:i/>
+          <w:noProof/>
+          <w:color w:val="0070C0"/>
+        </w:rPr>
+        <w:drawing>
+          <wp:inline distT="0" distB="0" distL="0" distR="0">
+            <wp:extent cx="1859546" cy="3786996"/>
+            <wp:effectExtent l="0" t="0" r="7620" b="4445"/>
+            <wp:docPr id="15" name="Picture 15"/>
+            <wp:cNvGraphicFramePr>
+              <a:graphicFrameLocks xmlns:a="http://schemas.openxmlformats.org/drawingml/2006/main" noChangeAspect="1"/>
+            </wp:cNvGraphicFramePr>
+            <a:graphic xmlns:a="http://schemas.openxmlformats.org/drawingml/2006/main">
+              <a:graphicData uri="http://schemas.openxmlformats.org/drawingml/2006/picture">
+                <pic:pic xmlns:pic="http://schemas.openxmlformats.org/drawingml/2006/picture">
+                  <pic:nvPicPr>
+                    <pic:cNvPr id="15" name="SignIn.png"/>
+                    <pic:cNvPicPr/>
+                  </pic:nvPicPr>
+                  <pic:blipFill>
+                    <a:blip r:embed="rId25">
+                      <a:extLst>
+                        <a:ext uri="{28A0092B-C50C-407E-A947-70E740481C1C}">
+                          <a14:useLocalDpi xmlns:a14="http://schemas.microsoft.com/office/drawing/2010/main" val="0"/>
+                        </a:ext>
+                      </a:extLst>
+                    </a:blip>
+                    <a:stretch>
+                      <a:fillRect/>
+                    </a:stretch>
+                  </pic:blipFill>
+                  <pic:spPr>
+                    <a:xfrm>
+                      <a:off x="0" y="0"/>
+                      <a:ext cx="1876649" cy="3821827"/>
+                    </a:xfrm>
+                    <a:prstGeom prst="rect">
+                      <a:avLst/>
+                    </a:prstGeom>
+                  </pic:spPr>
+                </pic:pic>
+              </a:graphicData>
+            </a:graphic>
+          </wp:inline>
+        </w:drawing>
+      </w:r>
+      <w:r>
+        <w:rPr>
+          <w:i/>
+          <w:noProof/>
+          <w:color w:val="0070C0"/>
+        </w:rPr>
+        <w:drawing>
+          <wp:inline distT="0" distB="0" distL="0" distR="0">
+            <wp:extent cx="1851075" cy="3769744"/>
+            <wp:effectExtent l="0" t="0" r="0" b="2540"/>
+            <wp:docPr id="16" name="Picture 16"/>
+            <wp:cNvGraphicFramePr>
+              <a:graphicFrameLocks xmlns:a="http://schemas.openxmlformats.org/drawingml/2006/main" noChangeAspect="1"/>
+            </wp:cNvGraphicFramePr>
+            <a:graphic xmlns:a="http://schemas.openxmlformats.org/drawingml/2006/main">
+              <a:graphicData uri="http://schemas.openxmlformats.org/drawingml/2006/picture">
+                <pic:pic xmlns:pic="http://schemas.openxmlformats.org/drawingml/2006/picture">
+                  <pic:nvPicPr>
+                    <pic:cNvPr id="16" name="SignUp.png"/>
+                    <pic:cNvPicPr/>
+                  </pic:nvPicPr>
+                  <pic:blipFill>
+                    <a:blip r:embed="rId26">
+                      <a:extLst>
+                        <a:ext uri="{28A0092B-C50C-407E-A947-70E740481C1C}">
+                          <a14:useLocalDpi xmlns:a14="http://schemas.microsoft.com/office/drawing/2010/main" val="0"/>
+                        </a:ext>
+                      </a:extLst>
+                    </a:blip>
+                    <a:stretch>
+                      <a:fillRect/>
+                    </a:stretch>
+                  </pic:blipFill>
+                  <pic:spPr>
+                    <a:xfrm>
+                      <a:off x="0" y="0"/>
+                      <a:ext cx="1862941" cy="3793909"/>
+                    </a:xfrm>
+                    <a:prstGeom prst="rect">
+                      <a:avLst/>
+                    </a:prstGeom>
+                  </pic:spPr>
+                </pic:pic>
+              </a:graphicData>
+            </a:graphic>
+          </wp:inline>
+        </w:drawing>
       </w:r>
     </w:p>
     <w:sectPr>
@@ -7444,7 +7939,7 @@
               <w:noProof/>
               <w:color w:val="FFFFFF" w:themeColor="background1"/>
             </w:rPr>
-            <w:t>9</w:t>
+            <w:t>15</w:t>
           </w:r>
           <w:r>
             <w:rPr>
@@ -10455,6 +10950,119 @@
     </w:lvl>
   </w:abstractNum>
   <w:abstractNum w:abstractNumId="27" w15:restartNumberingAfterBreak="0">
+    <w:nsid w:val="6B9F6E45"/>
+    <w:multiLevelType w:val="hybridMultilevel"/>
+    <w:tmpl w:val="6EAAE2FC"/>
+    <w:lvl w:ilvl="0" w:tplc="D138C704">
+      <w:start w:val="5"/>
+      <w:numFmt w:val="bullet"/>
+      <w:lvlText w:val="-"/>
+      <w:lvlJc w:val="left"/>
+      <w:pPr>
+        <w:ind w:left="720" w:hanging="360"/>
+      </w:pPr>
+      <w:rPr>
+        <w:rFonts w:ascii="Cambria" w:eastAsiaTheme="minorHAnsi" w:hAnsi="Cambria" w:cstheme="minorBidi" w:hint="default"/>
+      </w:rPr>
+    </w:lvl>
+    <w:lvl w:ilvl="1" w:tplc="04090003" w:tentative="1">
+      <w:start w:val="1"/>
+      <w:numFmt w:val="bullet"/>
+      <w:lvlText w:val="o"/>
+      <w:lvlJc w:val="left"/>
+      <w:pPr>
+        <w:ind w:left="1440" w:hanging="360"/>
+      </w:pPr>
+      <w:rPr>
+        <w:rFonts w:ascii="Courier New" w:hAnsi="Courier New" w:cs="Courier New" w:hint="default"/>
+      </w:rPr>
+    </w:lvl>
+    <w:lvl w:ilvl="2" w:tplc="04090005" w:tentative="1">
+      <w:start w:val="1"/>
+      <w:numFmt w:val="bullet"/>
+      <w:lvlText w:val=""/>
+      <w:lvlJc w:val="left"/>
+      <w:pPr>
+        <w:ind w:left="2160" w:hanging="360"/>
+      </w:pPr>
+      <w:rPr>
+        <w:rFonts w:ascii="Wingdings" w:hAnsi="Wingdings" w:hint="default"/>
+      </w:rPr>
+    </w:lvl>
+    <w:lvl w:ilvl="3" w:tplc="04090001" w:tentative="1">
+      <w:start w:val="1"/>
+      <w:numFmt w:val="bullet"/>
+      <w:lvlText w:val=""/>
+      <w:lvlJc w:val="left"/>
+      <w:pPr>
+        <w:ind w:left="2880" w:hanging="360"/>
+      </w:pPr>
+      <w:rPr>
+        <w:rFonts w:ascii="Symbol" w:hAnsi="Symbol" w:hint="default"/>
+      </w:rPr>
+    </w:lvl>
+    <w:lvl w:ilvl="4" w:tplc="04090003" w:tentative="1">
+      <w:start w:val="1"/>
+      <w:numFmt w:val="bullet"/>
+      <w:lvlText w:val="o"/>
+      <w:lvlJc w:val="left"/>
+      <w:pPr>
+        <w:ind w:left="3600" w:hanging="360"/>
+      </w:pPr>
+      <w:rPr>
+        <w:rFonts w:ascii="Courier New" w:hAnsi="Courier New" w:cs="Courier New" w:hint="default"/>
+      </w:rPr>
+    </w:lvl>
+    <w:lvl w:ilvl="5" w:tplc="04090005" w:tentative="1">
+      <w:start w:val="1"/>
+      <w:numFmt w:val="bullet"/>
+      <w:lvlText w:val=""/>
+      <w:lvlJc w:val="left"/>
+      <w:pPr>
+        <w:ind w:left="4320" w:hanging="360"/>
+      </w:pPr>
+      <w:rPr>
+        <w:rFonts w:ascii="Wingdings" w:hAnsi="Wingdings" w:hint="default"/>
+      </w:rPr>
+    </w:lvl>
+    <w:lvl w:ilvl="6" w:tplc="04090001" w:tentative="1">
+      <w:start w:val="1"/>
+      <w:numFmt w:val="bullet"/>
+      <w:lvlText w:val=""/>
+      <w:lvlJc w:val="left"/>
+      <w:pPr>
+        <w:ind w:left="5040" w:hanging="360"/>
+      </w:pPr>
+      <w:rPr>
+        <w:rFonts w:ascii="Symbol" w:hAnsi="Symbol" w:hint="default"/>
+      </w:rPr>
+    </w:lvl>
+    <w:lvl w:ilvl="7" w:tplc="04090003" w:tentative="1">
+      <w:start w:val="1"/>
+      <w:numFmt w:val="bullet"/>
+      <w:lvlText w:val="o"/>
+      <w:lvlJc w:val="left"/>
+      <w:pPr>
+        <w:ind w:left="5760" w:hanging="360"/>
+      </w:pPr>
+      <w:rPr>
+        <w:rFonts w:ascii="Courier New" w:hAnsi="Courier New" w:cs="Courier New" w:hint="default"/>
+      </w:rPr>
+    </w:lvl>
+    <w:lvl w:ilvl="8" w:tplc="04090005" w:tentative="1">
+      <w:start w:val="1"/>
+      <w:numFmt w:val="bullet"/>
+      <w:lvlText w:val=""/>
+      <w:lvlJc w:val="left"/>
+      <w:pPr>
+        <w:ind w:left="6480" w:hanging="360"/>
+      </w:pPr>
+      <w:rPr>
+        <w:rFonts w:ascii="Wingdings" w:hAnsi="Wingdings" w:hint="default"/>
+      </w:rPr>
+    </w:lvl>
+  </w:abstractNum>
+  <w:abstractNum w:abstractNumId="28" w15:restartNumberingAfterBreak="0">
     <w:nsid w:val="6C072446"/>
     <w:multiLevelType w:val="hybridMultilevel"/>
     <w:tmpl w:val="873205A4"/>
@@ -10567,7 +11175,7 @@
       </w:rPr>
     </w:lvl>
   </w:abstractNum>
-  <w:abstractNum w:abstractNumId="28" w15:restartNumberingAfterBreak="0">
+  <w:abstractNum w:abstractNumId="29" w15:restartNumberingAfterBreak="0">
     <w:nsid w:val="70070171"/>
     <w:multiLevelType w:val="hybridMultilevel"/>
     <w:tmpl w:val="002AA6C0"/>
@@ -10680,7 +11288,7 @@
       </w:rPr>
     </w:lvl>
   </w:abstractNum>
-  <w:abstractNum w:abstractNumId="29" w15:restartNumberingAfterBreak="0">
+  <w:abstractNum w:abstractNumId="30" w15:restartNumberingAfterBreak="0">
     <w:nsid w:val="71213F0D"/>
     <w:multiLevelType w:val="multilevel"/>
     <w:tmpl w:val="235A82E4"/>
@@ -10793,7 +11401,7 @@
       </w:rPr>
     </w:lvl>
   </w:abstractNum>
-  <w:abstractNum w:abstractNumId="30" w15:restartNumberingAfterBreak="0">
+  <w:abstractNum w:abstractNumId="31" w15:restartNumberingAfterBreak="0">
     <w:nsid w:val="730E3FCA"/>
     <w:multiLevelType w:val="hybridMultilevel"/>
     <w:tmpl w:val="BE683178"/>
@@ -10879,7 +11487,7 @@
       </w:pPr>
     </w:lvl>
   </w:abstractNum>
-  <w:abstractNum w:abstractNumId="31" w15:restartNumberingAfterBreak="0">
+  <w:abstractNum w:abstractNumId="32" w15:restartNumberingAfterBreak="0">
     <w:nsid w:val="795A477C"/>
     <w:multiLevelType w:val="hybridMultilevel"/>
     <w:tmpl w:val="483690AA"/>
@@ -10996,13 +11604,13 @@
     <w:abstractNumId w:val="18"/>
   </w:num>
   <w:num w:numId="11">
-    <w:abstractNumId w:val="30"/>
+    <w:abstractNumId w:val="31"/>
   </w:num>
   <w:num w:numId="12">
     <w:abstractNumId w:val="20"/>
   </w:num>
   <w:num w:numId="13">
-    <w:abstractNumId w:val="27"/>
+    <w:abstractNumId w:val="28"/>
   </w:num>
   <w:num w:numId="14">
     <w:abstractNumId w:val="11"/>
@@ -11017,7 +11625,7 @@
     <w:abstractNumId w:val="25"/>
   </w:num>
   <w:num w:numId="18">
-    <w:abstractNumId w:val="31"/>
+    <w:abstractNumId w:val="32"/>
   </w:num>
   <w:num w:numId="19">
     <w:abstractNumId w:val="2"/>
@@ -11041,7 +11649,7 @@
     <w:abstractNumId w:val="17"/>
   </w:num>
   <w:num w:numId="26">
-    <w:abstractNumId w:val="29"/>
+    <w:abstractNumId w:val="30"/>
   </w:num>
   <w:num w:numId="27">
     <w:abstractNumId w:val="12"/>
@@ -11119,7 +11727,7 @@
     <w:abstractNumId w:val="23"/>
   </w:num>
   <w:num w:numId="34">
-    <w:abstractNumId w:val="28"/>
+    <w:abstractNumId w:val="29"/>
   </w:num>
   <w:num w:numId="35">
     <w:abstractNumId w:val="12"/>
@@ -11210,6 +11818,9 @@
     <w:lvlOverride w:ilvl="8">
       <w:startOverride w:val="1"/>
     </w:lvlOverride>
+  </w:num>
+  <w:num w:numId="38">
+    <w:abstractNumId w:val="27"/>
   </w:num>
 </w:numbering>
 </file>
@@ -12433,6 +13044,7 @@
     <w:rsid w:val="00C94AAA"/>
     <w:rsid w:val="00C9758C"/>
     <w:rsid w:val="00D15AB5"/>
+    <w:rsid w:val="00D476B2"/>
     <w:rsid w:val="00D73183"/>
     <w:rsid w:val="00DB34F6"/>
     <w:rsid w:val="00DC3C80"/>
@@ -13227,7 +13839,7 @@
 </file>
 
 <file path=customXml/itemProps2.xml><?xml version="1.0" encoding="utf-8"?>
-<ds:datastoreItem xmlns:ds="http://schemas.openxmlformats.org/officeDocument/2006/customXml" ds:itemID="{61B02E2A-204B-4AAC-8288-08D9CDA82AAF}">
+<ds:datastoreItem xmlns:ds="http://schemas.openxmlformats.org/officeDocument/2006/customXml" ds:itemID="{668E7CDA-B11D-4978-BDA3-DACDD47616C9}">
   <ds:schemaRefs>
     <ds:schemaRef ds:uri="http://schemas.openxmlformats.org/officeDocument/2006/bibliography"/>
   </ds:schemaRefs>

</xml_diff>